<commit_message>
termine el informa preeliminar
</commit_message>
<xml_diff>
--- a/Proyecto final/informe preliminar.docx
+++ b/Proyecto final/informe preliminar.docx
@@ -1089,6 +1089,57 @@
     </w:p>
     <w:p>
       <w:pPr>
+        <w:rPr>
+          <w:sz w:val="28"/>
+          <w:szCs w:val="28"/>
+        </w:rPr>
+      </w:pPr>
+      <w:r>
+        <w:rPr>
+          <w:sz w:val="28"/>
+          <w:szCs w:val="28"/>
+        </w:rPr>
+        <w:t>Políticas y Estrategias en las principales áreas</w:t>
+      </w:r>
+      <w:r>
+        <w:rPr>
+          <w:sz w:val="28"/>
+          <w:szCs w:val="28"/>
+        </w:rPr>
+        <w:tab/>
+      </w:r>
+      <w:r>
+        <w:rPr>
+          <w:sz w:val="28"/>
+          <w:szCs w:val="28"/>
+        </w:rPr>
+        <w:tab/>
+      </w:r>
+      <w:r>
+        <w:rPr>
+          <w:sz w:val="28"/>
+          <w:szCs w:val="28"/>
+        </w:rPr>
+        <w:tab/>
+      </w:r>
+      <w:r>
+        <w:rPr>
+          <w:sz w:val="28"/>
+          <w:szCs w:val="28"/>
+        </w:rPr>
+        <w:tab/>
+      </w:r>
+      <w:r>
+        <w:rPr>
+          <w:sz w:val="28"/>
+          <w:szCs w:val="28"/>
+        </w:rPr>
+        <w:tab/>
+        <w:t>8</w:t>
+      </w:r>
+    </w:p>
+    <w:p>
+      <w:pPr>
         <w:spacing w:before="100" w:beforeAutospacing="1" w:after="100" w:afterAutospacing="1" w:line="240" w:lineRule="auto"/>
         <w:textAlignment w:val="baseline"/>
         <w:rPr>
@@ -1178,7 +1229,16 @@
           <w:lang w:eastAsia="es-AR"/>
         </w:rPr>
         <w:tab/>
-        <w:t>8</w:t>
+      </w:r>
+      <w:r>
+        <w:rPr>
+          <w:rFonts w:eastAsia="Times New Roman" w:cstheme="minorHAnsi"/>
+          <w:color w:val="222222"/>
+          <w:sz w:val="28"/>
+          <w:szCs w:val="28"/>
+          <w:lang w:eastAsia="es-AR"/>
+        </w:rPr>
+        <w:t>10</w:t>
       </w:r>
     </w:p>
     <w:p>
@@ -1229,7 +1289,7 @@
           <w:szCs w:val="28"/>
           <w:lang w:eastAsia="es-AR"/>
         </w:rPr>
-        <w:t>9</w:t>
+        <w:t>10</w:t>
       </w:r>
     </w:p>
     <w:p>
@@ -1311,7 +1371,16 @@
           <w:lang w:eastAsia="es-AR"/>
         </w:rPr>
         <w:tab/>
-        <w:t>9</w:t>
+      </w:r>
+      <w:r>
+        <w:rPr>
+          <w:rFonts w:eastAsia="Times New Roman" w:cstheme="minorHAnsi"/>
+          <w:color w:val="222222"/>
+          <w:sz w:val="28"/>
+          <w:szCs w:val="28"/>
+          <w:lang w:eastAsia="es-AR"/>
+        </w:rPr>
+        <w:t>11</w:t>
       </w:r>
     </w:p>
     <w:p>
@@ -1434,20 +1503,21 @@
           <w:lang w:eastAsia="es-AR"/>
         </w:rPr>
         <w:tab/>
-        <w:t>10</w:t>
-      </w:r>
-    </w:p>
-    <w:p>
-      <w:pPr>
-        <w:rPr>
-          <w:rFonts w:eastAsia="Times New Roman" w:cstheme="minorHAnsi"/>
-          <w:color w:val="222222"/>
+      </w:r>
+      <w:r>
+        <w:rPr>
+          <w:rFonts w:eastAsia="Times New Roman" w:cstheme="minorHAnsi"/>
+          <w:bCs/>
+          <w:color w:val="000000"/>
           <w:sz w:val="28"/>
           <w:szCs w:val="28"/>
           <w:lang w:eastAsia="es-AR"/>
         </w:rPr>
-      </w:pPr>
-      <w:r>
+        <w:t>11</w:t>
+      </w:r>
+    </w:p>
+    <w:p>
+      <w:pPr>
         <w:rPr>
           <w:rFonts w:eastAsia="Times New Roman" w:cstheme="minorHAnsi"/>
           <w:color w:val="222222"/>
@@ -1455,8 +1525,7 @@
           <w:szCs w:val="28"/>
           <w:lang w:eastAsia="es-AR"/>
         </w:rPr>
-        <w:t>Análisis de factibilidad</w:t>
-      </w:r>
+      </w:pPr>
       <w:r>
         <w:rPr>
           <w:rFonts w:eastAsia="Times New Roman" w:cstheme="minorHAnsi"/>
@@ -1465,7 +1534,7 @@
           <w:szCs w:val="28"/>
           <w:lang w:eastAsia="es-AR"/>
         </w:rPr>
-        <w:tab/>
+        <w:t>Análisis de factibilidad</w:t>
       </w:r>
       <w:r>
         <w:rPr>
@@ -1546,11 +1615,8 @@
           <w:lang w:eastAsia="es-AR"/>
         </w:rPr>
         <w:tab/>
-        <w:t>11</w:t>
-      </w:r>
-    </w:p>
-    <w:p>
-      <w:pPr>
+      </w:r>
+      <w:r>
         <w:rPr>
           <w:rFonts w:eastAsia="Times New Roman" w:cstheme="minorHAnsi"/>
           <w:color w:val="222222"/>
@@ -1558,8 +1624,12 @@
           <w:szCs w:val="28"/>
           <w:lang w:eastAsia="es-AR"/>
         </w:rPr>
-      </w:pPr>
-      <w:r>
+        <w:tab/>
+        <w:t>13</w:t>
+      </w:r>
+    </w:p>
+    <w:p>
+      <w:pPr>
         <w:rPr>
           <w:rFonts w:eastAsia="Times New Roman" w:cstheme="minorHAnsi"/>
           <w:color w:val="222222"/>
@@ -1567,8 +1637,7 @@
           <w:szCs w:val="28"/>
           <w:lang w:eastAsia="es-AR"/>
         </w:rPr>
-        <w:t>Beneficios y ventajas que se procuran en su implementación</w:t>
-      </w:r>
+      </w:pPr>
       <w:r>
         <w:rPr>
           <w:rFonts w:eastAsia="Times New Roman" w:cstheme="minorHAnsi"/>
@@ -1577,7 +1646,7 @@
           <w:szCs w:val="28"/>
           <w:lang w:eastAsia="es-AR"/>
         </w:rPr>
-        <w:tab/>
+        <w:t>Beneficios y ventajas que se procuran en su implementación</w:t>
       </w:r>
       <w:r>
         <w:rPr>
@@ -1598,7 +1667,17 @@
           <w:lang w:eastAsia="es-AR"/>
         </w:rPr>
         <w:tab/>
-        <w:t>12</w:t>
+      </w:r>
+      <w:r>
+        <w:rPr>
+          <w:rFonts w:eastAsia="Times New Roman" w:cstheme="minorHAnsi"/>
+          <w:color w:val="222222"/>
+          <w:sz w:val="28"/>
+          <w:szCs w:val="28"/>
+          <w:lang w:eastAsia="es-AR"/>
+        </w:rPr>
+        <w:tab/>
+        <w:t>13</w:t>
       </w:r>
     </w:p>
     <w:p>
@@ -1734,7 +1813,7 @@
           <w:lang w:eastAsia="es-AR"/>
         </w:rPr>
         <w:tab/>
-        <w:t>13</w:t>
+        <w:t>14</w:t>
       </w:r>
     </w:p>
     <w:p>
@@ -1813,19 +1892,8 @@
           <w:szCs w:val="28"/>
         </w:rPr>
         <w:tab/>
-        <w:t>15</w:t>
-      </w:r>
-    </w:p>
-    <w:p>
-      <w:pPr>
-        <w:rPr>
-          <w:rFonts w:eastAsia="Times New Roman" w:cstheme="minorHAnsi"/>
-          <w:color w:val="222222"/>
-          <w:sz w:val="28"/>
-          <w:szCs w:val="28"/>
-          <w:lang w:eastAsia="es-AR"/>
-        </w:rPr>
-      </w:pPr>
+        <w:t>16</w:t>
+      </w:r>
     </w:p>
     <w:p>
       <w:pPr>
@@ -3198,15 +3266,6 @@
     </w:p>
     <w:p>
       <w:pPr>
-        <w:pStyle w:val="Prrafodelista"/>
-        <w:rPr>
-          <w:sz w:val="24"/>
-          <w:szCs w:val="24"/>
-        </w:rPr>
-      </w:pPr>
-    </w:p>
-    <w:p>
-      <w:pPr>
         <w:pStyle w:val="Default"/>
       </w:pPr>
     </w:p>
@@ -3370,7 +3429,6 @@
           <w:sz w:val="24"/>
           <w:szCs w:val="24"/>
         </w:rPr>
-        <w:lastRenderedPageBreak/>
         <w:t>Estrategias:</w:t>
       </w:r>
     </w:p>
@@ -3397,6 +3455,7 @@
           <w:sz w:val="24"/>
           <w:szCs w:val="24"/>
         </w:rPr>
+        <w:lastRenderedPageBreak/>
         <w:t>Realizar charlas y conferencias</w:t>
       </w:r>
       <w:r>
@@ -3497,23 +3556,533 @@
     <w:p>
       <w:pPr>
         <w:spacing w:after="0"/>
+        <w:rPr>
+          <w:b/>
+          <w:sz w:val="24"/>
+          <w:szCs w:val="24"/>
+        </w:rPr>
+      </w:pPr>
+      <w:r>
+        <w:rPr>
+          <w:b/>
+          <w:sz w:val="24"/>
+          <w:szCs w:val="24"/>
+        </w:rPr>
+        <w:t>Área de</w:t>
+      </w:r>
+      <w:r>
+        <w:rPr>
+          <w:b/>
+          <w:sz w:val="24"/>
+          <w:szCs w:val="24"/>
+        </w:rPr>
+        <w:t xml:space="preserve"> Investigación </w:t>
+      </w:r>
+    </w:p>
+    <w:p>
+      <w:pPr>
+        <w:spacing w:after="0"/>
         <w:ind w:firstLine="708"/>
         <w:rPr>
           <w:rFonts w:eastAsia="Times New Roman" w:cstheme="minorHAnsi"/>
           <w:b/>
           <w:color w:val="222222"/>
-          <w:sz w:val="32"/>
-          <w:szCs w:val="32"/>
-          <w:lang w:eastAsia="es-AR"/>
-        </w:rPr>
-      </w:pPr>
-      <w:r>
-        <w:rPr>
+          <w:sz w:val="24"/>
+          <w:szCs w:val="24"/>
+          <w:lang w:eastAsia="es-AR"/>
+        </w:rPr>
+      </w:pPr>
+      <w:r>
+        <w:rPr>
+          <w:rFonts w:eastAsia="Times New Roman" w:cstheme="minorHAnsi"/>
           <w:b/>
+          <w:color w:val="222222"/>
+          <w:sz w:val="24"/>
+          <w:szCs w:val="24"/>
+          <w:lang w:eastAsia="es-AR"/>
+        </w:rPr>
+        <w:t>Políticas</w:t>
+      </w:r>
+      <w:r>
+        <w:rPr>
+          <w:rFonts w:eastAsia="Times New Roman" w:cstheme="minorHAnsi"/>
+          <w:b/>
+          <w:color w:val="222222"/>
+          <w:sz w:val="24"/>
+          <w:szCs w:val="24"/>
+          <w:lang w:eastAsia="es-AR"/>
+        </w:rPr>
+        <w:t>:</w:t>
+      </w:r>
+    </w:p>
+    <w:p>
+      <w:pPr>
+        <w:pStyle w:val="Prrafodelista"/>
+        <w:numPr>
+          <w:ilvl w:val="0"/>
+          <w:numId w:val="21"/>
+        </w:numPr>
+        <w:spacing w:after="0"/>
+        <w:rPr>
+          <w:rFonts w:eastAsia="Times New Roman" w:cstheme="minorHAnsi"/>
+          <w:b/>
+          <w:color w:val="222222"/>
+          <w:sz w:val="24"/>
+          <w:szCs w:val="24"/>
+          <w:lang w:eastAsia="es-AR"/>
+        </w:rPr>
+      </w:pPr>
+      <w:r>
+        <w:rPr>
+          <w:rFonts w:eastAsia="Times New Roman" w:cstheme="minorHAnsi"/>
+          <w:color w:val="222222"/>
+          <w:sz w:val="24"/>
+          <w:szCs w:val="24"/>
+          <w:lang w:eastAsia="es-AR"/>
+        </w:rPr>
+        <w:t>Desarrollar investigaciones nuevas tecnologías de hardware y Software enfocado al objetivo organizacional de la empresa con el propósito de ser el pionero en dichas tecnologías y plataformas.</w:t>
+      </w:r>
+    </w:p>
+    <w:p>
+      <w:pPr>
+        <w:pStyle w:val="Prrafodelista"/>
+        <w:numPr>
+          <w:ilvl w:val="0"/>
+          <w:numId w:val="21"/>
+        </w:numPr>
+        <w:spacing w:after="0"/>
+        <w:rPr>
+          <w:rFonts w:eastAsia="Times New Roman" w:cstheme="minorHAnsi"/>
+          <w:b/>
+          <w:color w:val="222222"/>
+          <w:sz w:val="24"/>
+          <w:szCs w:val="24"/>
+          <w:lang w:eastAsia="es-AR"/>
+        </w:rPr>
+      </w:pPr>
+      <w:r>
+        <w:rPr>
+          <w:rFonts w:eastAsia="Times New Roman" w:cstheme="minorHAnsi"/>
+          <w:color w:val="222222"/>
+          <w:sz w:val="24"/>
+          <w:szCs w:val="24"/>
+          <w:lang w:eastAsia="es-AR"/>
+        </w:rPr>
+        <w:t>Ser líder en cuanto procesos, técnicas de Marketing Digital.</w:t>
+      </w:r>
+    </w:p>
+    <w:p>
+      <w:pPr>
+        <w:spacing w:after="0"/>
+        <w:ind w:left="708"/>
+        <w:rPr>
+          <w:rFonts w:eastAsia="Times New Roman" w:cstheme="minorHAnsi"/>
+          <w:b/>
+          <w:color w:val="222222"/>
+          <w:sz w:val="24"/>
+          <w:szCs w:val="24"/>
+          <w:lang w:eastAsia="es-AR"/>
+        </w:rPr>
+      </w:pPr>
+      <w:r>
+        <w:rPr>
+          <w:rFonts w:eastAsia="Times New Roman" w:cstheme="minorHAnsi"/>
+          <w:b/>
+          <w:color w:val="222222"/>
+          <w:sz w:val="24"/>
+          <w:szCs w:val="24"/>
+          <w:lang w:eastAsia="es-AR"/>
+        </w:rPr>
+        <w:t>Estrategias:</w:t>
+      </w:r>
+    </w:p>
+    <w:p>
+      <w:pPr>
+        <w:pStyle w:val="Prrafodelista"/>
+        <w:numPr>
+          <w:ilvl w:val="0"/>
+          <w:numId w:val="22"/>
+        </w:numPr>
+        <w:spacing w:after="0"/>
+        <w:rPr>
+          <w:rFonts w:eastAsia="Times New Roman" w:cstheme="minorHAnsi"/>
+          <w:b/>
+          <w:color w:val="222222"/>
+          <w:sz w:val="24"/>
+          <w:szCs w:val="24"/>
+          <w:lang w:eastAsia="es-AR"/>
+        </w:rPr>
+      </w:pPr>
+      <w:r>
+        <w:rPr>
+          <w:rFonts w:eastAsia="Times New Roman" w:cstheme="minorHAnsi"/>
+          <w:color w:val="222222"/>
+          <w:sz w:val="24"/>
+          <w:szCs w:val="24"/>
+          <w:lang w:eastAsia="es-AR"/>
+        </w:rPr>
+        <w:t>Asistir a Congresos, seminarios, cursos sobre las nuevas tecnologías de Software y Marketing Digital</w:t>
+      </w:r>
+    </w:p>
+    <w:p>
+      <w:pPr>
+        <w:pStyle w:val="Prrafodelista"/>
+        <w:numPr>
+          <w:ilvl w:val="0"/>
+          <w:numId w:val="22"/>
+        </w:numPr>
+        <w:spacing w:after="0"/>
+        <w:rPr>
+          <w:rFonts w:eastAsia="Times New Roman" w:cstheme="minorHAnsi"/>
+          <w:b/>
+          <w:color w:val="222222"/>
+          <w:sz w:val="24"/>
+          <w:szCs w:val="24"/>
+          <w:lang w:eastAsia="es-AR"/>
+        </w:rPr>
+      </w:pPr>
+      <w:r>
+        <w:rPr>
+          <w:rFonts w:cstheme="minorHAnsi"/>
+          <w:sz w:val="24"/>
+          <w:szCs w:val="24"/>
+        </w:rPr>
+        <w:t xml:space="preserve">Realizar una investigación de mercado sobre el hardware </w:t>
+      </w:r>
+      <w:r>
+        <w:rPr>
+          <w:rFonts w:cstheme="minorHAnsi"/>
+          <w:sz w:val="24"/>
+          <w:szCs w:val="24"/>
+        </w:rPr>
+        <w:t>que hay  en el mercado a nivel mundial sobre</w:t>
+      </w:r>
+      <w:r>
+        <w:rPr>
+          <w:rFonts w:cstheme="minorHAnsi"/>
+          <w:sz w:val="24"/>
+          <w:szCs w:val="24"/>
+        </w:rPr>
+        <w:t xml:space="preserve"> aquellos en los cuales son difícil acceso para el mercado que abarcamos</w:t>
+      </w:r>
+    </w:p>
+    <w:p>
+      <w:pPr>
+        <w:pStyle w:val="Prrafodelista"/>
+        <w:numPr>
+          <w:ilvl w:val="0"/>
+          <w:numId w:val="22"/>
+        </w:numPr>
+        <w:spacing w:after="0"/>
+        <w:rPr>
+          <w:rFonts w:eastAsia="Times New Roman" w:cstheme="minorHAnsi"/>
+          <w:b/>
+          <w:color w:val="222222"/>
+          <w:sz w:val="24"/>
+          <w:szCs w:val="24"/>
+          <w:lang w:eastAsia="es-AR"/>
+        </w:rPr>
+      </w:pPr>
+      <w:r>
+        <w:rPr>
+          <w:rFonts w:cstheme="minorHAnsi"/>
+          <w:sz w:val="24"/>
+          <w:szCs w:val="24"/>
+        </w:rPr>
+        <w:t>Implementar hardware y Software investigado que Mejoren los productos, procesos brindado por la empresa</w:t>
+      </w:r>
+    </w:p>
+    <w:p>
+      <w:pPr>
+        <w:pStyle w:val="Prrafodelista"/>
+        <w:numPr>
+          <w:ilvl w:val="0"/>
+          <w:numId w:val="22"/>
+        </w:numPr>
+        <w:spacing w:after="0"/>
+        <w:rPr>
+          <w:rFonts w:eastAsia="Times New Roman" w:cstheme="minorHAnsi"/>
+          <w:b/>
+          <w:color w:val="222222"/>
+          <w:sz w:val="24"/>
+          <w:szCs w:val="24"/>
+          <w:lang w:eastAsia="es-AR"/>
+        </w:rPr>
+      </w:pPr>
+      <w:r>
+        <w:rPr>
+          <w:rFonts w:cstheme="minorHAnsi"/>
+          <w:sz w:val="24"/>
+          <w:szCs w:val="24"/>
+        </w:rPr>
+        <w:t>Realizar un</w:t>
+      </w:r>
+      <w:r>
+        <w:rPr>
+          <w:rFonts w:cstheme="minorHAnsi"/>
+          <w:sz w:val="24"/>
+          <w:szCs w:val="24"/>
+        </w:rPr>
+        <w:t xml:space="preserve"> Estudio sobre las personas que pautas publicitarias les impactan mas ,cuales son más fuerte y aquellas más débiles </w:t>
+      </w:r>
+    </w:p>
+    <w:p>
+      <w:pPr>
+        <w:pStyle w:val="Prrafodelista"/>
+        <w:numPr>
+          <w:ilvl w:val="0"/>
+          <w:numId w:val="22"/>
+        </w:numPr>
+        <w:spacing w:after="0"/>
+        <w:rPr>
+          <w:rFonts w:eastAsia="Times New Roman" w:cstheme="minorHAnsi"/>
+          <w:b/>
+          <w:color w:val="222222"/>
+          <w:sz w:val="24"/>
+          <w:szCs w:val="24"/>
+          <w:lang w:eastAsia="es-AR"/>
+        </w:rPr>
+      </w:pPr>
+      <w:r>
+        <w:rPr>
+          <w:rFonts w:cstheme="minorHAnsi"/>
+          <w:sz w:val="24"/>
+          <w:szCs w:val="24"/>
+        </w:rPr>
+        <w:t>En base a los estudios realizados aplicar aquellas pautas publicitarias más conveniente</w:t>
+      </w:r>
+      <w:r>
+        <w:rPr>
+          <w:rFonts w:cstheme="minorHAnsi"/>
+          <w:sz w:val="24"/>
+          <w:szCs w:val="24"/>
+        </w:rPr>
+        <w:t>s</w:t>
+      </w:r>
+      <w:r>
+        <w:rPr>
+          <w:rFonts w:cstheme="minorHAnsi"/>
+          <w:sz w:val="24"/>
+          <w:szCs w:val="24"/>
+        </w:rPr>
+        <w:t xml:space="preserve"> e innovar combinando pautas publicitarias aplicando nuevas tecnología de hardware y software.</w:t>
+      </w:r>
+    </w:p>
+    <w:p>
+      <w:pPr>
+        <w:spacing w:after="0"/>
+        <w:rPr>
+          <w:b/>
+          <w:sz w:val="24"/>
+          <w:szCs w:val="24"/>
+        </w:rPr>
+      </w:pPr>
+      <w:r>
+        <w:rPr>
+          <w:b/>
           <w:sz w:val="24"/>
           <w:szCs w:val="24"/>
         </w:rPr>
         <w:t>Área de</w:t>
+      </w:r>
+      <w:r>
+        <w:rPr>
+          <w:b/>
+          <w:sz w:val="24"/>
+          <w:szCs w:val="24"/>
+        </w:rPr>
+        <w:t xml:space="preserve"> Desarrollo</w:t>
+      </w:r>
+    </w:p>
+    <w:p>
+      <w:pPr>
+        <w:spacing w:after="0"/>
+        <w:rPr>
+          <w:b/>
+          <w:sz w:val="24"/>
+          <w:szCs w:val="24"/>
+        </w:rPr>
+      </w:pPr>
+      <w:r>
+        <w:rPr>
+          <w:b/>
+          <w:sz w:val="24"/>
+          <w:szCs w:val="24"/>
+        </w:rPr>
+        <w:tab/>
+        <w:t>Políticas:</w:t>
+      </w:r>
+    </w:p>
+    <w:p>
+      <w:pPr>
+        <w:pStyle w:val="Prrafodelista"/>
+        <w:numPr>
+          <w:ilvl w:val="0"/>
+          <w:numId w:val="23"/>
+        </w:numPr>
+        <w:spacing w:after="0"/>
+        <w:rPr>
+          <w:b/>
+          <w:sz w:val="24"/>
+          <w:szCs w:val="24"/>
+        </w:rPr>
+      </w:pPr>
+      <w:r>
+        <w:rPr>
+          <w:sz w:val="24"/>
+          <w:szCs w:val="24"/>
+        </w:rPr>
+        <w:t>Crear un Desarrollo de Software Sostenible y Controlable de esta forma  asegurando la calidad de los productos ofrecidos.</w:t>
+      </w:r>
+    </w:p>
+    <w:p>
+      <w:pPr>
+        <w:pStyle w:val="Prrafodelista"/>
+        <w:numPr>
+          <w:ilvl w:val="0"/>
+          <w:numId w:val="23"/>
+        </w:numPr>
+        <w:spacing w:after="0"/>
+        <w:rPr>
+          <w:b/>
+          <w:sz w:val="24"/>
+          <w:szCs w:val="24"/>
+        </w:rPr>
+      </w:pPr>
+      <w:r>
+        <w:rPr>
+          <w:sz w:val="24"/>
+          <w:szCs w:val="24"/>
+        </w:rPr>
+        <w:t xml:space="preserve">Mantener </w:t>
+      </w:r>
+      <w:r>
+        <w:rPr>
+          <w:sz w:val="24"/>
+          <w:szCs w:val="24"/>
+        </w:rPr>
+        <w:t>el Hardware y Software</w:t>
+      </w:r>
+      <w:r>
+        <w:rPr>
+          <w:sz w:val="24"/>
+          <w:szCs w:val="24"/>
+        </w:rPr>
+        <w:t xml:space="preserve"> actualizado</w:t>
+      </w:r>
+      <w:r>
+        <w:rPr>
+          <w:sz w:val="24"/>
+          <w:szCs w:val="24"/>
+        </w:rPr>
+        <w:t xml:space="preserve"> de la empresa.</w:t>
+      </w:r>
+    </w:p>
+    <w:p>
+      <w:pPr>
+        <w:spacing w:after="0"/>
+        <w:ind w:left="708"/>
+        <w:rPr>
+          <w:b/>
+          <w:sz w:val="24"/>
+          <w:szCs w:val="24"/>
+        </w:rPr>
+      </w:pPr>
+      <w:r>
+        <w:rPr>
+          <w:b/>
+          <w:sz w:val="24"/>
+          <w:szCs w:val="24"/>
+        </w:rPr>
+        <w:t>Estrategias:</w:t>
+      </w:r>
+    </w:p>
+    <w:p>
+      <w:pPr>
+        <w:pStyle w:val="Prrafodelista"/>
+        <w:numPr>
+          <w:ilvl w:val="0"/>
+          <w:numId w:val="24"/>
+        </w:numPr>
+        <w:spacing w:after="0"/>
+        <w:rPr>
+          <w:b/>
+          <w:sz w:val="24"/>
+          <w:szCs w:val="24"/>
+        </w:rPr>
+      </w:pPr>
+      <w:r>
+        <w:rPr>
+          <w:sz w:val="24"/>
+          <w:szCs w:val="24"/>
+        </w:rPr>
+        <w:t>Implementar Proceso Unificado de Desarrollo</w:t>
+      </w:r>
+    </w:p>
+    <w:p>
+      <w:pPr>
+        <w:pStyle w:val="Prrafodelista"/>
+        <w:numPr>
+          <w:ilvl w:val="0"/>
+          <w:numId w:val="24"/>
+        </w:numPr>
+        <w:spacing w:after="0"/>
+        <w:rPr>
+          <w:b/>
+          <w:sz w:val="24"/>
+          <w:szCs w:val="24"/>
+        </w:rPr>
+      </w:pPr>
+      <w:r>
+        <w:rPr>
+          <w:sz w:val="24"/>
+          <w:szCs w:val="24"/>
+        </w:rPr>
+        <w:t>Aplicar el Modelo CMMI 1.3</w:t>
+      </w:r>
+    </w:p>
+    <w:p>
+      <w:pPr>
+        <w:pStyle w:val="Prrafodelista"/>
+        <w:numPr>
+          <w:ilvl w:val="0"/>
+          <w:numId w:val="24"/>
+        </w:numPr>
+        <w:spacing w:after="0"/>
+        <w:rPr>
+          <w:b/>
+          <w:sz w:val="24"/>
+          <w:szCs w:val="24"/>
+        </w:rPr>
+      </w:pPr>
+      <w:r>
+        <w:rPr>
+          <w:sz w:val="24"/>
+          <w:szCs w:val="24"/>
+        </w:rPr>
+        <w:t>Realizar Auditorías sobre los desarrollos que se estén realizando.</w:t>
+      </w:r>
+    </w:p>
+    <w:p>
+      <w:pPr>
+        <w:pStyle w:val="Prrafodelista"/>
+        <w:numPr>
+          <w:ilvl w:val="0"/>
+          <w:numId w:val="24"/>
+        </w:numPr>
+        <w:spacing w:after="0"/>
+        <w:rPr>
+          <w:b/>
+          <w:sz w:val="24"/>
+          <w:szCs w:val="24"/>
+        </w:rPr>
+      </w:pPr>
+      <w:r>
+        <w:rPr>
+          <w:sz w:val="24"/>
+          <w:szCs w:val="24"/>
+        </w:rPr>
+        <w:t>Controlar el hardware y software se encuentre actualizado.</w:t>
       </w:r>
     </w:p>
     <w:p>
@@ -3536,6 +4105,7 @@
           <w:szCs w:val="32"/>
           <w:lang w:eastAsia="es-AR"/>
         </w:rPr>
+        <w:lastRenderedPageBreak/>
         <w:t>Problemas y Falencia</w:t>
       </w:r>
       <w:r>
@@ -3860,18 +4430,7 @@
           <w:szCs w:val="24"/>
           <w:lang w:eastAsia="es-AR"/>
         </w:rPr>
-        <w:t xml:space="preserve">En la actualidad la empresa cuenta con recursos informáticos de hardware y software para el desarrollo y venta de sus productos o servicios. Para el desarrollo </w:t>
-      </w:r>
-      <w:r>
-        <w:rPr>
-          <w:rFonts w:eastAsia="Times New Roman" w:cstheme="minorHAnsi"/>
-          <w:color w:val="222222"/>
-          <w:sz w:val="24"/>
-          <w:szCs w:val="24"/>
-          <w:lang w:eastAsia="es-AR"/>
-        </w:rPr>
-        <w:lastRenderedPageBreak/>
-        <w:t>de software e implementación de sus productos o servicios la empresa emplea y desarrolla todo con software libre.</w:t>
+        <w:t>En la actualidad la empresa cuenta con recursos informáticos de hardware y software para el desarrollo y venta de sus productos o servicios. Para el desarrollo de software e implementación de sus productos o servicios la empresa emplea y desarrolla todo con software libre.</w:t>
       </w:r>
     </w:p>
     <w:p>
@@ -3990,6 +4549,7 @@
           <w:szCs w:val="32"/>
           <w:lang w:eastAsia="es-AR"/>
         </w:rPr>
+        <w:lastRenderedPageBreak/>
         <w:t>Disponibilidad de recursos tecnológicos, económicos y humanos para desarrollo y la implementación del sistem</w:t>
       </w:r>
       <w:r>
@@ -4456,7 +5016,6 @@
           <w:szCs w:val="24"/>
           <w:lang w:eastAsia="es-AR"/>
         </w:rPr>
-        <w:lastRenderedPageBreak/>
         <w:t>En cuanto</w:t>
       </w:r>
       <w:r>
@@ -4640,7 +5199,18 @@
           <w:szCs w:val="24"/>
           <w:lang w:eastAsia="es-AR"/>
         </w:rPr>
-        <w:t>Aquí se detallan los objetivos del sistema, los alcances y límites del mismo. Para luego realizar un análisis de factibilidad que dará como resultado la posible implementación a futuro del sistema. En función de dichos resultados luego se evalúa el beneficio que tendrá el sistema en su implementación. A continuación se detalla cada una.</w:t>
+        <w:t xml:space="preserve">Aquí se detallan los objetivos del sistema, los alcances y límites del mismo. Para luego realizar un análisis de factibilidad que dará como resultado la posible implementación a </w:t>
+      </w:r>
+      <w:r>
+        <w:rPr>
+          <w:rFonts w:eastAsia="Times New Roman" w:cstheme="minorHAnsi"/>
+          <w:color w:val="222222"/>
+          <w:sz w:val="24"/>
+          <w:szCs w:val="24"/>
+          <w:lang w:eastAsia="es-AR"/>
+        </w:rPr>
+        <w:lastRenderedPageBreak/>
+        <w:t>futuro del sistema. En función de dichos resultados luego se evalúa el beneficio que tendrá el sistema en su implementación. A continuación se detalla cada una.</w:t>
       </w:r>
     </w:p>
     <w:p>
@@ -5140,7 +5710,6 @@
           <w:szCs w:val="24"/>
           <w:lang w:eastAsia="es-AR"/>
         </w:rPr>
-        <w:lastRenderedPageBreak/>
         <w:t>Registrar un nuevo esquema publicitario.</w:t>
       </w:r>
     </w:p>
@@ -5342,6 +5911,7 @@
           <w:szCs w:val="24"/>
           <w:lang w:eastAsia="es-AR"/>
         </w:rPr>
+        <w:lastRenderedPageBreak/>
         <w:br/>
       </w:r>
       <w:r>
@@ -5557,7 +6127,6 @@
           <w:szCs w:val="24"/>
           <w:lang w:eastAsia="es-AR"/>
         </w:rPr>
-        <w:lastRenderedPageBreak/>
         <w:t>Beneficios y ventajas que se procuran en su implementación:</w:t>
       </w:r>
     </w:p>
@@ -5666,6 +6235,7 @@
           <w:szCs w:val="24"/>
           <w:lang w:eastAsia="es-AR"/>
         </w:rPr>
+        <w:lastRenderedPageBreak/>
         <w:t>Se pueden realizar análisis de información en tiempo real, a futuro podría esto combinarse con una plataforma web sustentable que permita a las empresas seleccionar un punto o lugar e implementar una determinada publicidad en función de la cantidad de gente que circula.</w:t>
       </w:r>
     </w:p>
@@ -5693,48 +6263,8 @@
           <w:szCs w:val="24"/>
           <w:lang w:eastAsia="es-AR"/>
         </w:rPr>
-        <w:t>Se podría luego mejorando los algoritmos de reconocimiento, reconocer marcas, gestos faciales, y otros elementos de análisis que podrían generar nuevas posibilidades de captar nuevos datos y así procesarlos para obtener nuevos documentos de análisis de información para realizar estudios de mercado.</w:t>
-      </w:r>
-    </w:p>
-    <w:p>
-      <w:pPr>
-        <w:spacing w:before="100" w:beforeAutospacing="1" w:after="100" w:afterAutospacing="1" w:line="240" w:lineRule="auto"/>
-        <w:textAlignment w:val="baseline"/>
-        <w:rPr>
-          <w:rFonts w:eastAsia="Times New Roman" w:cstheme="minorHAnsi"/>
-          <w:b/>
-          <w:bCs/>
-          <w:color w:val="222222"/>
-          <w:sz w:val="24"/>
-          <w:szCs w:val="24"/>
-          <w:lang w:eastAsia="es-AR"/>
-        </w:rPr>
-      </w:pPr>
-      <w:r>
-        <w:rPr>
-          <w:rFonts w:eastAsia="Times New Roman" w:cstheme="minorHAnsi"/>
-          <w:color w:val="222222"/>
-          <w:sz w:val="24"/>
-          <w:szCs w:val="24"/>
-          <w:lang w:eastAsia="es-AR"/>
-        </w:rPr>
-        <w:br/>
-      </w:r>
-    </w:p>
-    <w:p>
-      <w:pPr>
-        <w:spacing w:before="100" w:beforeAutospacing="1" w:after="100" w:afterAutospacing="1" w:line="240" w:lineRule="auto"/>
-        <w:textAlignment w:val="baseline"/>
-        <w:rPr>
-          <w:rFonts w:eastAsia="Times New Roman" w:cstheme="minorHAnsi"/>
-          <w:b/>
-          <w:bCs/>
-          <w:color w:val="222222"/>
-          <w:sz w:val="24"/>
-          <w:szCs w:val="24"/>
-          <w:lang w:eastAsia="es-AR"/>
-        </w:rPr>
-      </w:pPr>
+        <w:t>Se podría luego mejorando los algoritmos de reconocimiento, reconocer marcas, gestos faciales, y otros elementos de análisis que podrían generar nuevas posibilidades de captar nuevos datos y así procesarlos para obtener nuevos documentos de análisis de información para realizar estudios de mercado</w:t>
+      </w:r>
     </w:p>
     <w:p>
       <w:pPr>
@@ -6160,7 +6690,6 @@
           <w:szCs w:val="24"/>
           <w:lang w:eastAsia="es-AR"/>
         </w:rPr>
-        <w:lastRenderedPageBreak/>
         <w:t>Crear Documento ERS</w:t>
       </w:r>
     </w:p>
@@ -6509,6 +7038,7 @@
           <w:szCs w:val="24"/>
           <w:lang w:eastAsia="es-AR"/>
         </w:rPr>
+        <w:lastRenderedPageBreak/>
         <w:t>Preparar Exposición</w:t>
       </w:r>
     </w:p>
@@ -6676,44 +7206,6 @@
         </w:rPr>
         <w:t>Realizar Cierre de Iteración / Proyecto</w:t>
       </w:r>
-      <w:r>
-        <w:rPr>
-          <w:rFonts w:ascii="Arial" w:eastAsia="Times New Roman" w:hAnsi="Arial" w:cs="Arial"/>
-          <w:color w:val="222222"/>
-          <w:sz w:val="24"/>
-          <w:szCs w:val="24"/>
-          <w:lang w:eastAsia="es-AR"/>
-        </w:rPr>
-        <w:t xml:space="preserve"> </w:t>
-      </w:r>
-    </w:p>
-    <w:p>
-      <w:pPr>
-        <w:spacing w:before="100" w:beforeAutospacing="1" w:after="100" w:afterAutospacing="1" w:line="240" w:lineRule="auto"/>
-        <w:textAlignment w:val="baseline"/>
-        <w:rPr>
-          <w:rFonts w:ascii="Arial" w:eastAsia="Times New Roman" w:hAnsi="Arial" w:cs="Arial"/>
-          <w:color w:val="222222"/>
-          <w:sz w:val="24"/>
-          <w:szCs w:val="24"/>
-          <w:lang w:eastAsia="es-AR"/>
-        </w:rPr>
-      </w:pPr>
-    </w:p>
-    <w:p>
-      <w:pPr>
-        <w:spacing w:before="100" w:beforeAutospacing="1" w:after="100" w:afterAutospacing="1" w:line="240" w:lineRule="auto"/>
-        <w:textAlignment w:val="baseline"/>
-        <w:rPr>
-          <w:rFonts w:ascii="Arial" w:eastAsia="Times New Roman" w:hAnsi="Arial" w:cs="Arial"/>
-          <w:b/>
-          <w:bCs/>
-          <w:color w:val="222222"/>
-          <w:sz w:val="24"/>
-          <w:szCs w:val="24"/>
-          <w:lang w:eastAsia="es-AR"/>
-        </w:rPr>
-      </w:pPr>
     </w:p>
     <w:p>
       <w:pPr>
@@ -8552,16 +9044,7 @@
                 <w:color w:val="000000"/>
                 <w:lang w:eastAsia="es-AR"/>
               </w:rPr>
-              <w:t xml:space="preserve"> de video </w:t>
-            </w:r>
-            <w:r>
-              <w:rPr>
-                <w:rFonts w:ascii="Calibri" w:eastAsia="Times New Roman" w:hAnsi="Calibri" w:cs="Calibri"/>
-                <w:color w:val="000000"/>
-                <w:lang w:eastAsia="es-AR"/>
-              </w:rPr>
-              <w:lastRenderedPageBreak/>
-              <w:t>y Kinect</w:t>
+              <w:t xml:space="preserve"> de video y Kinect</w:t>
             </w:r>
           </w:p>
         </w:tc>
@@ -8594,7 +9077,6 @@
                 <w:color w:val="000000"/>
                 <w:lang w:eastAsia="es-AR"/>
               </w:rPr>
-              <w:lastRenderedPageBreak/>
               <w:t>30 días</w:t>
             </w:r>
           </w:p>
@@ -8735,7 +9217,6 @@
                 <w:color w:val="000000"/>
                 <w:lang w:eastAsia="es-AR"/>
               </w:rPr>
-              <w:lastRenderedPageBreak/>
               <w:t>9</w:t>
             </w:r>
           </w:p>
@@ -10913,62 +11394,6 @@
     <w:p>
       <w:pPr>
         <w:rPr>
-          <w:rFonts w:ascii="Arial" w:hAnsi="Arial" w:cs="Arial"/>
-          <w:bCs/>
-          <w:sz w:val="24"/>
-          <w:szCs w:val="24"/>
-          <w:shd w:val="clear" w:color="auto" w:fill="F8F8F8"/>
-        </w:rPr>
-      </w:pPr>
-    </w:p>
-    <w:p>
-      <w:pPr>
-        <w:rPr>
-          <w:rFonts w:ascii="Arial" w:hAnsi="Arial" w:cs="Arial"/>
-          <w:bCs/>
-          <w:sz w:val="24"/>
-          <w:szCs w:val="24"/>
-          <w:shd w:val="clear" w:color="auto" w:fill="F8F8F8"/>
-        </w:rPr>
-      </w:pPr>
-    </w:p>
-    <w:p>
-      <w:pPr>
-        <w:rPr>
-          <w:rFonts w:ascii="Arial" w:hAnsi="Arial" w:cs="Arial"/>
-          <w:bCs/>
-          <w:sz w:val="24"/>
-          <w:szCs w:val="24"/>
-          <w:shd w:val="clear" w:color="auto" w:fill="F8F8F8"/>
-        </w:rPr>
-      </w:pPr>
-    </w:p>
-    <w:p>
-      <w:pPr>
-        <w:rPr>
-          <w:rFonts w:ascii="Arial" w:hAnsi="Arial" w:cs="Arial"/>
-          <w:bCs/>
-          <w:sz w:val="24"/>
-          <w:szCs w:val="24"/>
-          <w:shd w:val="clear" w:color="auto" w:fill="F8F8F8"/>
-        </w:rPr>
-      </w:pPr>
-    </w:p>
-    <w:p>
-      <w:pPr>
-        <w:rPr>
-          <w:rFonts w:ascii="Arial" w:hAnsi="Arial" w:cs="Arial"/>
-          <w:bCs/>
-          <w:sz w:val="24"/>
-          <w:szCs w:val="24"/>
-          <w:shd w:val="clear" w:color="auto" w:fill="F8F8F8"/>
-        </w:rPr>
-      </w:pPr>
-    </w:p>
-    <w:p>
-      <w:pPr>
-        <w:jc w:val="center"/>
-        <w:rPr>
           <w:b/>
           <w:sz w:val="32"/>
           <w:szCs w:val="32"/>
@@ -11000,6 +11425,7 @@
           <w:sz w:val="32"/>
           <w:szCs w:val="32"/>
         </w:rPr>
+        <w:lastRenderedPageBreak/>
         <w:t>Diagrama de Gantt</w:t>
       </w:r>
     </w:p>
@@ -11224,7 +11650,7 @@
                         <w:noProof/>
                         <w:color w:val="4F81BD" w:themeColor="accent1"/>
                       </w:rPr>
-                      <w:t>8</w:t>
+                      <w:t>16</w:t>
                     </w:r>
                     <w:r>
                       <w:rPr>
@@ -11571,6 +11997,119 @@
     </w:lvl>
   </w:abstractNum>
   <w:abstractNum w:abstractNumId="1">
+    <w:nsid w:val="0D0232ED"/>
+    <w:multiLevelType w:val="hybridMultilevel"/>
+    <w:tmpl w:val="B5F61E36"/>
+    <w:lvl w:ilvl="0" w:tplc="2C0A0003">
+      <w:start w:val="1"/>
+      <w:numFmt w:val="bullet"/>
+      <w:lvlText w:val="o"/>
+      <w:lvlJc w:val="left"/>
+      <w:pPr>
+        <w:ind w:left="1428" w:hanging="360"/>
+      </w:pPr>
+      <w:rPr>
+        <w:rFonts w:ascii="Courier New" w:hAnsi="Courier New" w:cs="Courier New" w:hint="default"/>
+      </w:rPr>
+    </w:lvl>
+    <w:lvl w:ilvl="1" w:tplc="2C0A0003" w:tentative="1">
+      <w:start w:val="1"/>
+      <w:numFmt w:val="bullet"/>
+      <w:lvlText w:val="o"/>
+      <w:lvlJc w:val="left"/>
+      <w:pPr>
+        <w:ind w:left="2148" w:hanging="360"/>
+      </w:pPr>
+      <w:rPr>
+        <w:rFonts w:ascii="Courier New" w:hAnsi="Courier New" w:cs="Courier New" w:hint="default"/>
+      </w:rPr>
+    </w:lvl>
+    <w:lvl w:ilvl="2" w:tplc="2C0A0005" w:tentative="1">
+      <w:start w:val="1"/>
+      <w:numFmt w:val="bullet"/>
+      <w:lvlText w:val=""/>
+      <w:lvlJc w:val="left"/>
+      <w:pPr>
+        <w:ind w:left="2868" w:hanging="360"/>
+      </w:pPr>
+      <w:rPr>
+        <w:rFonts w:ascii="Wingdings" w:hAnsi="Wingdings" w:hint="default"/>
+      </w:rPr>
+    </w:lvl>
+    <w:lvl w:ilvl="3" w:tplc="2C0A0001" w:tentative="1">
+      <w:start w:val="1"/>
+      <w:numFmt w:val="bullet"/>
+      <w:lvlText w:val=""/>
+      <w:lvlJc w:val="left"/>
+      <w:pPr>
+        <w:ind w:left="3588" w:hanging="360"/>
+      </w:pPr>
+      <w:rPr>
+        <w:rFonts w:ascii="Symbol" w:hAnsi="Symbol" w:hint="default"/>
+      </w:rPr>
+    </w:lvl>
+    <w:lvl w:ilvl="4" w:tplc="2C0A0003" w:tentative="1">
+      <w:start w:val="1"/>
+      <w:numFmt w:val="bullet"/>
+      <w:lvlText w:val="o"/>
+      <w:lvlJc w:val="left"/>
+      <w:pPr>
+        <w:ind w:left="4308" w:hanging="360"/>
+      </w:pPr>
+      <w:rPr>
+        <w:rFonts w:ascii="Courier New" w:hAnsi="Courier New" w:cs="Courier New" w:hint="default"/>
+      </w:rPr>
+    </w:lvl>
+    <w:lvl w:ilvl="5" w:tplc="2C0A0005" w:tentative="1">
+      <w:start w:val="1"/>
+      <w:numFmt w:val="bullet"/>
+      <w:lvlText w:val=""/>
+      <w:lvlJc w:val="left"/>
+      <w:pPr>
+        <w:ind w:left="5028" w:hanging="360"/>
+      </w:pPr>
+      <w:rPr>
+        <w:rFonts w:ascii="Wingdings" w:hAnsi="Wingdings" w:hint="default"/>
+      </w:rPr>
+    </w:lvl>
+    <w:lvl w:ilvl="6" w:tplc="2C0A0001" w:tentative="1">
+      <w:start w:val="1"/>
+      <w:numFmt w:val="bullet"/>
+      <w:lvlText w:val=""/>
+      <w:lvlJc w:val="left"/>
+      <w:pPr>
+        <w:ind w:left="5748" w:hanging="360"/>
+      </w:pPr>
+      <w:rPr>
+        <w:rFonts w:ascii="Symbol" w:hAnsi="Symbol" w:hint="default"/>
+      </w:rPr>
+    </w:lvl>
+    <w:lvl w:ilvl="7" w:tplc="2C0A0003" w:tentative="1">
+      <w:start w:val="1"/>
+      <w:numFmt w:val="bullet"/>
+      <w:lvlText w:val="o"/>
+      <w:lvlJc w:val="left"/>
+      <w:pPr>
+        <w:ind w:left="6468" w:hanging="360"/>
+      </w:pPr>
+      <w:rPr>
+        <w:rFonts w:ascii="Courier New" w:hAnsi="Courier New" w:cs="Courier New" w:hint="default"/>
+      </w:rPr>
+    </w:lvl>
+    <w:lvl w:ilvl="8" w:tplc="2C0A0005" w:tentative="1">
+      <w:start w:val="1"/>
+      <w:numFmt w:val="bullet"/>
+      <w:lvlText w:val=""/>
+      <w:lvlJc w:val="left"/>
+      <w:pPr>
+        <w:ind w:left="7188" w:hanging="360"/>
+      </w:pPr>
+      <w:rPr>
+        <w:rFonts w:ascii="Wingdings" w:hAnsi="Wingdings" w:hint="default"/>
+      </w:rPr>
+    </w:lvl>
+  </w:abstractNum>
+  <w:abstractNum w:abstractNumId="2">
     <w:nsid w:val="0E8656BA"/>
     <w:multiLevelType w:val="multilevel"/>
     <w:tmpl w:val="C5DC3DE2"/>
@@ -11719,7 +12258,7 @@
       </w:rPr>
     </w:lvl>
   </w:abstractNum>
-  <w:abstractNum w:abstractNumId="2">
+  <w:abstractNum w:abstractNumId="3">
     <w:nsid w:val="131947F7"/>
     <w:multiLevelType w:val="multilevel"/>
     <w:tmpl w:val="3E6643F6"/>
@@ -11868,7 +12407,7 @@
       </w:rPr>
     </w:lvl>
   </w:abstractNum>
-  <w:abstractNum w:abstractNumId="3">
+  <w:abstractNum w:abstractNumId="4">
     <w:nsid w:val="133C11F3"/>
     <w:multiLevelType w:val="multilevel"/>
     <w:tmpl w:val="B9C671FE"/>
@@ -12017,7 +12556,7 @@
       </w:rPr>
     </w:lvl>
   </w:abstractNum>
-  <w:abstractNum w:abstractNumId="4">
+  <w:abstractNum w:abstractNumId="5">
     <w:nsid w:val="156738E6"/>
     <w:multiLevelType w:val="hybridMultilevel"/>
     <w:tmpl w:val="202E0408"/>
@@ -12130,7 +12669,7 @@
       </w:rPr>
     </w:lvl>
   </w:abstractNum>
-  <w:abstractNum w:abstractNumId="5">
+  <w:abstractNum w:abstractNumId="6">
     <w:nsid w:val="3AB035AA"/>
     <w:multiLevelType w:val="hybridMultilevel"/>
     <w:tmpl w:val="EEB673CE"/>
@@ -12243,7 +12782,7 @@
       </w:rPr>
     </w:lvl>
   </w:abstractNum>
-  <w:abstractNum w:abstractNumId="6">
+  <w:abstractNum w:abstractNumId="7">
     <w:nsid w:val="3F160202"/>
     <w:multiLevelType w:val="multilevel"/>
     <w:tmpl w:val="6BC83D8E"/>
@@ -12392,7 +12931,7 @@
       </w:rPr>
     </w:lvl>
   </w:abstractNum>
-  <w:abstractNum w:abstractNumId="7">
+  <w:abstractNum w:abstractNumId="8">
     <w:nsid w:val="3F40322E"/>
     <w:multiLevelType w:val="multilevel"/>
     <w:tmpl w:val="8A84909E"/>
@@ -12541,7 +13080,7 @@
       </w:rPr>
     </w:lvl>
   </w:abstractNum>
-  <w:abstractNum w:abstractNumId="8">
+  <w:abstractNum w:abstractNumId="9">
     <w:nsid w:val="404F53AB"/>
     <w:multiLevelType w:val="multilevel"/>
     <w:tmpl w:val="3EF462C8"/>
@@ -12690,7 +13229,7 @@
       </w:rPr>
     </w:lvl>
   </w:abstractNum>
-  <w:abstractNum w:abstractNumId="9">
+  <w:abstractNum w:abstractNumId="10">
     <w:nsid w:val="44D306E8"/>
     <w:multiLevelType w:val="multilevel"/>
     <w:tmpl w:val="531E3016"/>
@@ -12839,7 +13378,7 @@
       </w:rPr>
     </w:lvl>
   </w:abstractNum>
-  <w:abstractNum w:abstractNumId="10">
+  <w:abstractNum w:abstractNumId="11">
     <w:nsid w:val="4AE20F2A"/>
     <w:multiLevelType w:val="hybridMultilevel"/>
     <w:tmpl w:val="E10C3792"/>
@@ -12952,7 +13491,7 @@
       </w:rPr>
     </w:lvl>
   </w:abstractNum>
-  <w:abstractNum w:abstractNumId="11">
+  <w:abstractNum w:abstractNumId="12">
     <w:nsid w:val="4B997B97"/>
     <w:multiLevelType w:val="multilevel"/>
     <w:tmpl w:val="2A1E4D82"/>
@@ -13101,7 +13640,7 @@
       </w:rPr>
     </w:lvl>
   </w:abstractNum>
-  <w:abstractNum w:abstractNumId="12">
+  <w:abstractNum w:abstractNumId="13">
     <w:nsid w:val="509F2DF7"/>
     <w:multiLevelType w:val="multilevel"/>
     <w:tmpl w:val="2C0895F4"/>
@@ -13250,7 +13789,7 @@
       </w:rPr>
     </w:lvl>
   </w:abstractNum>
-  <w:abstractNum w:abstractNumId="13">
+  <w:abstractNum w:abstractNumId="14">
     <w:nsid w:val="52FB3BCD"/>
     <w:multiLevelType w:val="multilevel"/>
     <w:tmpl w:val="C7B2A07E"/>
@@ -13399,7 +13938,233 @@
       </w:rPr>
     </w:lvl>
   </w:abstractNum>
-  <w:abstractNum w:abstractNumId="14">
+  <w:abstractNum w:abstractNumId="15">
+    <w:nsid w:val="53901327"/>
+    <w:multiLevelType w:val="hybridMultilevel"/>
+    <w:tmpl w:val="C52845F2"/>
+    <w:lvl w:ilvl="0" w:tplc="2C0A0003">
+      <w:start w:val="1"/>
+      <w:numFmt w:val="bullet"/>
+      <w:lvlText w:val="o"/>
+      <w:lvlJc w:val="left"/>
+      <w:pPr>
+        <w:ind w:left="1425" w:hanging="360"/>
+      </w:pPr>
+      <w:rPr>
+        <w:rFonts w:ascii="Courier New" w:hAnsi="Courier New" w:cs="Courier New" w:hint="default"/>
+      </w:rPr>
+    </w:lvl>
+    <w:lvl w:ilvl="1" w:tplc="2C0A0003" w:tentative="1">
+      <w:start w:val="1"/>
+      <w:numFmt w:val="bullet"/>
+      <w:lvlText w:val="o"/>
+      <w:lvlJc w:val="left"/>
+      <w:pPr>
+        <w:ind w:left="2145" w:hanging="360"/>
+      </w:pPr>
+      <w:rPr>
+        <w:rFonts w:ascii="Courier New" w:hAnsi="Courier New" w:cs="Courier New" w:hint="default"/>
+      </w:rPr>
+    </w:lvl>
+    <w:lvl w:ilvl="2" w:tplc="2C0A0005" w:tentative="1">
+      <w:start w:val="1"/>
+      <w:numFmt w:val="bullet"/>
+      <w:lvlText w:val=""/>
+      <w:lvlJc w:val="left"/>
+      <w:pPr>
+        <w:ind w:left="2865" w:hanging="360"/>
+      </w:pPr>
+      <w:rPr>
+        <w:rFonts w:ascii="Wingdings" w:hAnsi="Wingdings" w:hint="default"/>
+      </w:rPr>
+    </w:lvl>
+    <w:lvl w:ilvl="3" w:tplc="2C0A0001" w:tentative="1">
+      <w:start w:val="1"/>
+      <w:numFmt w:val="bullet"/>
+      <w:lvlText w:val=""/>
+      <w:lvlJc w:val="left"/>
+      <w:pPr>
+        <w:ind w:left="3585" w:hanging="360"/>
+      </w:pPr>
+      <w:rPr>
+        <w:rFonts w:ascii="Symbol" w:hAnsi="Symbol" w:hint="default"/>
+      </w:rPr>
+    </w:lvl>
+    <w:lvl w:ilvl="4" w:tplc="2C0A0003" w:tentative="1">
+      <w:start w:val="1"/>
+      <w:numFmt w:val="bullet"/>
+      <w:lvlText w:val="o"/>
+      <w:lvlJc w:val="left"/>
+      <w:pPr>
+        <w:ind w:left="4305" w:hanging="360"/>
+      </w:pPr>
+      <w:rPr>
+        <w:rFonts w:ascii="Courier New" w:hAnsi="Courier New" w:cs="Courier New" w:hint="default"/>
+      </w:rPr>
+    </w:lvl>
+    <w:lvl w:ilvl="5" w:tplc="2C0A0005" w:tentative="1">
+      <w:start w:val="1"/>
+      <w:numFmt w:val="bullet"/>
+      <w:lvlText w:val=""/>
+      <w:lvlJc w:val="left"/>
+      <w:pPr>
+        <w:ind w:left="5025" w:hanging="360"/>
+      </w:pPr>
+      <w:rPr>
+        <w:rFonts w:ascii="Wingdings" w:hAnsi="Wingdings" w:hint="default"/>
+      </w:rPr>
+    </w:lvl>
+    <w:lvl w:ilvl="6" w:tplc="2C0A0001" w:tentative="1">
+      <w:start w:val="1"/>
+      <w:numFmt w:val="bullet"/>
+      <w:lvlText w:val=""/>
+      <w:lvlJc w:val="left"/>
+      <w:pPr>
+        <w:ind w:left="5745" w:hanging="360"/>
+      </w:pPr>
+      <w:rPr>
+        <w:rFonts w:ascii="Symbol" w:hAnsi="Symbol" w:hint="default"/>
+      </w:rPr>
+    </w:lvl>
+    <w:lvl w:ilvl="7" w:tplc="2C0A0003" w:tentative="1">
+      <w:start w:val="1"/>
+      <w:numFmt w:val="bullet"/>
+      <w:lvlText w:val="o"/>
+      <w:lvlJc w:val="left"/>
+      <w:pPr>
+        <w:ind w:left="6465" w:hanging="360"/>
+      </w:pPr>
+      <w:rPr>
+        <w:rFonts w:ascii="Courier New" w:hAnsi="Courier New" w:cs="Courier New" w:hint="default"/>
+      </w:rPr>
+    </w:lvl>
+    <w:lvl w:ilvl="8" w:tplc="2C0A0005" w:tentative="1">
+      <w:start w:val="1"/>
+      <w:numFmt w:val="bullet"/>
+      <w:lvlText w:val=""/>
+      <w:lvlJc w:val="left"/>
+      <w:pPr>
+        <w:ind w:left="7185" w:hanging="360"/>
+      </w:pPr>
+      <w:rPr>
+        <w:rFonts w:ascii="Wingdings" w:hAnsi="Wingdings" w:hint="default"/>
+      </w:rPr>
+    </w:lvl>
+  </w:abstractNum>
+  <w:abstractNum w:abstractNumId="16">
+    <w:nsid w:val="5421436E"/>
+    <w:multiLevelType w:val="hybridMultilevel"/>
+    <w:tmpl w:val="204A3C2E"/>
+    <w:lvl w:ilvl="0" w:tplc="2C0A0003">
+      <w:start w:val="1"/>
+      <w:numFmt w:val="bullet"/>
+      <w:lvlText w:val="o"/>
+      <w:lvlJc w:val="left"/>
+      <w:pPr>
+        <w:ind w:left="1353" w:hanging="360"/>
+      </w:pPr>
+      <w:rPr>
+        <w:rFonts w:ascii="Courier New" w:hAnsi="Courier New" w:cs="Courier New" w:hint="default"/>
+      </w:rPr>
+    </w:lvl>
+    <w:lvl w:ilvl="1" w:tplc="2C0A0003" w:tentative="1">
+      <w:start w:val="1"/>
+      <w:numFmt w:val="bullet"/>
+      <w:lvlText w:val="o"/>
+      <w:lvlJc w:val="left"/>
+      <w:pPr>
+        <w:ind w:left="2148" w:hanging="360"/>
+      </w:pPr>
+      <w:rPr>
+        <w:rFonts w:ascii="Courier New" w:hAnsi="Courier New" w:cs="Courier New" w:hint="default"/>
+      </w:rPr>
+    </w:lvl>
+    <w:lvl w:ilvl="2" w:tplc="2C0A0005" w:tentative="1">
+      <w:start w:val="1"/>
+      <w:numFmt w:val="bullet"/>
+      <w:lvlText w:val=""/>
+      <w:lvlJc w:val="left"/>
+      <w:pPr>
+        <w:ind w:left="2868" w:hanging="360"/>
+      </w:pPr>
+      <w:rPr>
+        <w:rFonts w:ascii="Wingdings" w:hAnsi="Wingdings" w:hint="default"/>
+      </w:rPr>
+    </w:lvl>
+    <w:lvl w:ilvl="3" w:tplc="2C0A0001" w:tentative="1">
+      <w:start w:val="1"/>
+      <w:numFmt w:val="bullet"/>
+      <w:lvlText w:val=""/>
+      <w:lvlJc w:val="left"/>
+      <w:pPr>
+        <w:ind w:left="3588" w:hanging="360"/>
+      </w:pPr>
+      <w:rPr>
+        <w:rFonts w:ascii="Symbol" w:hAnsi="Symbol" w:hint="default"/>
+      </w:rPr>
+    </w:lvl>
+    <w:lvl w:ilvl="4" w:tplc="2C0A0003" w:tentative="1">
+      <w:start w:val="1"/>
+      <w:numFmt w:val="bullet"/>
+      <w:lvlText w:val="o"/>
+      <w:lvlJc w:val="left"/>
+      <w:pPr>
+        <w:ind w:left="4308" w:hanging="360"/>
+      </w:pPr>
+      <w:rPr>
+        <w:rFonts w:ascii="Courier New" w:hAnsi="Courier New" w:cs="Courier New" w:hint="default"/>
+      </w:rPr>
+    </w:lvl>
+    <w:lvl w:ilvl="5" w:tplc="2C0A0005" w:tentative="1">
+      <w:start w:val="1"/>
+      <w:numFmt w:val="bullet"/>
+      <w:lvlText w:val=""/>
+      <w:lvlJc w:val="left"/>
+      <w:pPr>
+        <w:ind w:left="5028" w:hanging="360"/>
+      </w:pPr>
+      <w:rPr>
+        <w:rFonts w:ascii="Wingdings" w:hAnsi="Wingdings" w:hint="default"/>
+      </w:rPr>
+    </w:lvl>
+    <w:lvl w:ilvl="6" w:tplc="2C0A0001" w:tentative="1">
+      <w:start w:val="1"/>
+      <w:numFmt w:val="bullet"/>
+      <w:lvlText w:val=""/>
+      <w:lvlJc w:val="left"/>
+      <w:pPr>
+        <w:ind w:left="5748" w:hanging="360"/>
+      </w:pPr>
+      <w:rPr>
+        <w:rFonts w:ascii="Symbol" w:hAnsi="Symbol" w:hint="default"/>
+      </w:rPr>
+    </w:lvl>
+    <w:lvl w:ilvl="7" w:tplc="2C0A0003" w:tentative="1">
+      <w:start w:val="1"/>
+      <w:numFmt w:val="bullet"/>
+      <w:lvlText w:val="o"/>
+      <w:lvlJc w:val="left"/>
+      <w:pPr>
+        <w:ind w:left="6468" w:hanging="360"/>
+      </w:pPr>
+      <w:rPr>
+        <w:rFonts w:ascii="Courier New" w:hAnsi="Courier New" w:cs="Courier New" w:hint="default"/>
+      </w:rPr>
+    </w:lvl>
+    <w:lvl w:ilvl="8" w:tplc="2C0A0005" w:tentative="1">
+      <w:start w:val="1"/>
+      <w:numFmt w:val="bullet"/>
+      <w:lvlText w:val=""/>
+      <w:lvlJc w:val="left"/>
+      <w:pPr>
+        <w:ind w:left="7188" w:hanging="360"/>
+      </w:pPr>
+      <w:rPr>
+        <w:rFonts w:ascii="Wingdings" w:hAnsi="Wingdings" w:hint="default"/>
+      </w:rPr>
+    </w:lvl>
+  </w:abstractNum>
+  <w:abstractNum w:abstractNumId="17">
     <w:nsid w:val="589516B9"/>
     <w:multiLevelType w:val="multilevel"/>
     <w:tmpl w:val="F3267C00"/>
@@ -13548,7 +14313,7 @@
       </w:rPr>
     </w:lvl>
   </w:abstractNum>
-  <w:abstractNum w:abstractNumId="15">
+  <w:abstractNum w:abstractNumId="18">
     <w:nsid w:val="5D6B2AAE"/>
     <w:multiLevelType w:val="multilevel"/>
     <w:tmpl w:val="197AA45A"/>
@@ -13697,7 +14462,7 @@
       </w:rPr>
     </w:lvl>
   </w:abstractNum>
-  <w:abstractNum w:abstractNumId="16">
+  <w:abstractNum w:abstractNumId="19">
     <w:nsid w:val="5E867CE2"/>
     <w:multiLevelType w:val="hybridMultilevel"/>
     <w:tmpl w:val="5F662C2A"/>
@@ -13810,7 +14575,7 @@
       </w:rPr>
     </w:lvl>
   </w:abstractNum>
-  <w:abstractNum w:abstractNumId="17">
+  <w:abstractNum w:abstractNumId="20">
     <w:nsid w:val="667C7350"/>
     <w:multiLevelType w:val="multilevel"/>
     <w:tmpl w:val="20745862"/>
@@ -13959,7 +14724,120 @@
       </w:rPr>
     </w:lvl>
   </w:abstractNum>
-  <w:abstractNum w:abstractNumId="18">
+  <w:abstractNum w:abstractNumId="21">
+    <w:nsid w:val="6BE21A24"/>
+    <w:multiLevelType w:val="hybridMultilevel"/>
+    <w:tmpl w:val="148A34BA"/>
+    <w:lvl w:ilvl="0" w:tplc="2C0A0003">
+      <w:start w:val="1"/>
+      <w:numFmt w:val="bullet"/>
+      <w:lvlText w:val="o"/>
+      <w:lvlJc w:val="left"/>
+      <w:pPr>
+        <w:ind w:left="1428" w:hanging="360"/>
+      </w:pPr>
+      <w:rPr>
+        <w:rFonts w:ascii="Courier New" w:hAnsi="Courier New" w:cs="Courier New" w:hint="default"/>
+      </w:rPr>
+    </w:lvl>
+    <w:lvl w:ilvl="1" w:tplc="2C0A0003" w:tentative="1">
+      <w:start w:val="1"/>
+      <w:numFmt w:val="bullet"/>
+      <w:lvlText w:val="o"/>
+      <w:lvlJc w:val="left"/>
+      <w:pPr>
+        <w:ind w:left="2148" w:hanging="360"/>
+      </w:pPr>
+      <w:rPr>
+        <w:rFonts w:ascii="Courier New" w:hAnsi="Courier New" w:cs="Courier New" w:hint="default"/>
+      </w:rPr>
+    </w:lvl>
+    <w:lvl w:ilvl="2" w:tplc="2C0A0005" w:tentative="1">
+      <w:start w:val="1"/>
+      <w:numFmt w:val="bullet"/>
+      <w:lvlText w:val=""/>
+      <w:lvlJc w:val="left"/>
+      <w:pPr>
+        <w:ind w:left="2868" w:hanging="360"/>
+      </w:pPr>
+      <w:rPr>
+        <w:rFonts w:ascii="Wingdings" w:hAnsi="Wingdings" w:hint="default"/>
+      </w:rPr>
+    </w:lvl>
+    <w:lvl w:ilvl="3" w:tplc="2C0A0001" w:tentative="1">
+      <w:start w:val="1"/>
+      <w:numFmt w:val="bullet"/>
+      <w:lvlText w:val=""/>
+      <w:lvlJc w:val="left"/>
+      <w:pPr>
+        <w:ind w:left="3588" w:hanging="360"/>
+      </w:pPr>
+      <w:rPr>
+        <w:rFonts w:ascii="Symbol" w:hAnsi="Symbol" w:hint="default"/>
+      </w:rPr>
+    </w:lvl>
+    <w:lvl w:ilvl="4" w:tplc="2C0A0003" w:tentative="1">
+      <w:start w:val="1"/>
+      <w:numFmt w:val="bullet"/>
+      <w:lvlText w:val="o"/>
+      <w:lvlJc w:val="left"/>
+      <w:pPr>
+        <w:ind w:left="4308" w:hanging="360"/>
+      </w:pPr>
+      <w:rPr>
+        <w:rFonts w:ascii="Courier New" w:hAnsi="Courier New" w:cs="Courier New" w:hint="default"/>
+      </w:rPr>
+    </w:lvl>
+    <w:lvl w:ilvl="5" w:tplc="2C0A0005" w:tentative="1">
+      <w:start w:val="1"/>
+      <w:numFmt w:val="bullet"/>
+      <w:lvlText w:val=""/>
+      <w:lvlJc w:val="left"/>
+      <w:pPr>
+        <w:ind w:left="5028" w:hanging="360"/>
+      </w:pPr>
+      <w:rPr>
+        <w:rFonts w:ascii="Wingdings" w:hAnsi="Wingdings" w:hint="default"/>
+      </w:rPr>
+    </w:lvl>
+    <w:lvl w:ilvl="6" w:tplc="2C0A0001" w:tentative="1">
+      <w:start w:val="1"/>
+      <w:numFmt w:val="bullet"/>
+      <w:lvlText w:val=""/>
+      <w:lvlJc w:val="left"/>
+      <w:pPr>
+        <w:ind w:left="5748" w:hanging="360"/>
+      </w:pPr>
+      <w:rPr>
+        <w:rFonts w:ascii="Symbol" w:hAnsi="Symbol" w:hint="default"/>
+      </w:rPr>
+    </w:lvl>
+    <w:lvl w:ilvl="7" w:tplc="2C0A0003" w:tentative="1">
+      <w:start w:val="1"/>
+      <w:numFmt w:val="bullet"/>
+      <w:lvlText w:val="o"/>
+      <w:lvlJc w:val="left"/>
+      <w:pPr>
+        <w:ind w:left="6468" w:hanging="360"/>
+      </w:pPr>
+      <w:rPr>
+        <w:rFonts w:ascii="Courier New" w:hAnsi="Courier New" w:cs="Courier New" w:hint="default"/>
+      </w:rPr>
+    </w:lvl>
+    <w:lvl w:ilvl="8" w:tplc="2C0A0005" w:tentative="1">
+      <w:start w:val="1"/>
+      <w:numFmt w:val="bullet"/>
+      <w:lvlText w:val=""/>
+      <w:lvlJc w:val="left"/>
+      <w:pPr>
+        <w:ind w:left="7188" w:hanging="360"/>
+      </w:pPr>
+      <w:rPr>
+        <w:rFonts w:ascii="Wingdings" w:hAnsi="Wingdings" w:hint="default"/>
+      </w:rPr>
+    </w:lvl>
+  </w:abstractNum>
+  <w:abstractNum w:abstractNumId="22">
     <w:nsid w:val="76F31680"/>
     <w:multiLevelType w:val="multilevel"/>
     <w:tmpl w:val="BAE22026"/>
@@ -14108,7 +14986,7 @@
       </w:rPr>
     </w:lvl>
   </w:abstractNum>
-  <w:abstractNum w:abstractNumId="19">
+  <w:abstractNum w:abstractNumId="23">
     <w:nsid w:val="7BA2577E"/>
     <w:multiLevelType w:val="hybridMultilevel"/>
     <w:tmpl w:val="CB56522C"/>
@@ -14222,64 +15100,76 @@
     </w:lvl>
   </w:abstractNum>
   <w:num w:numId="1">
-    <w:abstractNumId w:val="19"/>
+    <w:abstractNumId w:val="23"/>
   </w:num>
   <w:num w:numId="2">
-    <w:abstractNumId w:val="18"/>
+    <w:abstractNumId w:val="22"/>
   </w:num>
   <w:num w:numId="3">
-    <w:abstractNumId w:val="13"/>
+    <w:abstractNumId w:val="14"/>
   </w:num>
   <w:num w:numId="4">
-    <w:abstractNumId w:val="9"/>
+    <w:abstractNumId w:val="10"/>
   </w:num>
   <w:num w:numId="5">
-    <w:abstractNumId w:val="2"/>
+    <w:abstractNumId w:val="3"/>
   </w:num>
   <w:num w:numId="6">
-    <w:abstractNumId w:val="12"/>
+    <w:abstractNumId w:val="13"/>
   </w:num>
   <w:num w:numId="7">
     <w:abstractNumId w:val="0"/>
   </w:num>
   <w:num w:numId="8">
+    <w:abstractNumId w:val="7"/>
+  </w:num>
+  <w:num w:numId="9">
+    <w:abstractNumId w:val="18"/>
+  </w:num>
+  <w:num w:numId="10">
+    <w:abstractNumId w:val="8"/>
+  </w:num>
+  <w:num w:numId="11">
+    <w:abstractNumId w:val="12"/>
+  </w:num>
+  <w:num w:numId="12">
+    <w:abstractNumId w:val="20"/>
+  </w:num>
+  <w:num w:numId="13">
+    <w:abstractNumId w:val="2"/>
+  </w:num>
+  <w:num w:numId="14">
+    <w:abstractNumId w:val="9"/>
+  </w:num>
+  <w:num w:numId="15">
+    <w:abstractNumId w:val="4"/>
+  </w:num>
+  <w:num w:numId="16">
+    <w:abstractNumId w:val="17"/>
+  </w:num>
+  <w:num w:numId="17">
+    <w:abstractNumId w:val="11"/>
+  </w:num>
+  <w:num w:numId="18">
+    <w:abstractNumId w:val="19"/>
+  </w:num>
+  <w:num w:numId="19">
+    <w:abstractNumId w:val="5"/>
+  </w:num>
+  <w:num w:numId="20">
     <w:abstractNumId w:val="6"/>
   </w:num>
-  <w:num w:numId="9">
+  <w:num w:numId="21">
+    <w:abstractNumId w:val="1"/>
+  </w:num>
+  <w:num w:numId="22">
+    <w:abstractNumId w:val="16"/>
+  </w:num>
+  <w:num w:numId="23">
     <w:abstractNumId w:val="15"/>
   </w:num>
-  <w:num w:numId="10">
-    <w:abstractNumId w:val="7"/>
-  </w:num>
-  <w:num w:numId="11">
-    <w:abstractNumId w:val="11"/>
-  </w:num>
-  <w:num w:numId="12">
-    <w:abstractNumId w:val="17"/>
-  </w:num>
-  <w:num w:numId="13">
-    <w:abstractNumId w:val="1"/>
-  </w:num>
-  <w:num w:numId="14">
-    <w:abstractNumId w:val="8"/>
-  </w:num>
-  <w:num w:numId="15">
-    <w:abstractNumId w:val="3"/>
-  </w:num>
-  <w:num w:numId="16">
-    <w:abstractNumId w:val="14"/>
-  </w:num>
-  <w:num w:numId="17">
-    <w:abstractNumId w:val="10"/>
-  </w:num>
-  <w:num w:numId="18">
-    <w:abstractNumId w:val="16"/>
-  </w:num>
-  <w:num w:numId="19">
-    <w:abstractNumId w:val="4"/>
-  </w:num>
-  <w:num w:numId="20">
-    <w:abstractNumId w:val="5"/>
+  <w:num w:numId="24">
+    <w:abstractNumId w:val="21"/>
   </w:num>
 </w:numbering>
 </file>
@@ -16813,170 +17703,170 @@
     </dgm:pt>
   </dgm:ptLst>
   <dgm:cxnLst>
+    <dgm:cxn modelId="{2B12429B-6994-4532-8ACE-6FC621D46156}" type="presOf" srcId="{33E9A518-B529-4A67-B53D-F52E36536293}" destId="{16613086-C64E-4E76-B4E8-CAABFB4BE44E}" srcOrd="0" destOrd="0" presId="urn:microsoft.com/office/officeart/2005/8/layout/orgChart1"/>
+    <dgm:cxn modelId="{ABF7D9BB-955B-4A3B-904A-7EC29BD05486}" srcId="{33E9A518-B529-4A67-B53D-F52E36536293}" destId="{AEAC17DE-EE25-46CC-AAB7-1DF7AB21CF01}" srcOrd="2" destOrd="0" parTransId="{3DACA850-9DD6-4F01-9F74-77F3C8B2B37F}" sibTransId="{1F96EB3A-BB08-4729-A266-20E84969B7EE}"/>
+    <dgm:cxn modelId="{FEFA4B39-6878-4BDD-82A6-BA075EFE0788}" type="presOf" srcId="{B1512586-6223-4B78-9AC2-7B54AADDC37D}" destId="{C86E3957-254E-4775-878C-1973AE72B87E}" srcOrd="1" destOrd="0" presId="urn:microsoft.com/office/officeart/2005/8/layout/orgChart1"/>
+    <dgm:cxn modelId="{088591CD-9264-422B-A464-F51A1A866E5E}" type="presOf" srcId="{D52AE223-31B0-423B-AC5E-D4948A47A150}" destId="{1A7D3D44-4DCB-4140-B078-731E89B3B900}" srcOrd="1" destOrd="0" presId="urn:microsoft.com/office/officeart/2005/8/layout/orgChart1"/>
+    <dgm:cxn modelId="{A7C2A195-D5F4-437D-B2CD-80B44DDF1206}" type="presOf" srcId="{E28C3293-D8A9-494F-9DF7-29F0E5A8D29C}" destId="{4322099B-3E5E-40AB-9FA3-E47605DCE353}" srcOrd="0" destOrd="0" presId="urn:microsoft.com/office/officeart/2005/8/layout/orgChart1"/>
+    <dgm:cxn modelId="{4F2A57D1-54E8-462C-8D7A-3D2D46C98EA2}" type="presOf" srcId="{7CC5DAD1-905A-4F4E-8A26-9D287B5CAA08}" destId="{BA5D0068-284F-4749-9C68-2B4E1F4E6632}" srcOrd="1" destOrd="0" presId="urn:microsoft.com/office/officeart/2005/8/layout/orgChart1"/>
+    <dgm:cxn modelId="{5795F5A0-F4D7-4CA4-9357-B7FDB2308EE9}" srcId="{5E6E4F97-ECA0-43BD-BC8D-85FE8562E75A}" destId="{7CC5DAD1-905A-4F4E-8A26-9D287B5CAA08}" srcOrd="0" destOrd="0" parTransId="{83F53ADD-2B59-47AE-97C9-E8750C393460}" sibTransId="{A3613E61-0BAA-4A68-9B80-04E604B523AD}"/>
+    <dgm:cxn modelId="{A664F54B-9785-45A1-ABF0-5E5E3FA039B5}" type="presOf" srcId="{5CD0941C-8041-4518-A754-313C635A952D}" destId="{21B282A9-2C2B-4A49-AC16-D15E3EA1EEC6}" srcOrd="1" destOrd="0" presId="urn:microsoft.com/office/officeart/2005/8/layout/orgChart1"/>
+    <dgm:cxn modelId="{37453B2F-5F46-4B02-BF78-B488C62B3254}" type="presOf" srcId="{263B751E-581A-43A4-BDCB-A3ED01920FFC}" destId="{A90D9765-B699-4548-8FA9-E85B91CF9069}" srcOrd="0" destOrd="0" presId="urn:microsoft.com/office/officeart/2005/8/layout/orgChart1"/>
+    <dgm:cxn modelId="{CF4EA841-69EE-4297-9CF0-572C65E5B118}" type="presOf" srcId="{0746330C-39D4-48BC-976B-1F08133CBEB5}" destId="{778299FA-094B-4B34-8B2E-4E76E7B3A969}" srcOrd="0" destOrd="0" presId="urn:microsoft.com/office/officeart/2005/8/layout/orgChart1"/>
+    <dgm:cxn modelId="{19CAC691-81AB-4548-ABD4-E953DCAE77CA}" type="presOf" srcId="{DD876D84-F174-4894-A63C-D0088DE8EE98}" destId="{EC42E605-670A-4548-8AA0-C04434DDF5B5}" srcOrd="0" destOrd="0" presId="urn:microsoft.com/office/officeart/2005/8/layout/orgChart1"/>
+    <dgm:cxn modelId="{211DC47E-AF19-406C-A1E7-F46B556C7E68}" type="presOf" srcId="{1CDEE04B-890A-4D70-B8D9-54E160E85137}" destId="{D58BFE12-452C-4F52-B70B-6E6AAEEDCC59}" srcOrd="1" destOrd="0" presId="urn:microsoft.com/office/officeart/2005/8/layout/orgChart1"/>
+    <dgm:cxn modelId="{4CFF2085-6019-46AA-AD78-B6463BE9E5F2}" type="presOf" srcId="{0CD8F2B4-2C63-4EDA-AA71-C33D48C13190}" destId="{F8E26533-64B6-4D2E-8D99-15FAADEA491C}" srcOrd="0" destOrd="0" presId="urn:microsoft.com/office/officeart/2005/8/layout/orgChart1"/>
+    <dgm:cxn modelId="{3A576484-36D8-4B0B-A306-3A7468B05C8E}" type="presOf" srcId="{7CC5DAD1-905A-4F4E-8A26-9D287B5CAA08}" destId="{93953012-ED58-46A6-B668-AC51C3276217}" srcOrd="0" destOrd="0" presId="urn:microsoft.com/office/officeart/2005/8/layout/orgChart1"/>
+    <dgm:cxn modelId="{0D0B694C-5B15-46A7-91A0-D38283348110}" type="presOf" srcId="{4310398A-C2B4-4C36-8979-F75B7876EE2B}" destId="{707D7F6A-2D6F-4527-82F4-0379EC4719E4}" srcOrd="0" destOrd="0" presId="urn:microsoft.com/office/officeart/2005/8/layout/orgChart1"/>
+    <dgm:cxn modelId="{B3EEC613-C1A5-4C63-80BB-57FB3765B130}" type="presOf" srcId="{C3FA5749-F161-4830-B3CF-497972C02276}" destId="{0C7A77F8-CD0D-45A6-B839-0F1AB7F8CAD9}" srcOrd="0" destOrd="0" presId="urn:microsoft.com/office/officeart/2005/8/layout/orgChart1"/>
+    <dgm:cxn modelId="{AE1053D7-0178-4412-A527-0242F455681D}" type="presOf" srcId="{AAE97CAF-66D4-4C25-ACBC-D66C6217AE9A}" destId="{817D94E1-7092-48D4-A939-193FE3E7921A}" srcOrd="0" destOrd="0" presId="urn:microsoft.com/office/officeart/2005/8/layout/orgChart1"/>
+    <dgm:cxn modelId="{965FC1C5-847A-43EA-9069-5B58DEC15721}" srcId="{5E6E4F97-ECA0-43BD-BC8D-85FE8562E75A}" destId="{DDD8F282-BF0D-4BBA-A374-610888C3173F}" srcOrd="1" destOrd="0" parTransId="{DD876D84-F174-4894-A63C-D0088DE8EE98}" sibTransId="{D02C9FBA-C856-45AB-BFC7-B991A6EB3628}"/>
+    <dgm:cxn modelId="{E4D6D6CB-B223-4B2D-8189-3DD53E0F3217}" type="presOf" srcId="{7BA5D5A0-CBCB-4470-8E6D-6149B40E1EBE}" destId="{A3E62CDB-033E-4440-858B-B894D8AC2241}" srcOrd="0" destOrd="0" presId="urn:microsoft.com/office/officeart/2005/8/layout/orgChart1"/>
+    <dgm:cxn modelId="{590C87F2-DDE3-4129-9BE4-4E45062C49B7}" type="presOf" srcId="{AEAC17DE-EE25-46CC-AAB7-1DF7AB21CF01}" destId="{9725CE65-8FCE-487A-940A-0A16FEF5E6AA}" srcOrd="0" destOrd="0" presId="urn:microsoft.com/office/officeart/2005/8/layout/orgChart1"/>
+    <dgm:cxn modelId="{6D2CE36C-B7D7-4E7C-9E56-6C4E5FBCBCA6}" type="presOf" srcId="{0CD8F2B4-2C63-4EDA-AA71-C33D48C13190}" destId="{DE3194E8-2E72-4117-A36B-5D8155A13860}" srcOrd="1" destOrd="0" presId="urn:microsoft.com/office/officeart/2005/8/layout/orgChart1"/>
+    <dgm:cxn modelId="{074F1C59-C6B5-4390-BB77-6F44ED98AB54}" type="presOf" srcId="{5E6E4F97-ECA0-43BD-BC8D-85FE8562E75A}" destId="{55AD6FEA-2DF7-4220-8043-11932BAB8C61}" srcOrd="0" destOrd="0" presId="urn:microsoft.com/office/officeart/2005/8/layout/orgChart1"/>
+    <dgm:cxn modelId="{75F6B000-0865-4252-8649-70AEC96597AA}" srcId="{E28C3293-D8A9-494F-9DF7-29F0E5A8D29C}" destId="{5CD0941C-8041-4518-A754-313C635A952D}" srcOrd="0" destOrd="0" parTransId="{59F01E93-79A2-4372-B188-976BECF6B456}" sibTransId="{C504EB02-D334-41E9-B47D-41AFF4CDDA2E}"/>
+    <dgm:cxn modelId="{192BC78D-6945-42F5-898D-48F4315C0798}" type="presOf" srcId="{5E6E4F97-ECA0-43BD-BC8D-85FE8562E75A}" destId="{CCB950D7-151A-4992-A32C-1B7A261EBE38}" srcOrd="1" destOrd="0" presId="urn:microsoft.com/office/officeart/2005/8/layout/orgChart1"/>
+    <dgm:cxn modelId="{57602833-B8D7-4E6B-89B3-9C2E1B489145}" type="presOf" srcId="{D7CC5DA7-D6BB-4DB6-9C13-57FD4578F38B}" destId="{973DE432-5673-4A4D-B81D-04AC59DBE8AA}" srcOrd="0" destOrd="0" presId="urn:microsoft.com/office/officeart/2005/8/layout/orgChart1"/>
+    <dgm:cxn modelId="{90DB78D0-AEDE-42CE-9551-35F8C6D587C4}" type="presOf" srcId="{D52AE223-31B0-423B-AC5E-D4948A47A150}" destId="{DBACE03E-08EB-455E-89BE-23B64C6C5A6C}" srcOrd="0" destOrd="0" presId="urn:microsoft.com/office/officeart/2005/8/layout/orgChart1"/>
+    <dgm:cxn modelId="{89C4F5D4-925C-4A84-89A6-56AB625664E7}" type="presOf" srcId="{89C97CF3-7DE2-4302-AA44-48CB91348D3F}" destId="{08AA5C75-6C00-4582-815C-6D2E42F741A8}" srcOrd="0" destOrd="0" presId="urn:microsoft.com/office/officeart/2005/8/layout/orgChart1"/>
+    <dgm:cxn modelId="{0E4E7579-9CE4-414F-8AED-7F43CD530929}" srcId="{DA589B04-1F2E-4707-92BA-D96F17A1BA34}" destId="{E840ADD7-8F24-43C1-AC56-4AB90313BD44}" srcOrd="1" destOrd="0" parTransId="{EC32D994-1300-4475-9D5C-F7A153370443}" sibTransId="{3C65EA35-773A-44F8-A60B-8ACEF9B20641}"/>
+    <dgm:cxn modelId="{44AFB6E2-3248-4A9E-A635-DB71A092B2BA}" type="presOf" srcId="{103C59E8-CA4E-472B-A5FD-B16763F86648}" destId="{13341518-89AB-42E5-A156-E882B79DFE06}" srcOrd="1" destOrd="0" presId="urn:microsoft.com/office/officeart/2005/8/layout/orgChart1"/>
+    <dgm:cxn modelId="{68417DCB-765B-4FD3-8767-E34BF4B77236}" type="presOf" srcId="{E840ADD7-8F24-43C1-AC56-4AB90313BD44}" destId="{577DC428-B3BC-4BE6-97AB-4E554CC91194}" srcOrd="0" destOrd="0" presId="urn:microsoft.com/office/officeart/2005/8/layout/orgChart1"/>
+    <dgm:cxn modelId="{94130151-B7DD-403D-BA6F-5E28B90CCC54}" type="presOf" srcId="{DDD8F282-BF0D-4BBA-A374-610888C3173F}" destId="{906956FA-AE18-4D8C-91F6-EE5EE06585F5}" srcOrd="0" destOrd="0" presId="urn:microsoft.com/office/officeart/2005/8/layout/orgChart1"/>
+    <dgm:cxn modelId="{816B5735-65F2-4A6B-89B9-D22219249B77}" type="presOf" srcId="{EC32D994-1300-4475-9D5C-F7A153370443}" destId="{D5DA3964-46C0-42E5-A000-D25710A2932C}" srcOrd="0" destOrd="0" presId="urn:microsoft.com/office/officeart/2005/8/layout/orgChart1"/>
+    <dgm:cxn modelId="{A2E062DC-F3BF-40F7-ADC4-F0EFE2700718}" type="presOf" srcId="{B1512586-6223-4B78-9AC2-7B54AADDC37D}" destId="{8520063A-AA86-4FA4-865A-08CFE1660982}" srcOrd="0" destOrd="0" presId="urn:microsoft.com/office/officeart/2005/8/layout/orgChart1"/>
+    <dgm:cxn modelId="{52E529DA-FA80-44D9-95B0-C1843B4BDC1D}" type="presOf" srcId="{5CD0941C-8041-4518-A754-313C635A952D}" destId="{688D167B-7190-458D-AE01-433487FCDF29}" srcOrd="0" destOrd="0" presId="urn:microsoft.com/office/officeart/2005/8/layout/orgChart1"/>
+    <dgm:cxn modelId="{F13702A2-CF51-4486-88F7-F018EF8F1FA0}" type="presOf" srcId="{5B5952F3-0903-4299-9A90-73A8308DF72A}" destId="{345956ED-EE8A-4A24-927E-A0CCB4698124}" srcOrd="0" destOrd="0" presId="urn:microsoft.com/office/officeart/2005/8/layout/orgChart1"/>
+    <dgm:cxn modelId="{516ED416-FE94-4912-A27F-1C9EF21A64FB}" type="presOf" srcId="{3B02EF6F-4589-4BB4-97AA-F5FA92041580}" destId="{EBE9B67F-F947-4D55-A844-6DC59291C7EC}" srcOrd="0" destOrd="0" presId="urn:microsoft.com/office/officeart/2005/8/layout/orgChart1"/>
+    <dgm:cxn modelId="{96F09AD9-D92E-4F6E-B854-E012A36212DC}" srcId="{DA589B04-1F2E-4707-92BA-D96F17A1BA34}" destId="{103C59E8-CA4E-472B-A5FD-B16763F86648}" srcOrd="0" destOrd="0" parTransId="{AAE97CAF-66D4-4C25-ACBC-D66C6217AE9A}" sibTransId="{4D115048-5A8E-49E1-8973-08DE217DD6F9}"/>
+    <dgm:cxn modelId="{ED562C21-53CD-4448-9E2A-973312C74F29}" srcId="{5CD0941C-8041-4518-A754-313C635A952D}" destId="{1CDEE04B-890A-4D70-B8D9-54E160E85137}" srcOrd="3" destOrd="0" parTransId="{263B751E-581A-43A4-BDCB-A3ED01920FFC}" sibTransId="{A5D83AEB-3818-43D7-BFD5-3764833D6216}"/>
+    <dgm:cxn modelId="{54932598-0995-4A4A-8275-B5B9F54FC916}" type="presOf" srcId="{33E9A518-B529-4A67-B53D-F52E36536293}" destId="{7A0BF86B-EA98-4F5D-B761-F89C672FA732}" srcOrd="1" destOrd="0" presId="urn:microsoft.com/office/officeart/2005/8/layout/orgChart1"/>
+    <dgm:cxn modelId="{B8B1CC80-276F-4F95-BB0C-74FAE3BCD0B2}" srcId="{33E9A518-B529-4A67-B53D-F52E36536293}" destId="{B1512586-6223-4B78-9AC2-7B54AADDC37D}" srcOrd="1" destOrd="0" parTransId="{7BA5D5A0-CBCB-4470-8E6D-6149B40E1EBE}" sibTransId="{C60E5EE7-380A-4CC8-9ECF-9DA58EA1B7FF}"/>
+    <dgm:cxn modelId="{4AF4746C-B781-495E-8DF9-5A8CD30307F0}" type="presOf" srcId="{DDD8F282-BF0D-4BBA-A374-610888C3173F}" destId="{1A2C6E56-09D0-4DE4-92DC-541E3C29C2E5}" srcOrd="1" destOrd="0" presId="urn:microsoft.com/office/officeart/2005/8/layout/orgChart1"/>
+    <dgm:cxn modelId="{4F5BF7F8-9D89-41CC-B456-D801A24F9AF5}" type="presOf" srcId="{DA589B04-1F2E-4707-92BA-D96F17A1BA34}" destId="{F53C0607-15D2-4D81-8771-ABE94EEF9B59}" srcOrd="0" destOrd="0" presId="urn:microsoft.com/office/officeart/2005/8/layout/orgChart1"/>
+    <dgm:cxn modelId="{566732D4-351B-46F0-B0A5-0D3CE6A8C705}" type="presOf" srcId="{C3FA5749-F161-4830-B3CF-497972C02276}" destId="{6A480D47-7FAF-4FD8-92F9-CCE485FF45C1}" srcOrd="1" destOrd="0" presId="urn:microsoft.com/office/officeart/2005/8/layout/orgChart1"/>
+    <dgm:cxn modelId="{65E4D764-0880-48D7-83D6-56099535914D}" type="presOf" srcId="{E840ADD7-8F24-43C1-AC56-4AB90313BD44}" destId="{E7DEA856-610E-494D-B729-34B76A9683D3}" srcOrd="1" destOrd="0" presId="urn:microsoft.com/office/officeart/2005/8/layout/orgChart1"/>
+    <dgm:cxn modelId="{054A3577-3801-473D-898D-E403FA6F0EFE}" type="presOf" srcId="{83F53ADD-2B59-47AE-97C9-E8750C393460}" destId="{1EDBA70B-D154-4DA9-9DEF-C09E7441CAEA}" srcOrd="0" destOrd="0" presId="urn:microsoft.com/office/officeart/2005/8/layout/orgChart1"/>
+    <dgm:cxn modelId="{674AEAB7-4A89-415D-83C3-C4297DAAC684}" srcId="{33E9A518-B529-4A67-B53D-F52E36536293}" destId="{D52AE223-31B0-423B-AC5E-D4948A47A150}" srcOrd="3" destOrd="0" parTransId="{5B5952F3-0903-4299-9A90-73A8308DF72A}" sibTransId="{7271E761-D64C-4C78-BE88-0E3862F98E61}"/>
+    <dgm:cxn modelId="{974EEE4F-7855-4458-A948-A92574570F15}" srcId="{33E9A518-B529-4A67-B53D-F52E36536293}" destId="{466662B1-13FB-4206-ACE7-4841154AA18C}" srcOrd="4" destOrd="0" parTransId="{4310398A-C2B4-4C36-8979-F75B7876EE2B}" sibTransId="{236FB25A-25C7-4DEA-B2F9-0EDA7F257581}"/>
+    <dgm:cxn modelId="{EB536082-6FE8-4E54-992A-B06E8A08B82B}" srcId="{5CD0941C-8041-4518-A754-313C635A952D}" destId="{DA589B04-1F2E-4707-92BA-D96F17A1BA34}" srcOrd="1" destOrd="0" parTransId="{89C97CF3-7DE2-4302-AA44-48CB91348D3F}" sibTransId="{7BB3F78A-C913-46EC-B1E1-98FF42454C79}"/>
+    <dgm:cxn modelId="{65DA9EE1-DF25-4B1E-ABB5-A2C71160D9E6}" type="presOf" srcId="{34F03194-329F-48D2-BCFC-E363F15E2EC3}" destId="{90D433EE-D1A5-4D8D-A8A4-FD9D21D36921}" srcOrd="0" destOrd="0" presId="urn:microsoft.com/office/officeart/2005/8/layout/orgChart1"/>
+    <dgm:cxn modelId="{FE4F8F5B-12FA-4814-85E3-A1288B2DE8BF}" type="presOf" srcId="{DA589B04-1F2E-4707-92BA-D96F17A1BA34}" destId="{76651011-86F2-44E7-8488-A15419525BBC}" srcOrd="1" destOrd="0" presId="urn:microsoft.com/office/officeart/2005/8/layout/orgChart1"/>
+    <dgm:cxn modelId="{3807FA65-1A58-4B02-92B6-0AC773E95D53}" type="presOf" srcId="{466662B1-13FB-4206-ACE7-4841154AA18C}" destId="{7683229D-07E7-4AD2-AEDC-17B6E8410185}" srcOrd="1" destOrd="0" presId="urn:microsoft.com/office/officeart/2005/8/layout/orgChart1"/>
+    <dgm:cxn modelId="{5D6FCF07-4355-4092-9201-0BA9442C5A6B}" srcId="{5CD0941C-8041-4518-A754-313C635A952D}" destId="{5E6E4F97-ECA0-43BD-BC8D-85FE8562E75A}" srcOrd="0" destOrd="0" parTransId="{D7CC5DA7-D6BB-4DB6-9C13-57FD4578F38B}" sibTransId="{E2BAA5FC-3E72-468E-B9DA-BAE492864274}"/>
+    <dgm:cxn modelId="{166EFF6D-51B7-4A5E-B155-1B60037B1DC3}" srcId="{33E9A518-B529-4A67-B53D-F52E36536293}" destId="{0CD8F2B4-2C63-4EDA-AA71-C33D48C13190}" srcOrd="0" destOrd="0" parTransId="{34F03194-329F-48D2-BCFC-E363F15E2EC3}" sibTransId="{65856358-3FAB-472D-A4BD-634E4833CE02}"/>
+    <dgm:cxn modelId="{D6589CD2-05A5-4498-8EA4-2992DC4AF43A}" type="presOf" srcId="{AEAC17DE-EE25-46CC-AAB7-1DF7AB21CF01}" destId="{DA5230A7-D7B9-4577-B999-7FD3573D4009}" srcOrd="1" destOrd="0" presId="urn:microsoft.com/office/officeart/2005/8/layout/orgChart1"/>
+    <dgm:cxn modelId="{C051459C-A74C-4D36-8F32-E5D2862BD783}" srcId="{5CD0941C-8041-4518-A754-313C635A952D}" destId="{C3FA5749-F161-4830-B3CF-497972C02276}" srcOrd="4" destOrd="0" parTransId="{0746330C-39D4-48BC-976B-1F08133CBEB5}" sibTransId="{0EC5E5B6-9898-4135-B0E6-B2E812F26370}"/>
+    <dgm:cxn modelId="{5524B93D-8826-429D-8467-15054ABA38F9}" type="presOf" srcId="{466662B1-13FB-4206-ACE7-4841154AA18C}" destId="{E61A9452-3502-4928-8FA0-369603D4086E}" srcOrd="0" destOrd="0" presId="urn:microsoft.com/office/officeart/2005/8/layout/orgChart1"/>
+    <dgm:cxn modelId="{A2BAB1F5-8FF4-488F-A906-C055227225EC}" type="presOf" srcId="{1CDEE04B-890A-4D70-B8D9-54E160E85137}" destId="{95148241-40E5-4252-B457-4C57A9AB2B38}" srcOrd="0" destOrd="0" presId="urn:microsoft.com/office/officeart/2005/8/layout/orgChart1"/>
+    <dgm:cxn modelId="{828D3903-BD3F-4613-B8CD-E33DFFB4F4F5}" type="presOf" srcId="{103C59E8-CA4E-472B-A5FD-B16763F86648}" destId="{C646EDD8-540D-4FE8-95DD-6058B2296CAA}" srcOrd="0" destOrd="0" presId="urn:microsoft.com/office/officeart/2005/8/layout/orgChart1"/>
     <dgm:cxn modelId="{C1AC97E2-9658-4BF4-A5EE-2FF58D57B4F0}" srcId="{5CD0941C-8041-4518-A754-313C635A952D}" destId="{33E9A518-B529-4A67-B53D-F52E36536293}" srcOrd="2" destOrd="0" parTransId="{3B02EF6F-4589-4BB4-97AA-F5FA92041580}" sibTransId="{366409F7-E3F1-46D4-8954-F32487DAD18B}"/>
-    <dgm:cxn modelId="{447930C0-A3FB-47B9-B596-5379DA41C5B2}" type="presOf" srcId="{B1512586-6223-4B78-9AC2-7B54AADDC37D}" destId="{C86E3957-254E-4775-878C-1973AE72B87E}" srcOrd="1" destOrd="0" presId="urn:microsoft.com/office/officeart/2005/8/layout/orgChart1"/>
-    <dgm:cxn modelId="{ED11E724-D5F5-450E-8DBE-2B7DB99544AE}" type="presOf" srcId="{C3FA5749-F161-4830-B3CF-497972C02276}" destId="{6A480D47-7FAF-4FD8-92F9-CCE485FF45C1}" srcOrd="1" destOrd="0" presId="urn:microsoft.com/office/officeart/2005/8/layout/orgChart1"/>
-    <dgm:cxn modelId="{75F6B000-0865-4252-8649-70AEC96597AA}" srcId="{E28C3293-D8A9-494F-9DF7-29F0E5A8D29C}" destId="{5CD0941C-8041-4518-A754-313C635A952D}" srcOrd="0" destOrd="0" parTransId="{59F01E93-79A2-4372-B188-976BECF6B456}" sibTransId="{C504EB02-D334-41E9-B47D-41AFF4CDDA2E}"/>
-    <dgm:cxn modelId="{353FE733-6545-4333-98B6-DB3733DADCA0}" type="presOf" srcId="{D52AE223-31B0-423B-AC5E-D4948A47A150}" destId="{DBACE03E-08EB-455E-89BE-23B64C6C5A6C}" srcOrd="0" destOrd="0" presId="urn:microsoft.com/office/officeart/2005/8/layout/orgChart1"/>
-    <dgm:cxn modelId="{5D6FCF07-4355-4092-9201-0BA9442C5A6B}" srcId="{5CD0941C-8041-4518-A754-313C635A952D}" destId="{5E6E4F97-ECA0-43BD-BC8D-85FE8562E75A}" srcOrd="0" destOrd="0" parTransId="{D7CC5DA7-D6BB-4DB6-9C13-57FD4578F38B}" sibTransId="{E2BAA5FC-3E72-468E-B9DA-BAE492864274}"/>
-    <dgm:cxn modelId="{F8F8D52F-2527-4E4D-AD25-9A776285343E}" type="presOf" srcId="{E28C3293-D8A9-494F-9DF7-29F0E5A8D29C}" destId="{4322099B-3E5E-40AB-9FA3-E47605DCE353}" srcOrd="0" destOrd="0" presId="urn:microsoft.com/office/officeart/2005/8/layout/orgChart1"/>
-    <dgm:cxn modelId="{917C5419-DCB8-4975-880A-777ED8A5CF13}" type="presOf" srcId="{103C59E8-CA4E-472B-A5FD-B16763F86648}" destId="{13341518-89AB-42E5-A156-E882B79DFE06}" srcOrd="1" destOrd="0" presId="urn:microsoft.com/office/officeart/2005/8/layout/orgChart1"/>
-    <dgm:cxn modelId="{DD9591B4-D881-49AE-8581-8B62009EE8AB}" type="presOf" srcId="{AAE97CAF-66D4-4C25-ACBC-D66C6217AE9A}" destId="{817D94E1-7092-48D4-A939-193FE3E7921A}" srcOrd="0" destOrd="0" presId="urn:microsoft.com/office/officeart/2005/8/layout/orgChart1"/>
-    <dgm:cxn modelId="{78ED288D-4FF6-4C8F-A24A-C9596DF1F950}" type="presOf" srcId="{DDD8F282-BF0D-4BBA-A374-610888C3173F}" destId="{1A2C6E56-09D0-4DE4-92DC-541E3C29C2E5}" srcOrd="1" destOrd="0" presId="urn:microsoft.com/office/officeart/2005/8/layout/orgChart1"/>
-    <dgm:cxn modelId="{49D96E99-D526-4618-8A2F-1D55515101B7}" type="presOf" srcId="{EC32D994-1300-4475-9D5C-F7A153370443}" destId="{D5DA3964-46C0-42E5-A000-D25710A2932C}" srcOrd="0" destOrd="0" presId="urn:microsoft.com/office/officeart/2005/8/layout/orgChart1"/>
-    <dgm:cxn modelId="{E079A4DA-B11F-4809-B9CE-C55E635D47FE}" type="presOf" srcId="{3DACA850-9DD6-4F01-9F74-77F3C8B2B37F}" destId="{8B6DE821-32A3-4882-8728-D0439456486A}" srcOrd="0" destOrd="0" presId="urn:microsoft.com/office/officeart/2005/8/layout/orgChart1"/>
-    <dgm:cxn modelId="{92A68824-502D-4B95-A466-3020212F9CB1}" type="presOf" srcId="{E840ADD7-8F24-43C1-AC56-4AB90313BD44}" destId="{E7DEA856-610E-494D-B729-34B76A9683D3}" srcOrd="1" destOrd="0" presId="urn:microsoft.com/office/officeart/2005/8/layout/orgChart1"/>
-    <dgm:cxn modelId="{8BE5470B-5BFE-40CB-ADD4-EBE236492A43}" type="presOf" srcId="{1CDEE04B-890A-4D70-B8D9-54E160E85137}" destId="{D58BFE12-452C-4F52-B70B-6E6AAEEDCC59}" srcOrd="1" destOrd="0" presId="urn:microsoft.com/office/officeart/2005/8/layout/orgChart1"/>
-    <dgm:cxn modelId="{730FC00A-4338-4419-8DA0-ED9E93311256}" type="presOf" srcId="{AEAC17DE-EE25-46CC-AAB7-1DF7AB21CF01}" destId="{DA5230A7-D7B9-4577-B999-7FD3573D4009}" srcOrd="1" destOrd="0" presId="urn:microsoft.com/office/officeart/2005/8/layout/orgChart1"/>
-    <dgm:cxn modelId="{4D26831C-47DD-47E1-9B23-7E01728DAB97}" type="presOf" srcId="{0CD8F2B4-2C63-4EDA-AA71-C33D48C13190}" destId="{DE3194E8-2E72-4117-A36B-5D8155A13860}" srcOrd="1" destOrd="0" presId="urn:microsoft.com/office/officeart/2005/8/layout/orgChart1"/>
-    <dgm:cxn modelId="{F9FC3D2A-A34B-438A-AF13-E9C3E7EF50B6}" type="presOf" srcId="{33E9A518-B529-4A67-B53D-F52E36536293}" destId="{7A0BF86B-EA98-4F5D-B761-F89C672FA732}" srcOrd="1" destOrd="0" presId="urn:microsoft.com/office/officeart/2005/8/layout/orgChart1"/>
-    <dgm:cxn modelId="{4F343142-01C1-4C78-B508-03714F804DB9}" type="presOf" srcId="{AEAC17DE-EE25-46CC-AAB7-1DF7AB21CF01}" destId="{9725CE65-8FCE-487A-940A-0A16FEF5E6AA}" srcOrd="0" destOrd="0" presId="urn:microsoft.com/office/officeart/2005/8/layout/orgChart1"/>
-    <dgm:cxn modelId="{14664205-EED1-451A-B604-CBB84F112713}" type="presOf" srcId="{5CD0941C-8041-4518-A754-313C635A952D}" destId="{688D167B-7190-458D-AE01-433487FCDF29}" srcOrd="0" destOrd="0" presId="urn:microsoft.com/office/officeart/2005/8/layout/orgChart1"/>
-    <dgm:cxn modelId="{EB536082-6FE8-4E54-992A-B06E8A08B82B}" srcId="{5CD0941C-8041-4518-A754-313C635A952D}" destId="{DA589B04-1F2E-4707-92BA-D96F17A1BA34}" srcOrd="1" destOrd="0" parTransId="{89C97CF3-7DE2-4302-AA44-48CB91348D3F}" sibTransId="{7BB3F78A-C913-46EC-B1E1-98FF42454C79}"/>
-    <dgm:cxn modelId="{96F09AD9-D92E-4F6E-B854-E012A36212DC}" srcId="{DA589B04-1F2E-4707-92BA-D96F17A1BA34}" destId="{103C59E8-CA4E-472B-A5FD-B16763F86648}" srcOrd="0" destOrd="0" parTransId="{AAE97CAF-66D4-4C25-ACBC-D66C6217AE9A}" sibTransId="{4D115048-5A8E-49E1-8973-08DE217DD6F9}"/>
-    <dgm:cxn modelId="{9F71AA34-A715-4940-B2BD-284180F9CF57}" type="presOf" srcId="{5E6E4F97-ECA0-43BD-BC8D-85FE8562E75A}" destId="{CCB950D7-151A-4992-A32C-1B7A261EBE38}" srcOrd="1" destOrd="0" presId="urn:microsoft.com/office/officeart/2005/8/layout/orgChart1"/>
-    <dgm:cxn modelId="{3B87621D-5DB2-4165-AA6A-E10C2735A21A}" type="presOf" srcId="{3B02EF6F-4589-4BB4-97AA-F5FA92041580}" destId="{EBE9B67F-F947-4D55-A844-6DC59291C7EC}" srcOrd="0" destOrd="0" presId="urn:microsoft.com/office/officeart/2005/8/layout/orgChart1"/>
-    <dgm:cxn modelId="{107E9906-C7D5-4110-9E4E-FC9AFC5A5F1A}" type="presOf" srcId="{7CC5DAD1-905A-4F4E-8A26-9D287B5CAA08}" destId="{BA5D0068-284F-4749-9C68-2B4E1F4E6632}" srcOrd="1" destOrd="0" presId="urn:microsoft.com/office/officeart/2005/8/layout/orgChart1"/>
-    <dgm:cxn modelId="{79E182C0-2EDB-4246-A43B-B5B0C0403827}" type="presOf" srcId="{33E9A518-B529-4A67-B53D-F52E36536293}" destId="{16613086-C64E-4E76-B4E8-CAABFB4BE44E}" srcOrd="0" destOrd="0" presId="urn:microsoft.com/office/officeart/2005/8/layout/orgChart1"/>
-    <dgm:cxn modelId="{DF4C999D-C776-4CA1-BEE5-AD317D43A860}" type="presOf" srcId="{263B751E-581A-43A4-BDCB-A3ED01920FFC}" destId="{A90D9765-B699-4548-8FA9-E85B91CF9069}" srcOrd="0" destOrd="0" presId="urn:microsoft.com/office/officeart/2005/8/layout/orgChart1"/>
-    <dgm:cxn modelId="{0E4E7579-9CE4-414F-8AED-7F43CD530929}" srcId="{DA589B04-1F2E-4707-92BA-D96F17A1BA34}" destId="{E840ADD7-8F24-43C1-AC56-4AB90313BD44}" srcOrd="1" destOrd="0" parTransId="{EC32D994-1300-4475-9D5C-F7A153370443}" sibTransId="{3C65EA35-773A-44F8-A60B-8ACEF9B20641}"/>
-    <dgm:cxn modelId="{EE19712A-5240-4302-BB3F-F6E92DBDCB93}" type="presOf" srcId="{D52AE223-31B0-423B-AC5E-D4948A47A150}" destId="{1A7D3D44-4DCB-4140-B078-731E89B3B900}" srcOrd="1" destOrd="0" presId="urn:microsoft.com/office/officeart/2005/8/layout/orgChart1"/>
-    <dgm:cxn modelId="{974EEE4F-7855-4458-A948-A92574570F15}" srcId="{33E9A518-B529-4A67-B53D-F52E36536293}" destId="{466662B1-13FB-4206-ACE7-4841154AA18C}" srcOrd="4" destOrd="0" parTransId="{4310398A-C2B4-4C36-8979-F75B7876EE2B}" sibTransId="{236FB25A-25C7-4DEA-B2F9-0EDA7F257581}"/>
-    <dgm:cxn modelId="{D5E22B91-2F29-46DB-8DC6-DC64665A3F2A}" type="presOf" srcId="{DA589B04-1F2E-4707-92BA-D96F17A1BA34}" destId="{76651011-86F2-44E7-8488-A15419525BBC}" srcOrd="1" destOrd="0" presId="urn:microsoft.com/office/officeart/2005/8/layout/orgChart1"/>
-    <dgm:cxn modelId="{0FD7566F-8BCE-4CA6-8EE2-A7B1752A66FF}" type="presOf" srcId="{466662B1-13FB-4206-ACE7-4841154AA18C}" destId="{E61A9452-3502-4928-8FA0-369603D4086E}" srcOrd="0" destOrd="0" presId="urn:microsoft.com/office/officeart/2005/8/layout/orgChart1"/>
-    <dgm:cxn modelId="{E3475E4C-156A-4E21-B5D9-6FE7D3A5319B}" type="presOf" srcId="{5CD0941C-8041-4518-A754-313C635A952D}" destId="{21B282A9-2C2B-4A49-AC16-D15E3EA1EEC6}" srcOrd="1" destOrd="0" presId="urn:microsoft.com/office/officeart/2005/8/layout/orgChart1"/>
-    <dgm:cxn modelId="{2B19D310-4FDF-4FE2-9209-2E010A438107}" type="presOf" srcId="{DA589B04-1F2E-4707-92BA-D96F17A1BA34}" destId="{F53C0607-15D2-4D81-8771-ABE94EEF9B59}" srcOrd="0" destOrd="0" presId="urn:microsoft.com/office/officeart/2005/8/layout/orgChart1"/>
-    <dgm:cxn modelId="{1B9FC12A-CE13-4045-B505-382C361A5946}" type="presOf" srcId="{B1512586-6223-4B78-9AC2-7B54AADDC37D}" destId="{8520063A-AA86-4FA4-865A-08CFE1660982}" srcOrd="0" destOrd="0" presId="urn:microsoft.com/office/officeart/2005/8/layout/orgChart1"/>
-    <dgm:cxn modelId="{ED562C21-53CD-4448-9E2A-973312C74F29}" srcId="{5CD0941C-8041-4518-A754-313C635A952D}" destId="{1CDEE04B-890A-4D70-B8D9-54E160E85137}" srcOrd="3" destOrd="0" parTransId="{263B751E-581A-43A4-BDCB-A3ED01920FFC}" sibTransId="{A5D83AEB-3818-43D7-BFD5-3764833D6216}"/>
-    <dgm:cxn modelId="{0E7ABC46-0D9A-44A8-A5D2-D5F4E691C782}" type="presOf" srcId="{4310398A-C2B4-4C36-8979-F75B7876EE2B}" destId="{707D7F6A-2D6F-4527-82F4-0379EC4719E4}" srcOrd="0" destOrd="0" presId="urn:microsoft.com/office/officeart/2005/8/layout/orgChart1"/>
-    <dgm:cxn modelId="{F2DCB369-84D2-49A3-8C83-29B361703ED4}" type="presOf" srcId="{D7CC5DA7-D6BB-4DB6-9C13-57FD4578F38B}" destId="{973DE432-5673-4A4D-B81D-04AC59DBE8AA}" srcOrd="0" destOrd="0" presId="urn:microsoft.com/office/officeart/2005/8/layout/orgChart1"/>
-    <dgm:cxn modelId="{28AAA0B9-D095-4EF4-B86C-E20616226736}" type="presOf" srcId="{0CD8F2B4-2C63-4EDA-AA71-C33D48C13190}" destId="{F8E26533-64B6-4D2E-8D99-15FAADEA491C}" srcOrd="0" destOrd="0" presId="urn:microsoft.com/office/officeart/2005/8/layout/orgChart1"/>
-    <dgm:cxn modelId="{CB6A81F8-70B3-43CD-A0FF-83F54B38BCAB}" type="presOf" srcId="{0746330C-39D4-48BC-976B-1F08133CBEB5}" destId="{778299FA-094B-4B34-8B2E-4E76E7B3A969}" srcOrd="0" destOrd="0" presId="urn:microsoft.com/office/officeart/2005/8/layout/orgChart1"/>
-    <dgm:cxn modelId="{720FA7FD-F21D-4BC6-AB5C-08E38702DCD1}" type="presOf" srcId="{5E6E4F97-ECA0-43BD-BC8D-85FE8562E75A}" destId="{55AD6FEA-2DF7-4220-8043-11932BAB8C61}" srcOrd="0" destOrd="0" presId="urn:microsoft.com/office/officeart/2005/8/layout/orgChart1"/>
-    <dgm:cxn modelId="{835AC8FC-57A6-4153-868B-F533E69DC741}" type="presOf" srcId="{466662B1-13FB-4206-ACE7-4841154AA18C}" destId="{7683229D-07E7-4AD2-AEDC-17B6E8410185}" srcOrd="1" destOrd="0" presId="urn:microsoft.com/office/officeart/2005/8/layout/orgChart1"/>
-    <dgm:cxn modelId="{EB0F422C-715E-4296-8702-9DB60919846F}" type="presOf" srcId="{C3FA5749-F161-4830-B3CF-497972C02276}" destId="{0C7A77F8-CD0D-45A6-B839-0F1AB7F8CAD9}" srcOrd="0" destOrd="0" presId="urn:microsoft.com/office/officeart/2005/8/layout/orgChart1"/>
-    <dgm:cxn modelId="{B8B1CC80-276F-4F95-BB0C-74FAE3BCD0B2}" srcId="{33E9A518-B529-4A67-B53D-F52E36536293}" destId="{B1512586-6223-4B78-9AC2-7B54AADDC37D}" srcOrd="1" destOrd="0" parTransId="{7BA5D5A0-CBCB-4470-8E6D-6149B40E1EBE}" sibTransId="{C60E5EE7-380A-4CC8-9ECF-9DA58EA1B7FF}"/>
-    <dgm:cxn modelId="{2C53D291-B433-49BC-8FE7-7923DB92D2DC}" type="presOf" srcId="{7BA5D5A0-CBCB-4470-8E6D-6149B40E1EBE}" destId="{A3E62CDB-033E-4440-858B-B894D8AC2241}" srcOrd="0" destOrd="0" presId="urn:microsoft.com/office/officeart/2005/8/layout/orgChart1"/>
-    <dgm:cxn modelId="{5795F5A0-F4D7-4CA4-9357-B7FDB2308EE9}" srcId="{5E6E4F97-ECA0-43BD-BC8D-85FE8562E75A}" destId="{7CC5DAD1-905A-4F4E-8A26-9D287B5CAA08}" srcOrd="0" destOrd="0" parTransId="{83F53ADD-2B59-47AE-97C9-E8750C393460}" sibTransId="{A3613E61-0BAA-4A68-9B80-04E604B523AD}"/>
-    <dgm:cxn modelId="{05554C2A-4CFD-4032-8C34-15F3570F3D65}" type="presOf" srcId="{103C59E8-CA4E-472B-A5FD-B16763F86648}" destId="{C646EDD8-540D-4FE8-95DD-6058B2296CAA}" srcOrd="0" destOrd="0" presId="urn:microsoft.com/office/officeart/2005/8/layout/orgChart1"/>
-    <dgm:cxn modelId="{FA935492-9162-40DD-AC76-ECF5AFF3979C}" type="presOf" srcId="{7CC5DAD1-905A-4F4E-8A26-9D287B5CAA08}" destId="{93953012-ED58-46A6-B668-AC51C3276217}" srcOrd="0" destOrd="0" presId="urn:microsoft.com/office/officeart/2005/8/layout/orgChart1"/>
-    <dgm:cxn modelId="{F22434E6-D800-4DDF-9006-E66D47C4E20F}" type="presOf" srcId="{1CDEE04B-890A-4D70-B8D9-54E160E85137}" destId="{95148241-40E5-4252-B457-4C57A9AB2B38}" srcOrd="0" destOrd="0" presId="urn:microsoft.com/office/officeart/2005/8/layout/orgChart1"/>
-    <dgm:cxn modelId="{B944E985-D419-4C2E-BA18-05D858CF7541}" type="presOf" srcId="{83F53ADD-2B59-47AE-97C9-E8750C393460}" destId="{1EDBA70B-D154-4DA9-9DEF-C09E7441CAEA}" srcOrd="0" destOrd="0" presId="urn:microsoft.com/office/officeart/2005/8/layout/orgChart1"/>
-    <dgm:cxn modelId="{965FC1C5-847A-43EA-9069-5B58DEC15721}" srcId="{5E6E4F97-ECA0-43BD-BC8D-85FE8562E75A}" destId="{DDD8F282-BF0D-4BBA-A374-610888C3173F}" srcOrd="1" destOrd="0" parTransId="{DD876D84-F174-4894-A63C-D0088DE8EE98}" sibTransId="{D02C9FBA-C856-45AB-BFC7-B991A6EB3628}"/>
-    <dgm:cxn modelId="{C051459C-A74C-4D36-8F32-E5D2862BD783}" srcId="{5CD0941C-8041-4518-A754-313C635A952D}" destId="{C3FA5749-F161-4830-B3CF-497972C02276}" srcOrd="4" destOrd="0" parTransId="{0746330C-39D4-48BC-976B-1F08133CBEB5}" sibTransId="{0EC5E5B6-9898-4135-B0E6-B2E812F26370}"/>
-    <dgm:cxn modelId="{4499907E-3435-45EB-AF2E-714AF5015ACD}" type="presOf" srcId="{5B5952F3-0903-4299-9A90-73A8308DF72A}" destId="{345956ED-EE8A-4A24-927E-A0CCB4698124}" srcOrd="0" destOrd="0" presId="urn:microsoft.com/office/officeart/2005/8/layout/orgChart1"/>
-    <dgm:cxn modelId="{000D16DA-6B55-4F22-A6F0-819DB1378311}" type="presOf" srcId="{34F03194-329F-48D2-BCFC-E363F15E2EC3}" destId="{90D433EE-D1A5-4D8D-A8A4-FD9D21D36921}" srcOrd="0" destOrd="0" presId="urn:microsoft.com/office/officeart/2005/8/layout/orgChart1"/>
-    <dgm:cxn modelId="{5DDF969D-1EA9-41C6-851D-7865FC0BC46E}" type="presOf" srcId="{DD876D84-F174-4894-A63C-D0088DE8EE98}" destId="{EC42E605-670A-4548-8AA0-C04434DDF5B5}" srcOrd="0" destOrd="0" presId="urn:microsoft.com/office/officeart/2005/8/layout/orgChart1"/>
-    <dgm:cxn modelId="{C0AC0FCD-7F2F-460D-AC14-C0CF3FE7FD8F}" type="presOf" srcId="{89C97CF3-7DE2-4302-AA44-48CB91348D3F}" destId="{08AA5C75-6C00-4582-815C-6D2E42F741A8}" srcOrd="0" destOrd="0" presId="urn:microsoft.com/office/officeart/2005/8/layout/orgChart1"/>
-    <dgm:cxn modelId="{674AEAB7-4A89-415D-83C3-C4297DAAC684}" srcId="{33E9A518-B529-4A67-B53D-F52E36536293}" destId="{D52AE223-31B0-423B-AC5E-D4948A47A150}" srcOrd="3" destOrd="0" parTransId="{5B5952F3-0903-4299-9A90-73A8308DF72A}" sibTransId="{7271E761-D64C-4C78-BE88-0E3862F98E61}"/>
-    <dgm:cxn modelId="{166EFF6D-51B7-4A5E-B155-1B60037B1DC3}" srcId="{33E9A518-B529-4A67-B53D-F52E36536293}" destId="{0CD8F2B4-2C63-4EDA-AA71-C33D48C13190}" srcOrd="0" destOrd="0" parTransId="{34F03194-329F-48D2-BCFC-E363F15E2EC3}" sibTransId="{65856358-3FAB-472D-A4BD-634E4833CE02}"/>
-    <dgm:cxn modelId="{ABF7D9BB-955B-4A3B-904A-7EC29BD05486}" srcId="{33E9A518-B529-4A67-B53D-F52E36536293}" destId="{AEAC17DE-EE25-46CC-AAB7-1DF7AB21CF01}" srcOrd="2" destOrd="0" parTransId="{3DACA850-9DD6-4F01-9F74-77F3C8B2B37F}" sibTransId="{1F96EB3A-BB08-4729-A266-20E84969B7EE}"/>
-    <dgm:cxn modelId="{364759AB-F5AD-4F61-97AC-A9C404F2F610}" type="presOf" srcId="{DDD8F282-BF0D-4BBA-A374-610888C3173F}" destId="{906956FA-AE18-4D8C-91F6-EE5EE06585F5}" srcOrd="0" destOrd="0" presId="urn:microsoft.com/office/officeart/2005/8/layout/orgChart1"/>
-    <dgm:cxn modelId="{48DC4AED-6826-496C-B1C0-924EEC58C63D}" type="presOf" srcId="{E840ADD7-8F24-43C1-AC56-4AB90313BD44}" destId="{577DC428-B3BC-4BE6-97AB-4E554CC91194}" srcOrd="0" destOrd="0" presId="urn:microsoft.com/office/officeart/2005/8/layout/orgChart1"/>
-    <dgm:cxn modelId="{5ECDDC8B-F4E9-4DC4-8137-92AE83580C2A}" type="presParOf" srcId="{4322099B-3E5E-40AB-9FA3-E47605DCE353}" destId="{C6646E97-F5CE-4D59-AA72-5B95EB48897A}" srcOrd="0" destOrd="0" presId="urn:microsoft.com/office/officeart/2005/8/layout/orgChart1"/>
-    <dgm:cxn modelId="{7E9DE21A-EB39-499F-B026-B1D9407C8305}" type="presParOf" srcId="{C6646E97-F5CE-4D59-AA72-5B95EB48897A}" destId="{F9C80C6B-1822-42BF-9147-2E0EFF620CAE}" srcOrd="0" destOrd="0" presId="urn:microsoft.com/office/officeart/2005/8/layout/orgChart1"/>
-    <dgm:cxn modelId="{40DD4855-1BD6-4DCA-A06A-E049B55E8682}" type="presParOf" srcId="{F9C80C6B-1822-42BF-9147-2E0EFF620CAE}" destId="{688D167B-7190-458D-AE01-433487FCDF29}" srcOrd="0" destOrd="0" presId="urn:microsoft.com/office/officeart/2005/8/layout/orgChart1"/>
-    <dgm:cxn modelId="{A783B269-B406-494D-938A-0DDB4052DA3D}" type="presParOf" srcId="{F9C80C6B-1822-42BF-9147-2E0EFF620CAE}" destId="{21B282A9-2C2B-4A49-AC16-D15E3EA1EEC6}" srcOrd="1" destOrd="0" presId="urn:microsoft.com/office/officeart/2005/8/layout/orgChart1"/>
-    <dgm:cxn modelId="{A8FD60D2-7663-4084-AE7E-F6A7412A2006}" type="presParOf" srcId="{C6646E97-F5CE-4D59-AA72-5B95EB48897A}" destId="{09501C41-4750-44C3-9672-B8FAC05DCFAC}" srcOrd="1" destOrd="0" presId="urn:microsoft.com/office/officeart/2005/8/layout/orgChart1"/>
-    <dgm:cxn modelId="{3763B31F-9B14-468C-88FF-E6FF1D4A63F7}" type="presParOf" srcId="{09501C41-4750-44C3-9672-B8FAC05DCFAC}" destId="{973DE432-5673-4A4D-B81D-04AC59DBE8AA}" srcOrd="0" destOrd="0" presId="urn:microsoft.com/office/officeart/2005/8/layout/orgChart1"/>
-    <dgm:cxn modelId="{394A5584-6D78-476B-8ADC-8EF048066336}" type="presParOf" srcId="{09501C41-4750-44C3-9672-B8FAC05DCFAC}" destId="{50C16D15-1206-40C7-90C2-540BB10C30DD}" srcOrd="1" destOrd="0" presId="urn:microsoft.com/office/officeart/2005/8/layout/orgChart1"/>
-    <dgm:cxn modelId="{6574C79C-3138-4BBA-8CB6-3E587DE038FA}" type="presParOf" srcId="{50C16D15-1206-40C7-90C2-540BB10C30DD}" destId="{B49878D8-015E-44EF-92DD-7BEE9AEDAFDE}" srcOrd="0" destOrd="0" presId="urn:microsoft.com/office/officeart/2005/8/layout/orgChart1"/>
-    <dgm:cxn modelId="{DDB9B85A-AC02-449A-BEF5-F9A04195BF13}" type="presParOf" srcId="{B49878D8-015E-44EF-92DD-7BEE9AEDAFDE}" destId="{55AD6FEA-2DF7-4220-8043-11932BAB8C61}" srcOrd="0" destOrd="0" presId="urn:microsoft.com/office/officeart/2005/8/layout/orgChart1"/>
-    <dgm:cxn modelId="{BFF59F45-9835-4FFA-B0F9-79F37DC66E08}" type="presParOf" srcId="{B49878D8-015E-44EF-92DD-7BEE9AEDAFDE}" destId="{CCB950D7-151A-4992-A32C-1B7A261EBE38}" srcOrd="1" destOrd="0" presId="urn:microsoft.com/office/officeart/2005/8/layout/orgChart1"/>
-    <dgm:cxn modelId="{BB624D8B-90CA-4689-A939-BF898D4599BE}" type="presParOf" srcId="{50C16D15-1206-40C7-90C2-540BB10C30DD}" destId="{13B37C95-8826-4991-B1B1-BCA95A66371B}" srcOrd="1" destOrd="0" presId="urn:microsoft.com/office/officeart/2005/8/layout/orgChart1"/>
-    <dgm:cxn modelId="{841137ED-113E-4B5C-82C0-F0130373C870}" type="presParOf" srcId="{13B37C95-8826-4991-B1B1-BCA95A66371B}" destId="{1EDBA70B-D154-4DA9-9DEF-C09E7441CAEA}" srcOrd="0" destOrd="0" presId="urn:microsoft.com/office/officeart/2005/8/layout/orgChart1"/>
-    <dgm:cxn modelId="{7FA24D99-0C80-4602-B1F3-A7E694EE2745}" type="presParOf" srcId="{13B37C95-8826-4991-B1B1-BCA95A66371B}" destId="{BD9AAD9B-3D49-4D90-B66F-F8ACB9DFB6E2}" srcOrd="1" destOrd="0" presId="urn:microsoft.com/office/officeart/2005/8/layout/orgChart1"/>
-    <dgm:cxn modelId="{D5521FBD-FAE1-47D5-A2D4-F3FC8E3975B8}" type="presParOf" srcId="{BD9AAD9B-3D49-4D90-B66F-F8ACB9DFB6E2}" destId="{33BC8EBC-6CB6-40F6-991B-9D4D12CFCFD5}" srcOrd="0" destOrd="0" presId="urn:microsoft.com/office/officeart/2005/8/layout/orgChart1"/>
-    <dgm:cxn modelId="{ABBE7C02-97BF-4224-9824-DF081895CA2C}" type="presParOf" srcId="{33BC8EBC-6CB6-40F6-991B-9D4D12CFCFD5}" destId="{93953012-ED58-46A6-B668-AC51C3276217}" srcOrd="0" destOrd="0" presId="urn:microsoft.com/office/officeart/2005/8/layout/orgChart1"/>
-    <dgm:cxn modelId="{257F3C25-1EA2-4383-A7A6-7E186B01DB7D}" type="presParOf" srcId="{33BC8EBC-6CB6-40F6-991B-9D4D12CFCFD5}" destId="{BA5D0068-284F-4749-9C68-2B4E1F4E6632}" srcOrd="1" destOrd="0" presId="urn:microsoft.com/office/officeart/2005/8/layout/orgChart1"/>
-    <dgm:cxn modelId="{388A55EB-B2DC-4EDB-9719-D3033C2DD418}" type="presParOf" srcId="{BD9AAD9B-3D49-4D90-B66F-F8ACB9DFB6E2}" destId="{FFFBD791-B27F-4725-ADE8-D46ED28F02A6}" srcOrd="1" destOrd="0" presId="urn:microsoft.com/office/officeart/2005/8/layout/orgChart1"/>
-    <dgm:cxn modelId="{C7064711-107F-44B2-961D-2B340796A995}" type="presParOf" srcId="{BD9AAD9B-3D49-4D90-B66F-F8ACB9DFB6E2}" destId="{09F427B2-06CF-48FB-A6F5-9ED26AB431DC}" srcOrd="2" destOrd="0" presId="urn:microsoft.com/office/officeart/2005/8/layout/orgChart1"/>
-    <dgm:cxn modelId="{53EB2E80-EF47-4054-A3DA-2C3363E8E85A}" type="presParOf" srcId="{13B37C95-8826-4991-B1B1-BCA95A66371B}" destId="{EC42E605-670A-4548-8AA0-C04434DDF5B5}" srcOrd="2" destOrd="0" presId="urn:microsoft.com/office/officeart/2005/8/layout/orgChart1"/>
-    <dgm:cxn modelId="{41E51A6A-F2DA-4D10-A07E-4182EDC327D1}" type="presParOf" srcId="{13B37C95-8826-4991-B1B1-BCA95A66371B}" destId="{0EDF8539-A8C5-4045-9822-2F9DA872E06A}" srcOrd="3" destOrd="0" presId="urn:microsoft.com/office/officeart/2005/8/layout/orgChart1"/>
-    <dgm:cxn modelId="{B211BFC0-8549-4B74-8771-7A71FC3F069C}" type="presParOf" srcId="{0EDF8539-A8C5-4045-9822-2F9DA872E06A}" destId="{F079AB41-C3F1-47A4-B083-5F1F2CF6ED25}" srcOrd="0" destOrd="0" presId="urn:microsoft.com/office/officeart/2005/8/layout/orgChart1"/>
-    <dgm:cxn modelId="{6515C85A-09CF-4560-A35E-50FFB436E586}" type="presParOf" srcId="{F079AB41-C3F1-47A4-B083-5F1F2CF6ED25}" destId="{906956FA-AE18-4D8C-91F6-EE5EE06585F5}" srcOrd="0" destOrd="0" presId="urn:microsoft.com/office/officeart/2005/8/layout/orgChart1"/>
-    <dgm:cxn modelId="{9EC60730-846F-41A3-86FF-2C5719454035}" type="presParOf" srcId="{F079AB41-C3F1-47A4-B083-5F1F2CF6ED25}" destId="{1A2C6E56-09D0-4DE4-92DC-541E3C29C2E5}" srcOrd="1" destOrd="0" presId="urn:microsoft.com/office/officeart/2005/8/layout/orgChart1"/>
-    <dgm:cxn modelId="{7D7B054D-97C5-4FBA-8038-4A487107D4C1}" type="presParOf" srcId="{0EDF8539-A8C5-4045-9822-2F9DA872E06A}" destId="{ABD38166-9A14-45EE-A06B-CCAAF16FABB2}" srcOrd="1" destOrd="0" presId="urn:microsoft.com/office/officeart/2005/8/layout/orgChart1"/>
-    <dgm:cxn modelId="{ECABC38A-278A-411D-A5DC-E2B295099BD0}" type="presParOf" srcId="{0EDF8539-A8C5-4045-9822-2F9DA872E06A}" destId="{7DE436C2-A419-4DB8-A7E9-72DA0CBFA2F9}" srcOrd="2" destOrd="0" presId="urn:microsoft.com/office/officeart/2005/8/layout/orgChart1"/>
-    <dgm:cxn modelId="{D48CAFF9-2C4A-414B-B7E6-4DBF6C2F547E}" type="presParOf" srcId="{50C16D15-1206-40C7-90C2-540BB10C30DD}" destId="{372A6DF2-464C-4860-AF3A-2ED2E0FA8C08}" srcOrd="2" destOrd="0" presId="urn:microsoft.com/office/officeart/2005/8/layout/orgChart1"/>
-    <dgm:cxn modelId="{1FC91330-E89D-4A3D-BDD6-7F03E58A5794}" type="presParOf" srcId="{09501C41-4750-44C3-9672-B8FAC05DCFAC}" destId="{08AA5C75-6C00-4582-815C-6D2E42F741A8}" srcOrd="2" destOrd="0" presId="urn:microsoft.com/office/officeart/2005/8/layout/orgChart1"/>
-    <dgm:cxn modelId="{C2F31701-E554-439B-B743-804DD0AE971B}" type="presParOf" srcId="{09501C41-4750-44C3-9672-B8FAC05DCFAC}" destId="{303C959E-70F1-4480-B513-B3CC172C7E65}" srcOrd="3" destOrd="0" presId="urn:microsoft.com/office/officeart/2005/8/layout/orgChart1"/>
-    <dgm:cxn modelId="{E429D778-251A-4AAA-ABC1-A9C1BD37F478}" type="presParOf" srcId="{303C959E-70F1-4480-B513-B3CC172C7E65}" destId="{C92AFF59-9245-4676-BD73-110EB6405CB2}" srcOrd="0" destOrd="0" presId="urn:microsoft.com/office/officeart/2005/8/layout/orgChart1"/>
-    <dgm:cxn modelId="{9DBBBE52-AEB6-4244-B29B-7FC03A36D349}" type="presParOf" srcId="{C92AFF59-9245-4676-BD73-110EB6405CB2}" destId="{F53C0607-15D2-4D81-8771-ABE94EEF9B59}" srcOrd="0" destOrd="0" presId="urn:microsoft.com/office/officeart/2005/8/layout/orgChart1"/>
-    <dgm:cxn modelId="{6464C0B6-5F7A-4AD6-AE6E-5390BBF27770}" type="presParOf" srcId="{C92AFF59-9245-4676-BD73-110EB6405CB2}" destId="{76651011-86F2-44E7-8488-A15419525BBC}" srcOrd="1" destOrd="0" presId="urn:microsoft.com/office/officeart/2005/8/layout/orgChart1"/>
-    <dgm:cxn modelId="{F8147E08-C582-45A3-BCD9-3C21ED4FE890}" type="presParOf" srcId="{303C959E-70F1-4480-B513-B3CC172C7E65}" destId="{B909658E-7345-44DE-B7B9-BD5EB0474E5C}" srcOrd="1" destOrd="0" presId="urn:microsoft.com/office/officeart/2005/8/layout/orgChart1"/>
-    <dgm:cxn modelId="{6AD552EA-3483-4955-A4C4-FFF16A702A2C}" type="presParOf" srcId="{B909658E-7345-44DE-B7B9-BD5EB0474E5C}" destId="{817D94E1-7092-48D4-A939-193FE3E7921A}" srcOrd="0" destOrd="0" presId="urn:microsoft.com/office/officeart/2005/8/layout/orgChart1"/>
-    <dgm:cxn modelId="{0F03C387-A34D-49D9-869D-772510820918}" type="presParOf" srcId="{B909658E-7345-44DE-B7B9-BD5EB0474E5C}" destId="{FF365C36-640A-444C-BBE1-350F40AE7E57}" srcOrd="1" destOrd="0" presId="urn:microsoft.com/office/officeart/2005/8/layout/orgChart1"/>
-    <dgm:cxn modelId="{11DCA926-210B-4212-A46D-7AF318A3AA5B}" type="presParOf" srcId="{FF365C36-640A-444C-BBE1-350F40AE7E57}" destId="{E1E24FE9-CFC3-434D-9FC1-0554A7739B35}" srcOrd="0" destOrd="0" presId="urn:microsoft.com/office/officeart/2005/8/layout/orgChart1"/>
-    <dgm:cxn modelId="{A121874F-28A7-4DDA-A1E8-B71CE724D52E}" type="presParOf" srcId="{E1E24FE9-CFC3-434D-9FC1-0554A7739B35}" destId="{C646EDD8-540D-4FE8-95DD-6058B2296CAA}" srcOrd="0" destOrd="0" presId="urn:microsoft.com/office/officeart/2005/8/layout/orgChart1"/>
-    <dgm:cxn modelId="{FDDA2F35-353E-4251-927B-65B04B18E758}" type="presParOf" srcId="{E1E24FE9-CFC3-434D-9FC1-0554A7739B35}" destId="{13341518-89AB-42E5-A156-E882B79DFE06}" srcOrd="1" destOrd="0" presId="urn:microsoft.com/office/officeart/2005/8/layout/orgChart1"/>
-    <dgm:cxn modelId="{4D023EB9-5B73-4F7A-94F0-86173DB74A0D}" type="presParOf" srcId="{FF365C36-640A-444C-BBE1-350F40AE7E57}" destId="{2B37BA4C-A7D7-4B52-901C-04E84D8658EC}" srcOrd="1" destOrd="0" presId="urn:microsoft.com/office/officeart/2005/8/layout/orgChart1"/>
-    <dgm:cxn modelId="{14242FED-730E-44BE-85D5-BD2EAEEC2350}" type="presParOf" srcId="{FF365C36-640A-444C-BBE1-350F40AE7E57}" destId="{A477004A-96E4-40EF-AB5D-CB18EED7F661}" srcOrd="2" destOrd="0" presId="urn:microsoft.com/office/officeart/2005/8/layout/orgChart1"/>
-    <dgm:cxn modelId="{37276714-16AF-4913-A678-59C599F9A90B}" type="presParOf" srcId="{B909658E-7345-44DE-B7B9-BD5EB0474E5C}" destId="{D5DA3964-46C0-42E5-A000-D25710A2932C}" srcOrd="2" destOrd="0" presId="urn:microsoft.com/office/officeart/2005/8/layout/orgChart1"/>
-    <dgm:cxn modelId="{C410E74B-662D-48BD-9466-AF3A9672A575}" type="presParOf" srcId="{B909658E-7345-44DE-B7B9-BD5EB0474E5C}" destId="{C14C23B3-689D-466E-A9D8-96177F230AC3}" srcOrd="3" destOrd="0" presId="urn:microsoft.com/office/officeart/2005/8/layout/orgChart1"/>
-    <dgm:cxn modelId="{E925E995-1C49-4B38-9FE4-59383BD2EB1D}" type="presParOf" srcId="{C14C23B3-689D-466E-A9D8-96177F230AC3}" destId="{B6672BE5-A43F-4ACA-8EAC-6659644F1B40}" srcOrd="0" destOrd="0" presId="urn:microsoft.com/office/officeart/2005/8/layout/orgChart1"/>
-    <dgm:cxn modelId="{FCB9D16D-6B6D-4D0C-A14B-DBDBF27086E6}" type="presParOf" srcId="{B6672BE5-A43F-4ACA-8EAC-6659644F1B40}" destId="{577DC428-B3BC-4BE6-97AB-4E554CC91194}" srcOrd="0" destOrd="0" presId="urn:microsoft.com/office/officeart/2005/8/layout/orgChart1"/>
-    <dgm:cxn modelId="{30705151-0364-4D26-AFB4-E2CB1C1180FD}" type="presParOf" srcId="{B6672BE5-A43F-4ACA-8EAC-6659644F1B40}" destId="{E7DEA856-610E-494D-B729-34B76A9683D3}" srcOrd="1" destOrd="0" presId="urn:microsoft.com/office/officeart/2005/8/layout/orgChart1"/>
-    <dgm:cxn modelId="{D285BC14-8F29-482F-AC0B-7C6425E3BCF9}" type="presParOf" srcId="{C14C23B3-689D-466E-A9D8-96177F230AC3}" destId="{BC1F23F7-5135-4405-9175-74FD5840BF80}" srcOrd="1" destOrd="0" presId="urn:microsoft.com/office/officeart/2005/8/layout/orgChart1"/>
-    <dgm:cxn modelId="{5F7EA4AC-65B7-4C5E-B6AC-10DFE4AB738D}" type="presParOf" srcId="{C14C23B3-689D-466E-A9D8-96177F230AC3}" destId="{1BE3A00E-796B-4555-9E07-AEFB63AF43CB}" srcOrd="2" destOrd="0" presId="urn:microsoft.com/office/officeart/2005/8/layout/orgChart1"/>
-    <dgm:cxn modelId="{7E7EDD1A-2551-4ACD-A0B6-3D3163972E84}" type="presParOf" srcId="{303C959E-70F1-4480-B513-B3CC172C7E65}" destId="{5EC4CC81-71FA-4C25-9CED-B3C9E84CB6A5}" srcOrd="2" destOrd="0" presId="urn:microsoft.com/office/officeart/2005/8/layout/orgChart1"/>
-    <dgm:cxn modelId="{ECD13FF6-ADFE-425F-8830-A1C79B4F7284}" type="presParOf" srcId="{09501C41-4750-44C3-9672-B8FAC05DCFAC}" destId="{EBE9B67F-F947-4D55-A844-6DC59291C7EC}" srcOrd="4" destOrd="0" presId="urn:microsoft.com/office/officeart/2005/8/layout/orgChart1"/>
-    <dgm:cxn modelId="{C83CB3BA-A758-46C0-A586-45858FEA3470}" type="presParOf" srcId="{09501C41-4750-44C3-9672-B8FAC05DCFAC}" destId="{BF46DF33-68C3-41D3-9F4B-714C7D44BFF6}" srcOrd="5" destOrd="0" presId="urn:microsoft.com/office/officeart/2005/8/layout/orgChart1"/>
-    <dgm:cxn modelId="{996C890A-6279-40DD-ACB9-5F7B5A5E88A5}" type="presParOf" srcId="{BF46DF33-68C3-41D3-9F4B-714C7D44BFF6}" destId="{95104DA5-0840-4235-9933-638E5C99220D}" srcOrd="0" destOrd="0" presId="urn:microsoft.com/office/officeart/2005/8/layout/orgChart1"/>
-    <dgm:cxn modelId="{81F9EA23-8023-4391-B5F9-9654295783AB}" type="presParOf" srcId="{95104DA5-0840-4235-9933-638E5C99220D}" destId="{16613086-C64E-4E76-B4E8-CAABFB4BE44E}" srcOrd="0" destOrd="0" presId="urn:microsoft.com/office/officeart/2005/8/layout/orgChart1"/>
-    <dgm:cxn modelId="{59A8383C-16DF-4EC0-AAAF-C11AAE4B4910}" type="presParOf" srcId="{95104DA5-0840-4235-9933-638E5C99220D}" destId="{7A0BF86B-EA98-4F5D-B761-F89C672FA732}" srcOrd="1" destOrd="0" presId="urn:microsoft.com/office/officeart/2005/8/layout/orgChart1"/>
-    <dgm:cxn modelId="{635E8BC5-E1F4-4CD2-B64E-3C7D0A969AF8}" type="presParOf" srcId="{BF46DF33-68C3-41D3-9F4B-714C7D44BFF6}" destId="{2345F708-90E7-4C07-9BD2-8B4BB6171788}" srcOrd="1" destOrd="0" presId="urn:microsoft.com/office/officeart/2005/8/layout/orgChart1"/>
-    <dgm:cxn modelId="{4E2D284A-BC39-4FCD-AC5F-4775533A7917}" type="presParOf" srcId="{2345F708-90E7-4C07-9BD2-8B4BB6171788}" destId="{90D433EE-D1A5-4D8D-A8A4-FD9D21D36921}" srcOrd="0" destOrd="0" presId="urn:microsoft.com/office/officeart/2005/8/layout/orgChart1"/>
-    <dgm:cxn modelId="{AEFD0040-A247-4851-BE48-B9181D21D195}" type="presParOf" srcId="{2345F708-90E7-4C07-9BD2-8B4BB6171788}" destId="{BEF93BAB-692D-4A6E-98A5-86D117B877E8}" srcOrd="1" destOrd="0" presId="urn:microsoft.com/office/officeart/2005/8/layout/orgChart1"/>
-    <dgm:cxn modelId="{75E99AF4-28C2-4A4D-B6FD-D9EBBFD42BC8}" type="presParOf" srcId="{BEF93BAB-692D-4A6E-98A5-86D117B877E8}" destId="{FA457667-BB19-447F-A8E0-A42E70D41792}" srcOrd="0" destOrd="0" presId="urn:microsoft.com/office/officeart/2005/8/layout/orgChart1"/>
-    <dgm:cxn modelId="{733DAB1E-55B3-4C87-A18F-A15EC76C5572}" type="presParOf" srcId="{FA457667-BB19-447F-A8E0-A42E70D41792}" destId="{F8E26533-64B6-4D2E-8D99-15FAADEA491C}" srcOrd="0" destOrd="0" presId="urn:microsoft.com/office/officeart/2005/8/layout/orgChart1"/>
-    <dgm:cxn modelId="{81AF3AD8-7D0A-4224-BC54-AF4FD446EB4B}" type="presParOf" srcId="{FA457667-BB19-447F-A8E0-A42E70D41792}" destId="{DE3194E8-2E72-4117-A36B-5D8155A13860}" srcOrd="1" destOrd="0" presId="urn:microsoft.com/office/officeart/2005/8/layout/orgChart1"/>
-    <dgm:cxn modelId="{6C81F582-D8C0-4427-A8C8-DA7F943C7FBD}" type="presParOf" srcId="{BEF93BAB-692D-4A6E-98A5-86D117B877E8}" destId="{8F42FD69-AB92-42B5-9DB4-41B5AA8D84AE}" srcOrd="1" destOrd="0" presId="urn:microsoft.com/office/officeart/2005/8/layout/orgChart1"/>
-    <dgm:cxn modelId="{307AA192-DBCA-4752-9569-38D24D09A559}" type="presParOf" srcId="{BEF93BAB-692D-4A6E-98A5-86D117B877E8}" destId="{F8F31563-69F2-4D55-8386-099F3B3B23FE}" srcOrd="2" destOrd="0" presId="urn:microsoft.com/office/officeart/2005/8/layout/orgChart1"/>
-    <dgm:cxn modelId="{66F019A6-0E30-48D5-AF8E-042DCE1C4D8F}" type="presParOf" srcId="{2345F708-90E7-4C07-9BD2-8B4BB6171788}" destId="{A3E62CDB-033E-4440-858B-B894D8AC2241}" srcOrd="2" destOrd="0" presId="urn:microsoft.com/office/officeart/2005/8/layout/orgChart1"/>
-    <dgm:cxn modelId="{3885293C-6E63-4421-B981-BFC0A765A666}" type="presParOf" srcId="{2345F708-90E7-4C07-9BD2-8B4BB6171788}" destId="{49304F88-FE9D-4ABD-B33E-D51BF01BBE12}" srcOrd="3" destOrd="0" presId="urn:microsoft.com/office/officeart/2005/8/layout/orgChart1"/>
-    <dgm:cxn modelId="{07B381FA-488A-45CB-B7D8-143DEBA83EC0}" type="presParOf" srcId="{49304F88-FE9D-4ABD-B33E-D51BF01BBE12}" destId="{ACF0D234-A641-444B-9C4C-0EBF0C50365F}" srcOrd="0" destOrd="0" presId="urn:microsoft.com/office/officeart/2005/8/layout/orgChart1"/>
-    <dgm:cxn modelId="{14C0A2FD-FFF4-4443-986D-82614DA8D739}" type="presParOf" srcId="{ACF0D234-A641-444B-9C4C-0EBF0C50365F}" destId="{8520063A-AA86-4FA4-865A-08CFE1660982}" srcOrd="0" destOrd="0" presId="urn:microsoft.com/office/officeart/2005/8/layout/orgChart1"/>
-    <dgm:cxn modelId="{A93928ED-C4DD-47F9-9BAC-CCD32A47493B}" type="presParOf" srcId="{ACF0D234-A641-444B-9C4C-0EBF0C50365F}" destId="{C86E3957-254E-4775-878C-1973AE72B87E}" srcOrd="1" destOrd="0" presId="urn:microsoft.com/office/officeart/2005/8/layout/orgChart1"/>
-    <dgm:cxn modelId="{11902F2C-45E4-44E0-ADD4-10D27FC5AD78}" type="presParOf" srcId="{49304F88-FE9D-4ABD-B33E-D51BF01BBE12}" destId="{A8068167-5A0A-4DD8-A53E-3104EF631BB0}" srcOrd="1" destOrd="0" presId="urn:microsoft.com/office/officeart/2005/8/layout/orgChart1"/>
-    <dgm:cxn modelId="{AE80BDC6-D14D-4F01-851D-B21048CA0D8F}" type="presParOf" srcId="{49304F88-FE9D-4ABD-B33E-D51BF01BBE12}" destId="{DDD7ED0B-D513-4389-997B-A3A229959449}" srcOrd="2" destOrd="0" presId="urn:microsoft.com/office/officeart/2005/8/layout/orgChart1"/>
-    <dgm:cxn modelId="{2E68B90E-EBFF-4CB6-8116-40570636BF88}" type="presParOf" srcId="{2345F708-90E7-4C07-9BD2-8B4BB6171788}" destId="{8B6DE821-32A3-4882-8728-D0439456486A}" srcOrd="4" destOrd="0" presId="urn:microsoft.com/office/officeart/2005/8/layout/orgChart1"/>
-    <dgm:cxn modelId="{28873F00-45FA-4C23-8D57-125E93739E97}" type="presParOf" srcId="{2345F708-90E7-4C07-9BD2-8B4BB6171788}" destId="{D85732F3-5226-48B3-85E1-B0C857753518}" srcOrd="5" destOrd="0" presId="urn:microsoft.com/office/officeart/2005/8/layout/orgChart1"/>
-    <dgm:cxn modelId="{A9B45F23-2EB5-4836-8741-98EB3AB448F0}" type="presParOf" srcId="{D85732F3-5226-48B3-85E1-B0C857753518}" destId="{03DB89FE-E47F-4735-9A2A-CB90702029E5}" srcOrd="0" destOrd="0" presId="urn:microsoft.com/office/officeart/2005/8/layout/orgChart1"/>
-    <dgm:cxn modelId="{FCDD8006-ADB7-4BE9-A605-1C13FEAB191C}" type="presParOf" srcId="{03DB89FE-E47F-4735-9A2A-CB90702029E5}" destId="{9725CE65-8FCE-487A-940A-0A16FEF5E6AA}" srcOrd="0" destOrd="0" presId="urn:microsoft.com/office/officeart/2005/8/layout/orgChart1"/>
-    <dgm:cxn modelId="{8A012287-AE1D-4BF9-8702-C07919B43659}" type="presParOf" srcId="{03DB89FE-E47F-4735-9A2A-CB90702029E5}" destId="{DA5230A7-D7B9-4577-B999-7FD3573D4009}" srcOrd="1" destOrd="0" presId="urn:microsoft.com/office/officeart/2005/8/layout/orgChart1"/>
-    <dgm:cxn modelId="{0083BC83-0297-4B6D-B855-AF10F437892D}" type="presParOf" srcId="{D85732F3-5226-48B3-85E1-B0C857753518}" destId="{3152BB71-74A1-4097-8B2B-4DA63940C205}" srcOrd="1" destOrd="0" presId="urn:microsoft.com/office/officeart/2005/8/layout/orgChart1"/>
-    <dgm:cxn modelId="{B669E829-E6A5-4349-870A-B4F479164928}" type="presParOf" srcId="{D85732F3-5226-48B3-85E1-B0C857753518}" destId="{4B9FB1BC-D60D-426A-90E6-C1BDFC8A02F6}" srcOrd="2" destOrd="0" presId="urn:microsoft.com/office/officeart/2005/8/layout/orgChart1"/>
-    <dgm:cxn modelId="{39E51ACD-22FF-4FB2-B5B9-632718D1EB01}" type="presParOf" srcId="{2345F708-90E7-4C07-9BD2-8B4BB6171788}" destId="{345956ED-EE8A-4A24-927E-A0CCB4698124}" srcOrd="6" destOrd="0" presId="urn:microsoft.com/office/officeart/2005/8/layout/orgChart1"/>
-    <dgm:cxn modelId="{C1536FB3-349F-452F-8417-83DF3962485A}" type="presParOf" srcId="{2345F708-90E7-4C07-9BD2-8B4BB6171788}" destId="{82864C87-6369-4F9C-8553-718DD3852FB5}" srcOrd="7" destOrd="0" presId="urn:microsoft.com/office/officeart/2005/8/layout/orgChart1"/>
-    <dgm:cxn modelId="{CC6678D2-5AEF-41BD-8763-F1DA4FF38107}" type="presParOf" srcId="{82864C87-6369-4F9C-8553-718DD3852FB5}" destId="{9524C04F-0406-46F0-B94F-64671716AEAF}" srcOrd="0" destOrd="0" presId="urn:microsoft.com/office/officeart/2005/8/layout/orgChart1"/>
-    <dgm:cxn modelId="{9BDEF48B-6CE4-4D39-88F4-5C0680092DA4}" type="presParOf" srcId="{9524C04F-0406-46F0-B94F-64671716AEAF}" destId="{DBACE03E-08EB-455E-89BE-23B64C6C5A6C}" srcOrd="0" destOrd="0" presId="urn:microsoft.com/office/officeart/2005/8/layout/orgChart1"/>
-    <dgm:cxn modelId="{4BF6C49F-E8D2-43D8-A771-7B3D70E83B05}" type="presParOf" srcId="{9524C04F-0406-46F0-B94F-64671716AEAF}" destId="{1A7D3D44-4DCB-4140-B078-731E89B3B900}" srcOrd="1" destOrd="0" presId="urn:microsoft.com/office/officeart/2005/8/layout/orgChart1"/>
-    <dgm:cxn modelId="{C33B910E-55C9-49D3-BEEE-F85FB3705BF2}" type="presParOf" srcId="{82864C87-6369-4F9C-8553-718DD3852FB5}" destId="{88D0FF60-1501-4F60-B58A-8E1D6D76A7CB}" srcOrd="1" destOrd="0" presId="urn:microsoft.com/office/officeart/2005/8/layout/orgChart1"/>
-    <dgm:cxn modelId="{8E391613-E724-464E-809E-24A0151CC719}" type="presParOf" srcId="{82864C87-6369-4F9C-8553-718DD3852FB5}" destId="{E38FF6D3-4E13-4E17-9F11-8B9AAB578E2A}" srcOrd="2" destOrd="0" presId="urn:microsoft.com/office/officeart/2005/8/layout/orgChart1"/>
-    <dgm:cxn modelId="{29BBF443-2008-4192-AC62-CAB3B7082F2D}" type="presParOf" srcId="{2345F708-90E7-4C07-9BD2-8B4BB6171788}" destId="{707D7F6A-2D6F-4527-82F4-0379EC4719E4}" srcOrd="8" destOrd="0" presId="urn:microsoft.com/office/officeart/2005/8/layout/orgChart1"/>
-    <dgm:cxn modelId="{D044B2DE-CBD4-474D-82AD-D5FBA3C433DA}" type="presParOf" srcId="{2345F708-90E7-4C07-9BD2-8B4BB6171788}" destId="{886DAFC1-A616-480A-B4D1-1BEE3E2B9A49}" srcOrd="9" destOrd="0" presId="urn:microsoft.com/office/officeart/2005/8/layout/orgChart1"/>
-    <dgm:cxn modelId="{C73018BF-63C3-4FC1-884D-8823CD84727B}" type="presParOf" srcId="{886DAFC1-A616-480A-B4D1-1BEE3E2B9A49}" destId="{451BD3A7-178F-475C-8CE8-30FCF7D14B80}" srcOrd="0" destOrd="0" presId="urn:microsoft.com/office/officeart/2005/8/layout/orgChart1"/>
-    <dgm:cxn modelId="{0B2E5450-4C01-48D5-9B17-50E13044C369}" type="presParOf" srcId="{451BD3A7-178F-475C-8CE8-30FCF7D14B80}" destId="{E61A9452-3502-4928-8FA0-369603D4086E}" srcOrd="0" destOrd="0" presId="urn:microsoft.com/office/officeart/2005/8/layout/orgChart1"/>
-    <dgm:cxn modelId="{9CA982FA-B2A2-4A0C-AED2-4F09B176E0E9}" type="presParOf" srcId="{451BD3A7-178F-475C-8CE8-30FCF7D14B80}" destId="{7683229D-07E7-4AD2-AEDC-17B6E8410185}" srcOrd="1" destOrd="0" presId="urn:microsoft.com/office/officeart/2005/8/layout/orgChart1"/>
-    <dgm:cxn modelId="{F30E0778-8B82-41D2-85CC-894DE6AEB772}" type="presParOf" srcId="{886DAFC1-A616-480A-B4D1-1BEE3E2B9A49}" destId="{2DBD0EB3-4955-4426-A4BC-945DBB3679B6}" srcOrd="1" destOrd="0" presId="urn:microsoft.com/office/officeart/2005/8/layout/orgChart1"/>
-    <dgm:cxn modelId="{AD866953-67C9-416A-96D7-CA8AFB06A96D}" type="presParOf" srcId="{886DAFC1-A616-480A-B4D1-1BEE3E2B9A49}" destId="{45BB072D-891F-4241-A198-E7752C52D714}" srcOrd="2" destOrd="0" presId="urn:microsoft.com/office/officeart/2005/8/layout/orgChart1"/>
-    <dgm:cxn modelId="{444AA4E1-C70E-45D2-9459-D0255116C0CE}" type="presParOf" srcId="{BF46DF33-68C3-41D3-9F4B-714C7D44BFF6}" destId="{B15D4506-7D01-4708-A810-B8FA8B0B0439}" srcOrd="2" destOrd="0" presId="urn:microsoft.com/office/officeart/2005/8/layout/orgChart1"/>
-    <dgm:cxn modelId="{66EDD1A7-1F4A-435C-91B9-68E05FF48221}" type="presParOf" srcId="{09501C41-4750-44C3-9672-B8FAC05DCFAC}" destId="{A90D9765-B699-4548-8FA9-E85B91CF9069}" srcOrd="6" destOrd="0" presId="urn:microsoft.com/office/officeart/2005/8/layout/orgChart1"/>
-    <dgm:cxn modelId="{D6CD0C8A-1B22-4EF4-A354-FB2FD51EF1A7}" type="presParOf" srcId="{09501C41-4750-44C3-9672-B8FAC05DCFAC}" destId="{C3E724AA-C2AD-4497-AFFD-338C6D84CD85}" srcOrd="7" destOrd="0" presId="urn:microsoft.com/office/officeart/2005/8/layout/orgChart1"/>
-    <dgm:cxn modelId="{D2BAF6D8-B1BC-43F4-902A-51F53C6DE154}" type="presParOf" srcId="{C3E724AA-C2AD-4497-AFFD-338C6D84CD85}" destId="{E6D9C820-D76B-44EE-A8A2-50DF554BEA2C}" srcOrd="0" destOrd="0" presId="urn:microsoft.com/office/officeart/2005/8/layout/orgChart1"/>
-    <dgm:cxn modelId="{7E2CDB77-902A-41B7-8A52-FF02AF23C8FC}" type="presParOf" srcId="{E6D9C820-D76B-44EE-A8A2-50DF554BEA2C}" destId="{95148241-40E5-4252-B457-4C57A9AB2B38}" srcOrd="0" destOrd="0" presId="urn:microsoft.com/office/officeart/2005/8/layout/orgChart1"/>
-    <dgm:cxn modelId="{4A720742-2804-4C4A-A2DE-03435E2894F8}" type="presParOf" srcId="{E6D9C820-D76B-44EE-A8A2-50DF554BEA2C}" destId="{D58BFE12-452C-4F52-B70B-6E6AAEEDCC59}" srcOrd="1" destOrd="0" presId="urn:microsoft.com/office/officeart/2005/8/layout/orgChart1"/>
-    <dgm:cxn modelId="{75C92543-E1D3-427E-A51E-7A236102EBB4}" type="presParOf" srcId="{C3E724AA-C2AD-4497-AFFD-338C6D84CD85}" destId="{F89052DE-90F4-4E9B-AB30-8A5D5EFB597A}" srcOrd="1" destOrd="0" presId="urn:microsoft.com/office/officeart/2005/8/layout/orgChart1"/>
-    <dgm:cxn modelId="{B8F34D5E-A51C-41AB-8026-581B0E3EC8DA}" type="presParOf" srcId="{C3E724AA-C2AD-4497-AFFD-338C6D84CD85}" destId="{8165D570-8E3D-4A67-8E35-A91155C9A7DA}" srcOrd="2" destOrd="0" presId="urn:microsoft.com/office/officeart/2005/8/layout/orgChart1"/>
-    <dgm:cxn modelId="{0679A621-A6EA-4464-B451-18A7C4B0F558}" type="presParOf" srcId="{09501C41-4750-44C3-9672-B8FAC05DCFAC}" destId="{778299FA-094B-4B34-8B2E-4E76E7B3A969}" srcOrd="8" destOrd="0" presId="urn:microsoft.com/office/officeart/2005/8/layout/orgChart1"/>
-    <dgm:cxn modelId="{ABE56349-8CE9-4588-B78B-057FF7D0763B}" type="presParOf" srcId="{09501C41-4750-44C3-9672-B8FAC05DCFAC}" destId="{DB1C72B7-6036-4305-88AD-FA7F8E52AA9C}" srcOrd="9" destOrd="0" presId="urn:microsoft.com/office/officeart/2005/8/layout/orgChart1"/>
-    <dgm:cxn modelId="{16B747A6-D034-4871-AFE0-32735B084545}" type="presParOf" srcId="{DB1C72B7-6036-4305-88AD-FA7F8E52AA9C}" destId="{9BA3CB22-69A2-41D1-9DFF-66F884D96D2E}" srcOrd="0" destOrd="0" presId="urn:microsoft.com/office/officeart/2005/8/layout/orgChart1"/>
-    <dgm:cxn modelId="{67050CB3-6826-4315-B483-C576762C0622}" type="presParOf" srcId="{9BA3CB22-69A2-41D1-9DFF-66F884D96D2E}" destId="{0C7A77F8-CD0D-45A6-B839-0F1AB7F8CAD9}" srcOrd="0" destOrd="0" presId="urn:microsoft.com/office/officeart/2005/8/layout/orgChart1"/>
-    <dgm:cxn modelId="{497AA3A7-CB35-4D72-BEC8-204E16DA57A4}" type="presParOf" srcId="{9BA3CB22-69A2-41D1-9DFF-66F884D96D2E}" destId="{6A480D47-7FAF-4FD8-92F9-CCE485FF45C1}" srcOrd="1" destOrd="0" presId="urn:microsoft.com/office/officeart/2005/8/layout/orgChart1"/>
-    <dgm:cxn modelId="{0B34A29A-2832-4668-BAFA-6251A358CC69}" type="presParOf" srcId="{DB1C72B7-6036-4305-88AD-FA7F8E52AA9C}" destId="{C307B3DF-C2D5-4379-9427-42EF3F5DC5DA}" srcOrd="1" destOrd="0" presId="urn:microsoft.com/office/officeart/2005/8/layout/orgChart1"/>
-    <dgm:cxn modelId="{26F47F46-6DDF-4C02-A188-41C024371958}" type="presParOf" srcId="{DB1C72B7-6036-4305-88AD-FA7F8E52AA9C}" destId="{C087FDD6-F867-4121-B7B4-744F32C35F69}" srcOrd="2" destOrd="0" presId="urn:microsoft.com/office/officeart/2005/8/layout/orgChart1"/>
-    <dgm:cxn modelId="{D366A62A-E1E6-446F-9F72-BA939FE07FE6}" type="presParOf" srcId="{C6646E97-F5CE-4D59-AA72-5B95EB48897A}" destId="{0537263C-9FBB-4DBE-802D-7C2EF026B132}" srcOrd="2" destOrd="0" presId="urn:microsoft.com/office/officeart/2005/8/layout/orgChart1"/>
+    <dgm:cxn modelId="{E18E4E25-EF9A-4A2B-A4CA-CBD9B13E55DE}" type="presOf" srcId="{3DACA850-9DD6-4F01-9F74-77F3C8B2B37F}" destId="{8B6DE821-32A3-4882-8728-D0439456486A}" srcOrd="0" destOrd="0" presId="urn:microsoft.com/office/officeart/2005/8/layout/orgChart1"/>
+    <dgm:cxn modelId="{09256662-D347-4637-80E6-B4BF3DB2792F}" type="presParOf" srcId="{4322099B-3E5E-40AB-9FA3-E47605DCE353}" destId="{C6646E97-F5CE-4D59-AA72-5B95EB48897A}" srcOrd="0" destOrd="0" presId="urn:microsoft.com/office/officeart/2005/8/layout/orgChart1"/>
+    <dgm:cxn modelId="{1E16454E-07B4-4F6B-A34C-470ADA54870E}" type="presParOf" srcId="{C6646E97-F5CE-4D59-AA72-5B95EB48897A}" destId="{F9C80C6B-1822-42BF-9147-2E0EFF620CAE}" srcOrd="0" destOrd="0" presId="urn:microsoft.com/office/officeart/2005/8/layout/orgChart1"/>
+    <dgm:cxn modelId="{57DD9317-0FBB-4501-A464-EB1EFB1657C0}" type="presParOf" srcId="{F9C80C6B-1822-42BF-9147-2E0EFF620CAE}" destId="{688D167B-7190-458D-AE01-433487FCDF29}" srcOrd="0" destOrd="0" presId="urn:microsoft.com/office/officeart/2005/8/layout/orgChart1"/>
+    <dgm:cxn modelId="{3319F592-5D66-40E2-9E82-E1C4FFF6F93A}" type="presParOf" srcId="{F9C80C6B-1822-42BF-9147-2E0EFF620CAE}" destId="{21B282A9-2C2B-4A49-AC16-D15E3EA1EEC6}" srcOrd="1" destOrd="0" presId="urn:microsoft.com/office/officeart/2005/8/layout/orgChart1"/>
+    <dgm:cxn modelId="{899E21C9-BCAE-41C8-9B7C-091F5411CCE8}" type="presParOf" srcId="{C6646E97-F5CE-4D59-AA72-5B95EB48897A}" destId="{09501C41-4750-44C3-9672-B8FAC05DCFAC}" srcOrd="1" destOrd="0" presId="urn:microsoft.com/office/officeart/2005/8/layout/orgChart1"/>
+    <dgm:cxn modelId="{5CFA594A-C516-4A51-9C40-476CF2121EBB}" type="presParOf" srcId="{09501C41-4750-44C3-9672-B8FAC05DCFAC}" destId="{973DE432-5673-4A4D-B81D-04AC59DBE8AA}" srcOrd="0" destOrd="0" presId="urn:microsoft.com/office/officeart/2005/8/layout/orgChart1"/>
+    <dgm:cxn modelId="{16779A7B-8F2A-40CF-994A-FCFB192753EA}" type="presParOf" srcId="{09501C41-4750-44C3-9672-B8FAC05DCFAC}" destId="{50C16D15-1206-40C7-90C2-540BB10C30DD}" srcOrd="1" destOrd="0" presId="urn:microsoft.com/office/officeart/2005/8/layout/orgChart1"/>
+    <dgm:cxn modelId="{D90BD3A1-3E4D-4697-8B09-78C6F89298EE}" type="presParOf" srcId="{50C16D15-1206-40C7-90C2-540BB10C30DD}" destId="{B49878D8-015E-44EF-92DD-7BEE9AEDAFDE}" srcOrd="0" destOrd="0" presId="urn:microsoft.com/office/officeart/2005/8/layout/orgChart1"/>
+    <dgm:cxn modelId="{0157C8C3-1E21-406C-85D1-023A7D49487D}" type="presParOf" srcId="{B49878D8-015E-44EF-92DD-7BEE9AEDAFDE}" destId="{55AD6FEA-2DF7-4220-8043-11932BAB8C61}" srcOrd="0" destOrd="0" presId="urn:microsoft.com/office/officeart/2005/8/layout/orgChart1"/>
+    <dgm:cxn modelId="{933E5136-4BF5-4B1E-994D-C756D2E73C13}" type="presParOf" srcId="{B49878D8-015E-44EF-92DD-7BEE9AEDAFDE}" destId="{CCB950D7-151A-4992-A32C-1B7A261EBE38}" srcOrd="1" destOrd="0" presId="urn:microsoft.com/office/officeart/2005/8/layout/orgChart1"/>
+    <dgm:cxn modelId="{B78FF128-BC9E-4864-97CC-FFF5C0FD4AFC}" type="presParOf" srcId="{50C16D15-1206-40C7-90C2-540BB10C30DD}" destId="{13B37C95-8826-4991-B1B1-BCA95A66371B}" srcOrd="1" destOrd="0" presId="urn:microsoft.com/office/officeart/2005/8/layout/orgChart1"/>
+    <dgm:cxn modelId="{E4F51F05-6CF1-4574-879B-A89D60ABE5A4}" type="presParOf" srcId="{13B37C95-8826-4991-B1B1-BCA95A66371B}" destId="{1EDBA70B-D154-4DA9-9DEF-C09E7441CAEA}" srcOrd="0" destOrd="0" presId="urn:microsoft.com/office/officeart/2005/8/layout/orgChart1"/>
+    <dgm:cxn modelId="{1A1AD889-766E-4BCE-83C7-88DDB45D0136}" type="presParOf" srcId="{13B37C95-8826-4991-B1B1-BCA95A66371B}" destId="{BD9AAD9B-3D49-4D90-B66F-F8ACB9DFB6E2}" srcOrd="1" destOrd="0" presId="urn:microsoft.com/office/officeart/2005/8/layout/orgChart1"/>
+    <dgm:cxn modelId="{C4578288-ACAF-42CB-B2E9-649CF8540998}" type="presParOf" srcId="{BD9AAD9B-3D49-4D90-B66F-F8ACB9DFB6E2}" destId="{33BC8EBC-6CB6-40F6-991B-9D4D12CFCFD5}" srcOrd="0" destOrd="0" presId="urn:microsoft.com/office/officeart/2005/8/layout/orgChart1"/>
+    <dgm:cxn modelId="{65FCD216-EC2D-41BF-B918-48A538CFB622}" type="presParOf" srcId="{33BC8EBC-6CB6-40F6-991B-9D4D12CFCFD5}" destId="{93953012-ED58-46A6-B668-AC51C3276217}" srcOrd="0" destOrd="0" presId="urn:microsoft.com/office/officeart/2005/8/layout/orgChart1"/>
+    <dgm:cxn modelId="{21E7C31B-6ABD-4869-BD89-D749FE4BE2A6}" type="presParOf" srcId="{33BC8EBC-6CB6-40F6-991B-9D4D12CFCFD5}" destId="{BA5D0068-284F-4749-9C68-2B4E1F4E6632}" srcOrd="1" destOrd="0" presId="urn:microsoft.com/office/officeart/2005/8/layout/orgChart1"/>
+    <dgm:cxn modelId="{55104395-BE39-404C-B911-015BD7505274}" type="presParOf" srcId="{BD9AAD9B-3D49-4D90-B66F-F8ACB9DFB6E2}" destId="{FFFBD791-B27F-4725-ADE8-D46ED28F02A6}" srcOrd="1" destOrd="0" presId="urn:microsoft.com/office/officeart/2005/8/layout/orgChart1"/>
+    <dgm:cxn modelId="{DBB19FD8-8658-4B3E-A9FE-8FD338165A5B}" type="presParOf" srcId="{BD9AAD9B-3D49-4D90-B66F-F8ACB9DFB6E2}" destId="{09F427B2-06CF-48FB-A6F5-9ED26AB431DC}" srcOrd="2" destOrd="0" presId="urn:microsoft.com/office/officeart/2005/8/layout/orgChart1"/>
+    <dgm:cxn modelId="{582DE6BE-4550-4D41-BBFC-1B2C96610444}" type="presParOf" srcId="{13B37C95-8826-4991-B1B1-BCA95A66371B}" destId="{EC42E605-670A-4548-8AA0-C04434DDF5B5}" srcOrd="2" destOrd="0" presId="urn:microsoft.com/office/officeart/2005/8/layout/orgChart1"/>
+    <dgm:cxn modelId="{D1B28C78-DD83-41C9-8610-0AF99831ACD3}" type="presParOf" srcId="{13B37C95-8826-4991-B1B1-BCA95A66371B}" destId="{0EDF8539-A8C5-4045-9822-2F9DA872E06A}" srcOrd="3" destOrd="0" presId="urn:microsoft.com/office/officeart/2005/8/layout/orgChart1"/>
+    <dgm:cxn modelId="{8AEE0D48-730E-452A-B10A-FCB66A0819F1}" type="presParOf" srcId="{0EDF8539-A8C5-4045-9822-2F9DA872E06A}" destId="{F079AB41-C3F1-47A4-B083-5F1F2CF6ED25}" srcOrd="0" destOrd="0" presId="urn:microsoft.com/office/officeart/2005/8/layout/orgChart1"/>
+    <dgm:cxn modelId="{9E58A5E5-591A-45B3-8FC4-9E24D69123CD}" type="presParOf" srcId="{F079AB41-C3F1-47A4-B083-5F1F2CF6ED25}" destId="{906956FA-AE18-4D8C-91F6-EE5EE06585F5}" srcOrd="0" destOrd="0" presId="urn:microsoft.com/office/officeart/2005/8/layout/orgChart1"/>
+    <dgm:cxn modelId="{AE87473B-E1D9-42B0-BAB2-707902F25B2F}" type="presParOf" srcId="{F079AB41-C3F1-47A4-B083-5F1F2CF6ED25}" destId="{1A2C6E56-09D0-4DE4-92DC-541E3C29C2E5}" srcOrd="1" destOrd="0" presId="urn:microsoft.com/office/officeart/2005/8/layout/orgChart1"/>
+    <dgm:cxn modelId="{2B50B255-C744-4A47-89DF-C60DF7A76B37}" type="presParOf" srcId="{0EDF8539-A8C5-4045-9822-2F9DA872E06A}" destId="{ABD38166-9A14-45EE-A06B-CCAAF16FABB2}" srcOrd="1" destOrd="0" presId="urn:microsoft.com/office/officeart/2005/8/layout/orgChart1"/>
+    <dgm:cxn modelId="{139FB62B-2C00-4DEF-AE7F-C70C1E591D66}" type="presParOf" srcId="{0EDF8539-A8C5-4045-9822-2F9DA872E06A}" destId="{7DE436C2-A419-4DB8-A7E9-72DA0CBFA2F9}" srcOrd="2" destOrd="0" presId="urn:microsoft.com/office/officeart/2005/8/layout/orgChart1"/>
+    <dgm:cxn modelId="{E73BF2D0-C943-403B-A548-E563871EA069}" type="presParOf" srcId="{50C16D15-1206-40C7-90C2-540BB10C30DD}" destId="{372A6DF2-464C-4860-AF3A-2ED2E0FA8C08}" srcOrd="2" destOrd="0" presId="urn:microsoft.com/office/officeart/2005/8/layout/orgChart1"/>
+    <dgm:cxn modelId="{35AFAD00-4DB3-4B6E-B361-D7A40F6E33EA}" type="presParOf" srcId="{09501C41-4750-44C3-9672-B8FAC05DCFAC}" destId="{08AA5C75-6C00-4582-815C-6D2E42F741A8}" srcOrd="2" destOrd="0" presId="urn:microsoft.com/office/officeart/2005/8/layout/orgChart1"/>
+    <dgm:cxn modelId="{DD8C6694-D32F-4321-B7AC-BB61FEFC6FB4}" type="presParOf" srcId="{09501C41-4750-44C3-9672-B8FAC05DCFAC}" destId="{303C959E-70F1-4480-B513-B3CC172C7E65}" srcOrd="3" destOrd="0" presId="urn:microsoft.com/office/officeart/2005/8/layout/orgChart1"/>
+    <dgm:cxn modelId="{AA1B9FC5-3D55-44CC-AAE1-9F66D253F554}" type="presParOf" srcId="{303C959E-70F1-4480-B513-B3CC172C7E65}" destId="{C92AFF59-9245-4676-BD73-110EB6405CB2}" srcOrd="0" destOrd="0" presId="urn:microsoft.com/office/officeart/2005/8/layout/orgChart1"/>
+    <dgm:cxn modelId="{1117D311-C0AC-48A4-8CD3-BFCD6A8F8670}" type="presParOf" srcId="{C92AFF59-9245-4676-BD73-110EB6405CB2}" destId="{F53C0607-15D2-4D81-8771-ABE94EEF9B59}" srcOrd="0" destOrd="0" presId="urn:microsoft.com/office/officeart/2005/8/layout/orgChart1"/>
+    <dgm:cxn modelId="{14CF7A55-B7F4-4873-BB8E-803B9CCC88D3}" type="presParOf" srcId="{C92AFF59-9245-4676-BD73-110EB6405CB2}" destId="{76651011-86F2-44E7-8488-A15419525BBC}" srcOrd="1" destOrd="0" presId="urn:microsoft.com/office/officeart/2005/8/layout/orgChart1"/>
+    <dgm:cxn modelId="{65486A04-8622-4447-9877-4DE41981148E}" type="presParOf" srcId="{303C959E-70F1-4480-B513-B3CC172C7E65}" destId="{B909658E-7345-44DE-B7B9-BD5EB0474E5C}" srcOrd="1" destOrd="0" presId="urn:microsoft.com/office/officeart/2005/8/layout/orgChart1"/>
+    <dgm:cxn modelId="{CD0919B0-B7D2-48F8-902B-261567C188CF}" type="presParOf" srcId="{B909658E-7345-44DE-B7B9-BD5EB0474E5C}" destId="{817D94E1-7092-48D4-A939-193FE3E7921A}" srcOrd="0" destOrd="0" presId="urn:microsoft.com/office/officeart/2005/8/layout/orgChart1"/>
+    <dgm:cxn modelId="{1F310AE0-D4C4-4F61-AAEB-019BC77A3D60}" type="presParOf" srcId="{B909658E-7345-44DE-B7B9-BD5EB0474E5C}" destId="{FF365C36-640A-444C-BBE1-350F40AE7E57}" srcOrd="1" destOrd="0" presId="urn:microsoft.com/office/officeart/2005/8/layout/orgChart1"/>
+    <dgm:cxn modelId="{32366880-3C70-45BE-8B27-12501E8284D3}" type="presParOf" srcId="{FF365C36-640A-444C-BBE1-350F40AE7E57}" destId="{E1E24FE9-CFC3-434D-9FC1-0554A7739B35}" srcOrd="0" destOrd="0" presId="urn:microsoft.com/office/officeart/2005/8/layout/orgChart1"/>
+    <dgm:cxn modelId="{99F7CE99-C85B-40D0-9A8C-93E044E19B23}" type="presParOf" srcId="{E1E24FE9-CFC3-434D-9FC1-0554A7739B35}" destId="{C646EDD8-540D-4FE8-95DD-6058B2296CAA}" srcOrd="0" destOrd="0" presId="urn:microsoft.com/office/officeart/2005/8/layout/orgChart1"/>
+    <dgm:cxn modelId="{A1E23337-CBF1-47F5-953A-177E0A8761AA}" type="presParOf" srcId="{E1E24FE9-CFC3-434D-9FC1-0554A7739B35}" destId="{13341518-89AB-42E5-A156-E882B79DFE06}" srcOrd="1" destOrd="0" presId="urn:microsoft.com/office/officeart/2005/8/layout/orgChart1"/>
+    <dgm:cxn modelId="{F787EFC2-6DEF-428F-A411-3E12E618C9C5}" type="presParOf" srcId="{FF365C36-640A-444C-BBE1-350F40AE7E57}" destId="{2B37BA4C-A7D7-4B52-901C-04E84D8658EC}" srcOrd="1" destOrd="0" presId="urn:microsoft.com/office/officeart/2005/8/layout/orgChart1"/>
+    <dgm:cxn modelId="{6A8FF0DB-75F0-42A3-A166-BBE687772120}" type="presParOf" srcId="{FF365C36-640A-444C-BBE1-350F40AE7E57}" destId="{A477004A-96E4-40EF-AB5D-CB18EED7F661}" srcOrd="2" destOrd="0" presId="urn:microsoft.com/office/officeart/2005/8/layout/orgChart1"/>
+    <dgm:cxn modelId="{5B515D24-38FB-4040-85F0-DFC2EE64E13D}" type="presParOf" srcId="{B909658E-7345-44DE-B7B9-BD5EB0474E5C}" destId="{D5DA3964-46C0-42E5-A000-D25710A2932C}" srcOrd="2" destOrd="0" presId="urn:microsoft.com/office/officeart/2005/8/layout/orgChart1"/>
+    <dgm:cxn modelId="{133711D5-2BCB-4072-B867-C6B30418AE79}" type="presParOf" srcId="{B909658E-7345-44DE-B7B9-BD5EB0474E5C}" destId="{C14C23B3-689D-466E-A9D8-96177F230AC3}" srcOrd="3" destOrd="0" presId="urn:microsoft.com/office/officeart/2005/8/layout/orgChart1"/>
+    <dgm:cxn modelId="{B66532DB-2AEF-4287-8F80-C3144C045ADB}" type="presParOf" srcId="{C14C23B3-689D-466E-A9D8-96177F230AC3}" destId="{B6672BE5-A43F-4ACA-8EAC-6659644F1B40}" srcOrd="0" destOrd="0" presId="urn:microsoft.com/office/officeart/2005/8/layout/orgChart1"/>
+    <dgm:cxn modelId="{C9A46530-E89D-4EA9-B1E9-FC96362E96B2}" type="presParOf" srcId="{B6672BE5-A43F-4ACA-8EAC-6659644F1B40}" destId="{577DC428-B3BC-4BE6-97AB-4E554CC91194}" srcOrd="0" destOrd="0" presId="urn:microsoft.com/office/officeart/2005/8/layout/orgChart1"/>
+    <dgm:cxn modelId="{092E62A0-C591-4B5A-9D64-E24F3CD24FD8}" type="presParOf" srcId="{B6672BE5-A43F-4ACA-8EAC-6659644F1B40}" destId="{E7DEA856-610E-494D-B729-34B76A9683D3}" srcOrd="1" destOrd="0" presId="urn:microsoft.com/office/officeart/2005/8/layout/orgChart1"/>
+    <dgm:cxn modelId="{1BB36F09-8EB8-4CE4-9ADE-FAA73DCA0517}" type="presParOf" srcId="{C14C23B3-689D-466E-A9D8-96177F230AC3}" destId="{BC1F23F7-5135-4405-9175-74FD5840BF80}" srcOrd="1" destOrd="0" presId="urn:microsoft.com/office/officeart/2005/8/layout/orgChart1"/>
+    <dgm:cxn modelId="{083CB585-9DA7-4B85-A349-E526A8D4A621}" type="presParOf" srcId="{C14C23B3-689D-466E-A9D8-96177F230AC3}" destId="{1BE3A00E-796B-4555-9E07-AEFB63AF43CB}" srcOrd="2" destOrd="0" presId="urn:microsoft.com/office/officeart/2005/8/layout/orgChart1"/>
+    <dgm:cxn modelId="{61C4432D-933E-464D-93D6-08F1C3D25913}" type="presParOf" srcId="{303C959E-70F1-4480-B513-B3CC172C7E65}" destId="{5EC4CC81-71FA-4C25-9CED-B3C9E84CB6A5}" srcOrd="2" destOrd="0" presId="urn:microsoft.com/office/officeart/2005/8/layout/orgChart1"/>
+    <dgm:cxn modelId="{E9D6C966-49EB-480A-91B9-5A1F38EF055F}" type="presParOf" srcId="{09501C41-4750-44C3-9672-B8FAC05DCFAC}" destId="{EBE9B67F-F947-4D55-A844-6DC59291C7EC}" srcOrd="4" destOrd="0" presId="urn:microsoft.com/office/officeart/2005/8/layout/orgChart1"/>
+    <dgm:cxn modelId="{89DB9220-EBF0-4CA5-8CEE-464034D5AA68}" type="presParOf" srcId="{09501C41-4750-44C3-9672-B8FAC05DCFAC}" destId="{BF46DF33-68C3-41D3-9F4B-714C7D44BFF6}" srcOrd="5" destOrd="0" presId="urn:microsoft.com/office/officeart/2005/8/layout/orgChart1"/>
+    <dgm:cxn modelId="{627B0200-A875-4101-BDF6-1739EE2CE699}" type="presParOf" srcId="{BF46DF33-68C3-41D3-9F4B-714C7D44BFF6}" destId="{95104DA5-0840-4235-9933-638E5C99220D}" srcOrd="0" destOrd="0" presId="urn:microsoft.com/office/officeart/2005/8/layout/orgChart1"/>
+    <dgm:cxn modelId="{3592D0C5-D96E-4799-B094-48B84DFDDEB2}" type="presParOf" srcId="{95104DA5-0840-4235-9933-638E5C99220D}" destId="{16613086-C64E-4E76-B4E8-CAABFB4BE44E}" srcOrd="0" destOrd="0" presId="urn:microsoft.com/office/officeart/2005/8/layout/orgChart1"/>
+    <dgm:cxn modelId="{08A84F7A-DB99-469E-99F0-A12283A9C9BC}" type="presParOf" srcId="{95104DA5-0840-4235-9933-638E5C99220D}" destId="{7A0BF86B-EA98-4F5D-B761-F89C672FA732}" srcOrd="1" destOrd="0" presId="urn:microsoft.com/office/officeart/2005/8/layout/orgChart1"/>
+    <dgm:cxn modelId="{C1934C24-87B7-4603-A005-85B93FDC9811}" type="presParOf" srcId="{BF46DF33-68C3-41D3-9F4B-714C7D44BFF6}" destId="{2345F708-90E7-4C07-9BD2-8B4BB6171788}" srcOrd="1" destOrd="0" presId="urn:microsoft.com/office/officeart/2005/8/layout/orgChart1"/>
+    <dgm:cxn modelId="{EAEFC985-532D-4EF3-8716-9BA6D7DC3B81}" type="presParOf" srcId="{2345F708-90E7-4C07-9BD2-8B4BB6171788}" destId="{90D433EE-D1A5-4D8D-A8A4-FD9D21D36921}" srcOrd="0" destOrd="0" presId="urn:microsoft.com/office/officeart/2005/8/layout/orgChart1"/>
+    <dgm:cxn modelId="{81DFA44A-F6B2-43A8-AFD3-C2621F218E8D}" type="presParOf" srcId="{2345F708-90E7-4C07-9BD2-8B4BB6171788}" destId="{BEF93BAB-692D-4A6E-98A5-86D117B877E8}" srcOrd="1" destOrd="0" presId="urn:microsoft.com/office/officeart/2005/8/layout/orgChart1"/>
+    <dgm:cxn modelId="{61656BEA-B5C1-4685-921A-C982135EF624}" type="presParOf" srcId="{BEF93BAB-692D-4A6E-98A5-86D117B877E8}" destId="{FA457667-BB19-447F-A8E0-A42E70D41792}" srcOrd="0" destOrd="0" presId="urn:microsoft.com/office/officeart/2005/8/layout/orgChart1"/>
+    <dgm:cxn modelId="{F3F7DA88-AEB7-416C-A653-94D92CEBA700}" type="presParOf" srcId="{FA457667-BB19-447F-A8E0-A42E70D41792}" destId="{F8E26533-64B6-4D2E-8D99-15FAADEA491C}" srcOrd="0" destOrd="0" presId="urn:microsoft.com/office/officeart/2005/8/layout/orgChart1"/>
+    <dgm:cxn modelId="{54E4391F-F7E2-4625-ABE7-0FF238BBBFC0}" type="presParOf" srcId="{FA457667-BB19-447F-A8E0-A42E70D41792}" destId="{DE3194E8-2E72-4117-A36B-5D8155A13860}" srcOrd="1" destOrd="0" presId="urn:microsoft.com/office/officeart/2005/8/layout/orgChart1"/>
+    <dgm:cxn modelId="{3706B568-D7A2-4D3F-AF94-5481023255ED}" type="presParOf" srcId="{BEF93BAB-692D-4A6E-98A5-86D117B877E8}" destId="{8F42FD69-AB92-42B5-9DB4-41B5AA8D84AE}" srcOrd="1" destOrd="0" presId="urn:microsoft.com/office/officeart/2005/8/layout/orgChart1"/>
+    <dgm:cxn modelId="{FEBCB067-93AB-4B9C-92E9-25B34B91B2A0}" type="presParOf" srcId="{BEF93BAB-692D-4A6E-98A5-86D117B877E8}" destId="{F8F31563-69F2-4D55-8386-099F3B3B23FE}" srcOrd="2" destOrd="0" presId="urn:microsoft.com/office/officeart/2005/8/layout/orgChart1"/>
+    <dgm:cxn modelId="{39F399BC-088C-4F3C-9444-061256372A8D}" type="presParOf" srcId="{2345F708-90E7-4C07-9BD2-8B4BB6171788}" destId="{A3E62CDB-033E-4440-858B-B894D8AC2241}" srcOrd="2" destOrd="0" presId="urn:microsoft.com/office/officeart/2005/8/layout/orgChart1"/>
+    <dgm:cxn modelId="{9703F3A4-6A4A-4CBE-A3D2-48FBE3AFABFB}" type="presParOf" srcId="{2345F708-90E7-4C07-9BD2-8B4BB6171788}" destId="{49304F88-FE9D-4ABD-B33E-D51BF01BBE12}" srcOrd="3" destOrd="0" presId="urn:microsoft.com/office/officeart/2005/8/layout/orgChart1"/>
+    <dgm:cxn modelId="{DA1C7B06-BEB0-4C08-B14D-8DB1A09F7756}" type="presParOf" srcId="{49304F88-FE9D-4ABD-B33E-D51BF01BBE12}" destId="{ACF0D234-A641-444B-9C4C-0EBF0C50365F}" srcOrd="0" destOrd="0" presId="urn:microsoft.com/office/officeart/2005/8/layout/orgChart1"/>
+    <dgm:cxn modelId="{DFCAF23C-701A-4AD7-9CD2-322970F22B84}" type="presParOf" srcId="{ACF0D234-A641-444B-9C4C-0EBF0C50365F}" destId="{8520063A-AA86-4FA4-865A-08CFE1660982}" srcOrd="0" destOrd="0" presId="urn:microsoft.com/office/officeart/2005/8/layout/orgChart1"/>
+    <dgm:cxn modelId="{5F04082C-68B2-4C12-AFB5-3DC94600D2EB}" type="presParOf" srcId="{ACF0D234-A641-444B-9C4C-0EBF0C50365F}" destId="{C86E3957-254E-4775-878C-1973AE72B87E}" srcOrd="1" destOrd="0" presId="urn:microsoft.com/office/officeart/2005/8/layout/orgChart1"/>
+    <dgm:cxn modelId="{4676E9C2-35D8-4F2D-BEA4-C683209C4F92}" type="presParOf" srcId="{49304F88-FE9D-4ABD-B33E-D51BF01BBE12}" destId="{A8068167-5A0A-4DD8-A53E-3104EF631BB0}" srcOrd="1" destOrd="0" presId="urn:microsoft.com/office/officeart/2005/8/layout/orgChart1"/>
+    <dgm:cxn modelId="{C719D518-7DA6-490B-80CB-A8766B51F466}" type="presParOf" srcId="{49304F88-FE9D-4ABD-B33E-D51BF01BBE12}" destId="{DDD7ED0B-D513-4389-997B-A3A229959449}" srcOrd="2" destOrd="0" presId="urn:microsoft.com/office/officeart/2005/8/layout/orgChart1"/>
+    <dgm:cxn modelId="{80727C3F-B246-473E-8B7C-2F0B50E008B8}" type="presParOf" srcId="{2345F708-90E7-4C07-9BD2-8B4BB6171788}" destId="{8B6DE821-32A3-4882-8728-D0439456486A}" srcOrd="4" destOrd="0" presId="urn:microsoft.com/office/officeart/2005/8/layout/orgChart1"/>
+    <dgm:cxn modelId="{1FEC211F-75A4-4FED-8BC3-59267F19DFFC}" type="presParOf" srcId="{2345F708-90E7-4C07-9BD2-8B4BB6171788}" destId="{D85732F3-5226-48B3-85E1-B0C857753518}" srcOrd="5" destOrd="0" presId="urn:microsoft.com/office/officeart/2005/8/layout/orgChart1"/>
+    <dgm:cxn modelId="{1195731D-204F-4E7D-8267-C5FA19639E62}" type="presParOf" srcId="{D85732F3-5226-48B3-85E1-B0C857753518}" destId="{03DB89FE-E47F-4735-9A2A-CB90702029E5}" srcOrd="0" destOrd="0" presId="urn:microsoft.com/office/officeart/2005/8/layout/orgChart1"/>
+    <dgm:cxn modelId="{5432D36E-FC4A-4ACC-B2A5-32263AF0DC7E}" type="presParOf" srcId="{03DB89FE-E47F-4735-9A2A-CB90702029E5}" destId="{9725CE65-8FCE-487A-940A-0A16FEF5E6AA}" srcOrd="0" destOrd="0" presId="urn:microsoft.com/office/officeart/2005/8/layout/orgChart1"/>
+    <dgm:cxn modelId="{81019C27-1BE6-4155-9257-360D8F46807D}" type="presParOf" srcId="{03DB89FE-E47F-4735-9A2A-CB90702029E5}" destId="{DA5230A7-D7B9-4577-B999-7FD3573D4009}" srcOrd="1" destOrd="0" presId="urn:microsoft.com/office/officeart/2005/8/layout/orgChart1"/>
+    <dgm:cxn modelId="{8F1B2A50-7F8D-473B-ACEA-BF3D13520E70}" type="presParOf" srcId="{D85732F3-5226-48B3-85E1-B0C857753518}" destId="{3152BB71-74A1-4097-8B2B-4DA63940C205}" srcOrd="1" destOrd="0" presId="urn:microsoft.com/office/officeart/2005/8/layout/orgChart1"/>
+    <dgm:cxn modelId="{4BDA73C9-9EAA-496C-A628-02BA76FD6A0B}" type="presParOf" srcId="{D85732F3-5226-48B3-85E1-B0C857753518}" destId="{4B9FB1BC-D60D-426A-90E6-C1BDFC8A02F6}" srcOrd="2" destOrd="0" presId="urn:microsoft.com/office/officeart/2005/8/layout/orgChart1"/>
+    <dgm:cxn modelId="{ACD3BE23-1819-452E-A847-F5880D0FD744}" type="presParOf" srcId="{2345F708-90E7-4C07-9BD2-8B4BB6171788}" destId="{345956ED-EE8A-4A24-927E-A0CCB4698124}" srcOrd="6" destOrd="0" presId="urn:microsoft.com/office/officeart/2005/8/layout/orgChart1"/>
+    <dgm:cxn modelId="{6C91FD2D-781B-4D2A-81D0-70307AA144E7}" type="presParOf" srcId="{2345F708-90E7-4C07-9BD2-8B4BB6171788}" destId="{82864C87-6369-4F9C-8553-718DD3852FB5}" srcOrd="7" destOrd="0" presId="urn:microsoft.com/office/officeart/2005/8/layout/orgChart1"/>
+    <dgm:cxn modelId="{CFEA9CCE-7CB6-4DEF-B7B6-298212B8E4DE}" type="presParOf" srcId="{82864C87-6369-4F9C-8553-718DD3852FB5}" destId="{9524C04F-0406-46F0-B94F-64671716AEAF}" srcOrd="0" destOrd="0" presId="urn:microsoft.com/office/officeart/2005/8/layout/orgChart1"/>
+    <dgm:cxn modelId="{11B96135-2CE4-4F22-BFF2-6E1DCC6C1522}" type="presParOf" srcId="{9524C04F-0406-46F0-B94F-64671716AEAF}" destId="{DBACE03E-08EB-455E-89BE-23B64C6C5A6C}" srcOrd="0" destOrd="0" presId="urn:microsoft.com/office/officeart/2005/8/layout/orgChart1"/>
+    <dgm:cxn modelId="{2D8AEC23-DB2D-4A1F-A9C0-D4D3C977791B}" type="presParOf" srcId="{9524C04F-0406-46F0-B94F-64671716AEAF}" destId="{1A7D3D44-4DCB-4140-B078-731E89B3B900}" srcOrd="1" destOrd="0" presId="urn:microsoft.com/office/officeart/2005/8/layout/orgChart1"/>
+    <dgm:cxn modelId="{00C8DA67-0B59-4EB0-9FA4-89132FB1F12E}" type="presParOf" srcId="{82864C87-6369-4F9C-8553-718DD3852FB5}" destId="{88D0FF60-1501-4F60-B58A-8E1D6D76A7CB}" srcOrd="1" destOrd="0" presId="urn:microsoft.com/office/officeart/2005/8/layout/orgChart1"/>
+    <dgm:cxn modelId="{1D0A1752-BF43-408D-8596-4A48B1C0D023}" type="presParOf" srcId="{82864C87-6369-4F9C-8553-718DD3852FB5}" destId="{E38FF6D3-4E13-4E17-9F11-8B9AAB578E2A}" srcOrd="2" destOrd="0" presId="urn:microsoft.com/office/officeart/2005/8/layout/orgChart1"/>
+    <dgm:cxn modelId="{A9874A33-60FA-47B7-859F-005E2954373C}" type="presParOf" srcId="{2345F708-90E7-4C07-9BD2-8B4BB6171788}" destId="{707D7F6A-2D6F-4527-82F4-0379EC4719E4}" srcOrd="8" destOrd="0" presId="urn:microsoft.com/office/officeart/2005/8/layout/orgChart1"/>
+    <dgm:cxn modelId="{E1FF32B5-D99A-4044-8B6D-99B0816C0B90}" type="presParOf" srcId="{2345F708-90E7-4C07-9BD2-8B4BB6171788}" destId="{886DAFC1-A616-480A-B4D1-1BEE3E2B9A49}" srcOrd="9" destOrd="0" presId="urn:microsoft.com/office/officeart/2005/8/layout/orgChart1"/>
+    <dgm:cxn modelId="{90BD4876-DF41-4A49-86AE-9CA6D2245C4B}" type="presParOf" srcId="{886DAFC1-A616-480A-B4D1-1BEE3E2B9A49}" destId="{451BD3A7-178F-475C-8CE8-30FCF7D14B80}" srcOrd="0" destOrd="0" presId="urn:microsoft.com/office/officeart/2005/8/layout/orgChart1"/>
+    <dgm:cxn modelId="{E7F86263-A266-490F-B01A-43BE794E3E53}" type="presParOf" srcId="{451BD3A7-178F-475C-8CE8-30FCF7D14B80}" destId="{E61A9452-3502-4928-8FA0-369603D4086E}" srcOrd="0" destOrd="0" presId="urn:microsoft.com/office/officeart/2005/8/layout/orgChart1"/>
+    <dgm:cxn modelId="{1A7D1F27-342B-40BD-80AA-473759718D5E}" type="presParOf" srcId="{451BD3A7-178F-475C-8CE8-30FCF7D14B80}" destId="{7683229D-07E7-4AD2-AEDC-17B6E8410185}" srcOrd="1" destOrd="0" presId="urn:microsoft.com/office/officeart/2005/8/layout/orgChart1"/>
+    <dgm:cxn modelId="{C9261995-A3C1-426E-9150-733F56E6EABC}" type="presParOf" srcId="{886DAFC1-A616-480A-B4D1-1BEE3E2B9A49}" destId="{2DBD0EB3-4955-4426-A4BC-945DBB3679B6}" srcOrd="1" destOrd="0" presId="urn:microsoft.com/office/officeart/2005/8/layout/orgChart1"/>
+    <dgm:cxn modelId="{7562D82D-1883-4A55-A3B3-74E49506842B}" type="presParOf" srcId="{886DAFC1-A616-480A-B4D1-1BEE3E2B9A49}" destId="{45BB072D-891F-4241-A198-E7752C52D714}" srcOrd="2" destOrd="0" presId="urn:microsoft.com/office/officeart/2005/8/layout/orgChart1"/>
+    <dgm:cxn modelId="{7094BC86-FD29-4801-9F8B-0B18AC5AC5B2}" type="presParOf" srcId="{BF46DF33-68C3-41D3-9F4B-714C7D44BFF6}" destId="{B15D4506-7D01-4708-A810-B8FA8B0B0439}" srcOrd="2" destOrd="0" presId="urn:microsoft.com/office/officeart/2005/8/layout/orgChart1"/>
+    <dgm:cxn modelId="{707B2095-2F8F-4856-85A2-A20B3E0043C9}" type="presParOf" srcId="{09501C41-4750-44C3-9672-B8FAC05DCFAC}" destId="{A90D9765-B699-4548-8FA9-E85B91CF9069}" srcOrd="6" destOrd="0" presId="urn:microsoft.com/office/officeart/2005/8/layout/orgChart1"/>
+    <dgm:cxn modelId="{0C67E356-2255-4C53-BEFE-3222AA341F10}" type="presParOf" srcId="{09501C41-4750-44C3-9672-B8FAC05DCFAC}" destId="{C3E724AA-C2AD-4497-AFFD-338C6D84CD85}" srcOrd="7" destOrd="0" presId="urn:microsoft.com/office/officeart/2005/8/layout/orgChart1"/>
+    <dgm:cxn modelId="{026E73B8-EF38-4848-ABDD-B92B5622EF73}" type="presParOf" srcId="{C3E724AA-C2AD-4497-AFFD-338C6D84CD85}" destId="{E6D9C820-D76B-44EE-A8A2-50DF554BEA2C}" srcOrd="0" destOrd="0" presId="urn:microsoft.com/office/officeart/2005/8/layout/orgChart1"/>
+    <dgm:cxn modelId="{FAF214C4-504D-4FFF-9CD7-02A32F1910C2}" type="presParOf" srcId="{E6D9C820-D76B-44EE-A8A2-50DF554BEA2C}" destId="{95148241-40E5-4252-B457-4C57A9AB2B38}" srcOrd="0" destOrd="0" presId="urn:microsoft.com/office/officeart/2005/8/layout/orgChart1"/>
+    <dgm:cxn modelId="{0A847F5C-4395-4095-B9B3-CEE47BAFE001}" type="presParOf" srcId="{E6D9C820-D76B-44EE-A8A2-50DF554BEA2C}" destId="{D58BFE12-452C-4F52-B70B-6E6AAEEDCC59}" srcOrd="1" destOrd="0" presId="urn:microsoft.com/office/officeart/2005/8/layout/orgChart1"/>
+    <dgm:cxn modelId="{46DD20CB-BE40-4720-906D-E2613C4A4914}" type="presParOf" srcId="{C3E724AA-C2AD-4497-AFFD-338C6D84CD85}" destId="{F89052DE-90F4-4E9B-AB30-8A5D5EFB597A}" srcOrd="1" destOrd="0" presId="urn:microsoft.com/office/officeart/2005/8/layout/orgChart1"/>
+    <dgm:cxn modelId="{7EA173E8-B833-4ED3-A29B-3B4B7A32AFA1}" type="presParOf" srcId="{C3E724AA-C2AD-4497-AFFD-338C6D84CD85}" destId="{8165D570-8E3D-4A67-8E35-A91155C9A7DA}" srcOrd="2" destOrd="0" presId="urn:microsoft.com/office/officeart/2005/8/layout/orgChart1"/>
+    <dgm:cxn modelId="{947F0442-3E37-44E8-B5F6-82E087B97412}" type="presParOf" srcId="{09501C41-4750-44C3-9672-B8FAC05DCFAC}" destId="{778299FA-094B-4B34-8B2E-4E76E7B3A969}" srcOrd="8" destOrd="0" presId="urn:microsoft.com/office/officeart/2005/8/layout/orgChart1"/>
+    <dgm:cxn modelId="{448FA54C-EADB-4BAF-B1CB-FAE8B70C2D5B}" type="presParOf" srcId="{09501C41-4750-44C3-9672-B8FAC05DCFAC}" destId="{DB1C72B7-6036-4305-88AD-FA7F8E52AA9C}" srcOrd="9" destOrd="0" presId="urn:microsoft.com/office/officeart/2005/8/layout/orgChart1"/>
+    <dgm:cxn modelId="{DD30E727-C1D0-47EA-AC7E-D8E580E61EB6}" type="presParOf" srcId="{DB1C72B7-6036-4305-88AD-FA7F8E52AA9C}" destId="{9BA3CB22-69A2-41D1-9DFF-66F884D96D2E}" srcOrd="0" destOrd="0" presId="urn:microsoft.com/office/officeart/2005/8/layout/orgChart1"/>
+    <dgm:cxn modelId="{5C4CE09F-934C-46FB-BEA7-86AF14869710}" type="presParOf" srcId="{9BA3CB22-69A2-41D1-9DFF-66F884D96D2E}" destId="{0C7A77F8-CD0D-45A6-B839-0F1AB7F8CAD9}" srcOrd="0" destOrd="0" presId="urn:microsoft.com/office/officeart/2005/8/layout/orgChart1"/>
+    <dgm:cxn modelId="{FF9245C5-BB28-444D-AAFB-0CC6EEE5A387}" type="presParOf" srcId="{9BA3CB22-69A2-41D1-9DFF-66F884D96D2E}" destId="{6A480D47-7FAF-4FD8-92F9-CCE485FF45C1}" srcOrd="1" destOrd="0" presId="urn:microsoft.com/office/officeart/2005/8/layout/orgChart1"/>
+    <dgm:cxn modelId="{DAA259C5-2D55-4035-8489-61CFE8E2D584}" type="presParOf" srcId="{DB1C72B7-6036-4305-88AD-FA7F8E52AA9C}" destId="{C307B3DF-C2D5-4379-9427-42EF3F5DC5DA}" srcOrd="1" destOrd="0" presId="urn:microsoft.com/office/officeart/2005/8/layout/orgChart1"/>
+    <dgm:cxn modelId="{712E617E-C0E1-4A0B-8441-97F1E3206F2D}" type="presParOf" srcId="{DB1C72B7-6036-4305-88AD-FA7F8E52AA9C}" destId="{C087FDD6-F867-4121-B7B4-744F32C35F69}" srcOrd="2" destOrd="0" presId="urn:microsoft.com/office/officeart/2005/8/layout/orgChart1"/>
+    <dgm:cxn modelId="{80525D24-896F-4ABD-B8A2-BEC7E8308DEF}" type="presParOf" srcId="{C6646E97-F5CE-4D59-AA72-5B95EB48897A}" destId="{0537263C-9FBB-4DBE-802D-7C2EF026B132}" srcOrd="2" destOrd="0" presId="urn:microsoft.com/office/officeart/2005/8/layout/orgChart1"/>
   </dgm:cxnLst>
   <dgm:bg/>
   <dgm:whole/>

</xml_diff>